<commit_message>
More updates to the project proposal
</commit_message>
<xml_diff>
--- a/form880-sp09_project-proposal-MJS.docx
+++ b/form880-sp09_project-proposal-MJS.docx
@@ -815,6 +815,7 @@
           <w:sz w:val="24"/>
         </w:rPr>
       </w:pPr>
+      <w:bookmarkStart w:id="0" w:name="_GoBack"/>
       <w:r>
         <w:rPr>
           <w:b/>
@@ -832,6 +833,7 @@
         <w:t xml:space="preserve"> </w:t>
       </w:r>
     </w:p>
+    <w:bookmarkEnd w:id="0"/>
     <w:p>
       <w:pPr>
         <w:ind w:left="720"/>
@@ -948,25 +950,97 @@
         <w:rPr>
           <w:sz w:val="24"/>
         </w:rPr>
-        <w:t xml:space="preserve">In confidence points picks, this become even more important as even one wrong pick of a game winner </w:t>
-      </w:r>
-      <w:r>
-        <w:rPr>
-          <w:sz w:val="24"/>
-        </w:rPr>
-        <w:t xml:space="preserve">with </w:t>
-      </w:r>
-      <w:r>
-        <w:rPr>
-          <w:sz w:val="24"/>
-        </w:rPr>
-        <w:t>too much confidence was placed in a team winning</w:t>
-      </w:r>
-      <w:r>
-        <w:rPr>
-          <w:sz w:val="24"/>
-        </w:rPr>
-        <w:t xml:space="preserve"> will lose to a few wrong game picks with low confidence points.</w:t>
+        <w:t>In confidence points picks, this become</w:t>
+      </w:r>
+      <w:r>
+        <w:rPr>
+          <w:sz w:val="24"/>
+        </w:rPr>
+        <w:t>s</w:t>
+      </w:r>
+      <w:r>
+        <w:rPr>
+          <w:sz w:val="24"/>
+        </w:rPr>
+        <w:t xml:space="preserve"> even more im</w:t>
+      </w:r>
+      <w:r>
+        <w:rPr>
+          <w:sz w:val="24"/>
+        </w:rPr>
+        <w:t>portant as even one wrong pick of</w:t>
+      </w:r>
+      <w:r>
+        <w:rPr>
+          <w:sz w:val="24"/>
+        </w:rPr>
+        <w:t xml:space="preserve"> a game winner </w:t>
+      </w:r>
+      <w:r>
+        <w:rPr>
+          <w:sz w:val="24"/>
+        </w:rPr>
+        <w:t>w</w:t>
+      </w:r>
+      <w:r>
+        <w:rPr>
+          <w:sz w:val="24"/>
+        </w:rPr>
+        <w:t>here too much confidence was placed o</w:t>
+      </w:r>
+      <w:r>
+        <w:rPr>
+          <w:sz w:val="24"/>
+        </w:rPr>
+        <w:t xml:space="preserve">n </w:t>
+      </w:r>
+      <w:r>
+        <w:rPr>
+          <w:sz w:val="24"/>
+        </w:rPr>
+        <w:t>the losing team,</w:t>
+      </w:r>
+      <w:r>
+        <w:rPr>
+          <w:sz w:val="24"/>
+        </w:rPr>
+        <w:t xml:space="preserve"> w</w:t>
+      </w:r>
+      <w:r>
+        <w:rPr>
+          <w:sz w:val="24"/>
+        </w:rPr>
+        <w:t>ould cause more harm to the overall score than picking</w:t>
+      </w:r>
+      <w:r>
+        <w:rPr>
+          <w:sz w:val="24"/>
+        </w:rPr>
+        <w:t xml:space="preserve"> a few wrong game </w:t>
+      </w:r>
+      <w:r>
+        <w:rPr>
+          <w:sz w:val="24"/>
+        </w:rPr>
+        <w:t>winners, but</w:t>
+      </w:r>
+      <w:r>
+        <w:rPr>
+          <w:sz w:val="24"/>
+        </w:rPr>
+        <w:t xml:space="preserve"> with low confidence </w:t>
+      </w:r>
+      <w:r>
+        <w:rPr>
+          <w:sz w:val="24"/>
+        </w:rPr>
+        <w:t>points on the losing teams</w:t>
+      </w:r>
+      <w:r>
+        <w:rPr>
+          <w:sz w:val="24"/>
+        </w:rPr>
+        <w:t>.</w:t>
       </w:r>
     </w:p>
     <w:p>
@@ -1076,89 +1150,10 @@
     </w:p>
     <w:p>
       <w:pPr>
-        <w:ind w:left="720"/>
-        <w:jc w:val="both"/>
-        <w:rPr>
-          <w:i/>
-          <w:color w:val="FF0000"/>
-          <w:sz w:val="24"/>
-        </w:rPr>
-      </w:pPr>
-      <w:r>
-        <w:rPr>
-          <w:i/>
-          <w:color w:val="FF0000"/>
-          <w:sz w:val="24"/>
-        </w:rPr>
-        <w:t xml:space="preserve">The project description/abstract should be approximately 200-300 words and provide an appropriate overview of the proposed project including context, </w:t>
-      </w:r>
-      <w:r>
-        <w:rPr>
-          <w:i/>
-          <w:color w:val="FF0000"/>
-          <w:sz w:val="24"/>
-        </w:rPr>
-        <w:t xml:space="preserve">problem statement, </w:t>
-      </w:r>
-      <w:r>
-        <w:rPr>
-          <w:i/>
-          <w:color w:val="FF0000"/>
-          <w:sz w:val="24"/>
-        </w:rPr>
-        <w:t>motivation,</w:t>
-      </w:r>
-      <w:r>
-        <w:rPr>
-          <w:i/>
-          <w:color w:val="FF0000"/>
-          <w:sz w:val="24"/>
-        </w:rPr>
-        <w:t xml:space="preserve"> prop</w:t>
-      </w:r>
-      <w:r>
-        <w:rPr>
-          <w:i/>
-          <w:color w:val="FF0000"/>
-          <w:sz w:val="24"/>
-        </w:rPr>
-        <w:t xml:space="preserve">osed </w:t>
-      </w:r>
-      <w:proofErr w:type="gramStart"/>
-      <w:r>
-        <w:rPr>
-          <w:i/>
-          <w:color w:val="FF0000"/>
-          <w:sz w:val="24"/>
-        </w:rPr>
-        <w:t>approach</w:t>
-      </w:r>
-      <w:proofErr w:type="gramEnd"/>
-      <w:r>
-        <w:rPr>
-          <w:i/>
-          <w:color w:val="FF0000"/>
-          <w:sz w:val="24"/>
-        </w:rPr>
-        <w:t xml:space="preserve"> and contribution</w:t>
-      </w:r>
-      <w:r>
-        <w:rPr>
-          <w:i/>
-          <w:color w:val="FF0000"/>
-          <w:sz w:val="24"/>
-        </w:rPr>
-        <w:t xml:space="preserve">.  </w:t>
-      </w:r>
-    </w:p>
-    <w:p>
-      <w:pPr>
-        <w:rPr>
-          <w:sz w:val="24"/>
-        </w:rPr>
-      </w:pPr>
-      <w:bookmarkStart w:id="0" w:name="_GoBack"/>
-      <w:bookmarkEnd w:id="0"/>
+        <w:rPr>
+          <w:sz w:val="24"/>
+        </w:rPr>
+      </w:pPr>
     </w:p>
     <w:p>
       <w:pPr>
@@ -1329,14 +1324,12 @@
         </w:tabs>
         <w:rPr>
           <w:b/>
-          <w:color w:val="FF0000"/>
-          <w:sz w:val="24"/>
-        </w:rPr>
-      </w:pPr>
-      <w:r>
-        <w:rPr>
-          <w:b/>
-          <w:color w:val="FF0000"/>
+          <w:sz w:val="24"/>
+        </w:rPr>
+      </w:pPr>
+      <w:r>
+        <w:rPr>
+          <w:b/>
           <w:sz w:val="24"/>
         </w:rPr>
         <w:t xml:space="preserve">Project Objectives: </w:t>
@@ -1344,7 +1337,6 @@
       <w:r>
         <w:rPr>
           <w:b/>
-          <w:color w:val="FF0000"/>
           <w:sz w:val="24"/>
         </w:rPr>
         <w:tab/>
@@ -1362,129 +1354,32 @@
         <w:rPr>
           <w:sz w:val="24"/>
         </w:rPr>
+        <w:t>The goal of this project i</w:t>
+      </w:r>
+      <w:r>
+        <w:rPr>
+          <w:sz w:val="24"/>
+        </w:rPr>
+        <w:t>s</w:t>
+      </w:r>
+      <w:r>
+        <w:rPr>
+          <w:sz w:val="24"/>
+        </w:rPr>
+        <w:t xml:space="preserve"> to determine factors that influence the potential for upsets in the National Football League (NFL) though data mining techniques.</w:t>
+      </w:r>
+      <w:r>
+        <w:rPr>
+          <w:sz w:val="24"/>
+        </w:rPr>
+        <w:t xml:space="preserve"> Upon successful </w:t>
+      </w:r>
+      <w:r>
+        <w:rPr>
+          <w:sz w:val="24"/>
+        </w:rPr>
         <w:lastRenderedPageBreak/>
-        <w:t>The goal of this project i</w:t>
-      </w:r>
-      <w:r>
-        <w:rPr>
-          <w:sz w:val="24"/>
-        </w:rPr>
-        <w:t>s</w:t>
-      </w:r>
-      <w:r>
-        <w:rPr>
-          <w:sz w:val="24"/>
-        </w:rPr>
-        <w:t xml:space="preserve"> to determine factors that influence the potential for upsets in the National Football League (NFL) though data mining techniques.</w:t>
-      </w:r>
-    </w:p>
-    <w:p>
-      <w:pPr>
-        <w:ind w:left="720"/>
-        <w:jc w:val="both"/>
-        <w:rPr>
-          <w:i/>
-          <w:color w:val="FF0000"/>
-          <w:sz w:val="24"/>
-        </w:rPr>
-      </w:pPr>
-      <w:r>
-        <w:rPr>
-          <w:i/>
-          <w:color w:val="FF0000"/>
-          <w:sz w:val="24"/>
-        </w:rPr>
-        <w:t>Provide a</w:t>
-      </w:r>
-      <w:r>
-        <w:rPr>
-          <w:i/>
-          <w:color w:val="FF0000"/>
-          <w:sz w:val="24"/>
-        </w:rPr>
-        <w:t xml:space="preserve"> descri</w:t>
-      </w:r>
-      <w:r>
-        <w:rPr>
-          <w:i/>
-          <w:color w:val="FF0000"/>
-          <w:sz w:val="24"/>
-        </w:rPr>
-        <w:t>ption</w:t>
-      </w:r>
-      <w:r>
-        <w:rPr>
-          <w:i/>
-          <w:color w:val="FF0000"/>
-          <w:sz w:val="24"/>
-        </w:rPr>
-        <w:t xml:space="preserve">/list </w:t>
-      </w:r>
-      <w:r>
-        <w:rPr>
-          <w:i/>
-          <w:color w:val="FF0000"/>
-          <w:sz w:val="24"/>
-        </w:rPr>
-        <w:t xml:space="preserve">of </w:t>
-      </w:r>
-      <w:r>
-        <w:rPr>
-          <w:i/>
-          <w:color w:val="FF0000"/>
-          <w:sz w:val="24"/>
-        </w:rPr>
-        <w:t>the</w:t>
-      </w:r>
-      <w:r>
-        <w:rPr>
-          <w:i/>
-          <w:color w:val="FF0000"/>
-          <w:sz w:val="24"/>
-        </w:rPr>
-        <w:t xml:space="preserve"> specific learning, application,</w:t>
-      </w:r>
-      <w:r>
-        <w:rPr>
-          <w:i/>
-          <w:color w:val="FF0000"/>
-          <w:sz w:val="24"/>
-        </w:rPr>
-        <w:t xml:space="preserve"> </w:t>
-      </w:r>
-      <w:proofErr w:type="gramStart"/>
-      <w:r>
-        <w:rPr>
-          <w:i/>
-          <w:color w:val="FF0000"/>
-          <w:sz w:val="24"/>
-        </w:rPr>
-        <w:t>implementation</w:t>
-      </w:r>
-      <w:proofErr w:type="gramEnd"/>
-      <w:r>
-        <w:rPr>
-          <w:i/>
-          <w:color w:val="FF0000"/>
-          <w:sz w:val="24"/>
-        </w:rPr>
-        <w:t xml:space="preserve"> and/or research objectives of the proposed project. This list should not include tangible project outcomes (see Deliverables section). </w:t>
-      </w:r>
-      <w:r>
-        <w:rPr>
-          <w:i/>
-          <w:color w:val="FF0000"/>
-          <w:sz w:val="24"/>
-        </w:rPr>
-        <w:t xml:space="preserve"> </w:t>
-      </w:r>
-      <w:r>
-        <w:rPr>
-          <w:i/>
-          <w:color w:val="FF0000"/>
-          <w:sz w:val="24"/>
-        </w:rPr>
-        <w:t xml:space="preserve">    </w:t>
+        <w:t>determination of these factors, I will attempt to predict upsets in historical data as well as predict upsets for current/real-time games.</w:t>
       </w:r>
     </w:p>
     <w:p>
@@ -2234,7 +2129,6 @@
         <w:rPr>
           <w:sz w:val="24"/>
         </w:rPr>
-        <w:lastRenderedPageBreak/>
         <w:t>2002 San Francisco 49ers season.</w:t>
       </w:r>
       <w:proofErr w:type="gramEnd"/>
@@ -2292,6 +2186,7 @@
         <w:rPr>
           <w:sz w:val="24"/>
         </w:rPr>
+        <w:lastRenderedPageBreak/>
         <w:t>New O</w:t>
       </w:r>
       <w:r>
@@ -2356,7 +2251,7 @@
         </w:rPr>
         <w:t xml:space="preserve">New Orleans Saints @ Green Bay Packers. Retrieved May 20, 2016 from </w:t>
       </w:r>
-      <w:hyperlink r:id="rId11" w:history="1">
+      <w:hyperlink r:id="rId11" w:anchor="menu=gameinfo&amp;tab=recap" w:history="1">
         <w:r>
           <w:rPr>
             <w:rStyle w:val="Hyperlink"/>
@@ -2423,6 +2318,59 @@
           <w:t>http://www.footballdb.com/seasons/nfl/2000</w:t>
         </w:r>
       </w:hyperlink>
+    </w:p>
+    <w:p>
+      <w:pPr>
+        <w:pStyle w:val="ListParagraph"/>
+        <w:numPr>
+          <w:ilvl w:val="0"/>
+          <w:numId w:val="9"/>
+        </w:numPr>
+        <w:rPr>
+          <w:color w:val="FF0000"/>
+          <w:sz w:val="24"/>
+        </w:rPr>
+      </w:pPr>
+      <w:r>
+        <w:rPr>
+          <w:color w:val="FF0000"/>
+          <w:sz w:val="24"/>
+        </w:rPr>
+        <w:t>Injury information:</w:t>
+      </w:r>
+    </w:p>
+    <w:p>
+      <w:pPr>
+        <w:pStyle w:val="ListParagraph"/>
+        <w:ind w:left="1080"/>
+        <w:rPr>
+          <w:color w:val="FF0000"/>
+          <w:sz w:val="24"/>
+        </w:rPr>
+      </w:pPr>
+      <w:r>
+        <w:rPr>
+          <w:color w:val="FF0000"/>
+          <w:sz w:val="24"/>
+        </w:rPr>
+        <w:t>(&lt;</w:t>
+      </w:r>
+      <w:proofErr w:type="gramStart"/>
+      <w:r>
+        <w:rPr>
+          <w:color w:val="FF0000"/>
+          <w:sz w:val="24"/>
+        </w:rPr>
+        <w:t>reference</w:t>
+      </w:r>
+      <w:proofErr w:type="gramEnd"/>
+      <w:r>
+        <w:rPr>
+          <w:color w:val="FF0000"/>
+          <w:sz w:val="24"/>
+        </w:rPr>
+        <w:t xml:space="preserve"> to link of old injury information&gt;)</w:t>
+      </w:r>
     </w:p>
     <w:p>
       <w:pPr>
@@ -3531,7 +3479,6 @@
         <w:rPr>
           <w:sz w:val="24"/>
         </w:rPr>
-        <w:lastRenderedPageBreak/>
         <w:t xml:space="preserve">4. Written report to the instructor </w:t>
       </w:r>
       <w:r>
@@ -3588,6 +3535,7 @@
         <w:rPr>
           <w:sz w:val="24"/>
         </w:rPr>
+        <w:lastRenderedPageBreak/>
         <w:t xml:space="preserve">5. Public Presentation * </w:t>
       </w:r>
       <w:r>
@@ -3670,6 +3618,17 @@
     </w:p>
     <w:p>
       <w:pPr>
+        <w:tabs>
+          <w:tab w:val="left" w:pos="0"/>
+          <w:tab w:val="left" w:pos="450"/>
+          <w:tab w:val="left" w:pos="540"/>
+          <w:tab w:val="left" w:pos="810"/>
+          <w:tab w:val="left" w:pos="1350"/>
+          <w:tab w:val="left" w:pos="2610"/>
+          <w:tab w:val="left" w:pos="6930"/>
+          <w:tab w:val="left" w:pos="7380"/>
+          <w:tab w:val="left" w:pos="8100"/>
+        </w:tabs>
         <w:jc w:val="both"/>
         <w:rPr>
           <w:szCs w:val="22"/>
@@ -3687,52 +3646,130 @@
           <w:szCs w:val="24"/>
         </w:rPr>
         <w:lastRenderedPageBreak/>
-        <w:t>I, _____st</w:t>
-      </w:r>
-      <w:r>
-        <w:rPr>
-          <w:i/>
+        <w:t xml:space="preserve">I, </w:t>
+      </w:r>
+      <w:r>
+        <w:rPr>
           <w:sz w:val="24"/>
           <w:szCs w:val="24"/>
-        </w:rPr>
-        <w:t>udent name</w:t>
+          <w:u w:val="single"/>
+        </w:rPr>
+        <w:tab/>
       </w:r>
       <w:r>
         <w:rPr>
           <w:sz w:val="24"/>
           <w:szCs w:val="24"/>
-        </w:rPr>
-        <w:t>_____ propose to complete this project during the __</w:t>
-      </w:r>
-      <w:r>
-        <w:rPr>
-          <w:i/>
+          <w:u w:val="single"/>
+        </w:rPr>
+        <w:tab/>
+      </w:r>
+      <w:r>
+        <w:rPr>
           <w:sz w:val="24"/>
           <w:szCs w:val="24"/>
-        </w:rPr>
-        <w:t>fall/spring/summer</w:t>
+          <w:u w:val="single"/>
+        </w:rPr>
+        <w:t>Mary J. Snyder</w:t>
       </w:r>
       <w:r>
         <w:rPr>
           <w:sz w:val="24"/>
           <w:szCs w:val="24"/>
-        </w:rPr>
-        <w:t>__ semester of  __</w:t>
-      </w:r>
-      <w:r>
-        <w:rPr>
-          <w:i/>
+          <w:u w:val="single"/>
+        </w:rPr>
+        <w:tab/>
+      </w:r>
+      <w:r>
+        <w:rPr>
           <w:sz w:val="24"/>
           <w:szCs w:val="24"/>
         </w:rPr>
-        <w:t>year</w:t>
+        <w:t xml:space="preserve"> p</w:t>
       </w:r>
       <w:r>
         <w:rPr>
           <w:sz w:val="24"/>
           <w:szCs w:val="24"/>
         </w:rPr>
-        <w:t>__ and understand that this project and its derived materials (e.g., source code, written reports, presentation slides) are to reflect my own work, unless explicitly and appropriately referenced</w:t>
+        <w:t xml:space="preserve">ropose to complete this project during the </w:t>
+      </w:r>
+      <w:r>
+        <w:rPr>
+          <w:sz w:val="24"/>
+          <w:szCs w:val="24"/>
+          <w:u w:val="single"/>
+        </w:rPr>
+        <w:tab/>
+      </w:r>
+      <w:r>
+        <w:rPr>
+          <w:sz w:val="24"/>
+          <w:szCs w:val="24"/>
+          <w:u w:val="single"/>
+        </w:rPr>
+        <w:tab/>
+      </w:r>
+      <w:r>
+        <w:rPr>
+          <w:sz w:val="24"/>
+          <w:szCs w:val="24"/>
+          <w:u w:val="single"/>
+        </w:rPr>
+        <w:t>fall</w:t>
+      </w:r>
+      <w:r>
+        <w:rPr>
+          <w:sz w:val="24"/>
+          <w:szCs w:val="24"/>
+          <w:u w:val="single"/>
+        </w:rPr>
+        <w:tab/>
+      </w:r>
+      <w:r>
+        <w:rPr>
+          <w:sz w:val="24"/>
+          <w:szCs w:val="24"/>
+        </w:rPr>
+        <w:t xml:space="preserve"> semester of </w:t>
+      </w:r>
+      <w:r>
+        <w:rPr>
+          <w:sz w:val="24"/>
+          <w:szCs w:val="24"/>
+          <w:u w:val="single"/>
+        </w:rPr>
+        <w:tab/>
+      </w:r>
+      <w:r>
+        <w:rPr>
+          <w:sz w:val="24"/>
+          <w:szCs w:val="24"/>
+          <w:u w:val="single"/>
+        </w:rPr>
+        <w:t>2016</w:t>
+      </w:r>
+      <w:r>
+        <w:rPr>
+          <w:sz w:val="24"/>
+          <w:szCs w:val="24"/>
+          <w:u w:val="single"/>
+        </w:rPr>
+        <w:tab/>
+      </w:r>
+      <w:r>
+        <w:rPr>
+          <w:sz w:val="24"/>
+          <w:szCs w:val="24"/>
+        </w:rPr>
+        <w:t xml:space="preserve"> a</w:t>
+      </w:r>
+      <w:r>
+        <w:rPr>
+          <w:sz w:val="24"/>
+          <w:szCs w:val="24"/>
+        </w:rPr>
+        <w:t>nd understand that this project and its derived materials (e.g., source code, written reports, presentation slides) are to reflect my own work, unless explicitly and appropriately referenced</w:t>
       </w:r>
       <w:proofErr w:type="gramStart"/>
       <w:r>
@@ -4556,6 +4593,15 @@
       <w:sz w:val="18"/>
     </w:rPr>
   </w:style>
+  <w:style w:type="character" w:styleId="FollowedHyperlink">
+    <w:name w:val="FollowedHyperlink"/>
+    <w:basedOn w:val="DefaultParagraphFont"/>
+    <w:rsid w:val="00207C6B"/>
+    <w:rPr>
+      <w:color w:val="800080" w:themeColor="followedHyperlink"/>
+      <w:u w:val="single"/>
+    </w:rPr>
+  </w:style>
 </w:styles>
 </file>
 
@@ -4798,6 +4844,15 @@
     </w:pPr>
     <w:rPr>
       <w:sz w:val="18"/>
+    </w:rPr>
+  </w:style>
+  <w:style w:type="character" w:styleId="FollowedHyperlink">
+    <w:name w:val="FollowedHyperlink"/>
+    <w:basedOn w:val="DefaultParagraphFont"/>
+    <w:rsid w:val="00207C6B"/>
+    <w:rPr>
+      <w:color w:val="800080" w:themeColor="followedHyperlink"/>
+      <w:u w:val="single"/>
     </w:rPr>
   </w:style>
 </w:styles>

</xml_diff>

<commit_message>
Updates from home to eliminate large sentences and insert spread link
</commit_message>
<xml_diff>
--- a/form880-sp09_project-proposal-MJS.docx
+++ b/form880-sp09_project-proposal-MJS.docx
@@ -1,6 +1,6 @@
 
 <file path=word/document.xml><?xml version="1.0" encoding="utf-8"?>
-<w:document xmlns:wpc="http://schemas.microsoft.com/office/word/2010/wordprocessingCanvas" xmlns:mc="http://schemas.openxmlformats.org/markup-compatibility/2006" xmlns:o="urn:schemas-microsoft-com:office:office" xmlns:r="http://schemas.openxmlformats.org/officeDocument/2006/relationships" xmlns:m="http://schemas.openxmlformats.org/officeDocument/2006/math" xmlns:v="urn:schemas-microsoft-com:vml" xmlns:wp14="http://schemas.microsoft.com/office/word/2010/wordprocessingDrawing" xmlns:wp="http://schemas.openxmlformats.org/drawingml/2006/wordprocessingDrawing" xmlns:w10="urn:schemas-microsoft-com:office:word" xmlns:w="http://schemas.openxmlformats.org/wordprocessingml/2006/main" xmlns:w14="http://schemas.microsoft.com/office/word/2010/wordml" xmlns:wpg="http://schemas.microsoft.com/office/word/2010/wordprocessingGroup" xmlns:wpi="http://schemas.microsoft.com/office/word/2010/wordprocessingInk" xmlns:wne="http://schemas.microsoft.com/office/word/2006/wordml" xmlns:wps="http://schemas.microsoft.com/office/word/2010/wordprocessingShape" mc:Ignorable="w14 wp14">
+<w:document xmlns:wpc="http://schemas.microsoft.com/office/word/2010/wordprocessingCanvas" xmlns:mc="http://schemas.openxmlformats.org/markup-compatibility/2006" xmlns:o="urn:schemas-microsoft-com:office:office" xmlns:r="http://schemas.openxmlformats.org/officeDocument/2006/relationships" xmlns:m="http://schemas.openxmlformats.org/officeDocument/2006/math" xmlns:v="urn:schemas-microsoft-com:vml" xmlns:wp14="http://schemas.microsoft.com/office/word/2010/wordprocessingDrawing" xmlns:wp="http://schemas.openxmlformats.org/drawingml/2006/wordprocessingDrawing" xmlns:w10="urn:schemas-microsoft-com:office:word" xmlns:w="http://schemas.openxmlformats.org/wordprocessingml/2006/main" xmlns:w14="http://schemas.microsoft.com/office/word/2010/wordml" xmlns:w15="http://schemas.microsoft.com/office/word/2012/wordml" xmlns:wpg="http://schemas.microsoft.com/office/word/2010/wordprocessingGroup" xmlns:wpi="http://schemas.microsoft.com/office/word/2010/wordprocessingInk" xmlns:wne="http://schemas.microsoft.com/office/word/2006/wordml" xmlns:wps="http://schemas.microsoft.com/office/word/2010/wordprocessingShape" mc:Ignorable="w14 w15 wp14">
   <w:body>
     <w:p>
       <w:pPr>
@@ -571,17 +571,8 @@
           <w:b/>
           <w:sz w:val="24"/>
         </w:rPr>
-        <w:t xml:space="preserve">Graduate Credits </w:t>
-      </w:r>
-      <w:proofErr w:type="gramStart"/>
-      <w:r>
-        <w:rPr>
-          <w:b/>
-          <w:sz w:val="24"/>
-        </w:rPr>
-        <w:t>Completed:</w:t>
-      </w:r>
-      <w:proofErr w:type="gramEnd"/>
+        <w:t>Graduate Credits Completed:</w:t>
+      </w:r>
       <w:r>
         <w:rPr>
           <w:sz w:val="24"/>
@@ -815,7 +806,6 @@
           <w:sz w:val="24"/>
         </w:rPr>
       </w:pPr>
-      <w:bookmarkStart w:id="0" w:name="_GoBack"/>
       <w:r>
         <w:rPr>
           <w:b/>
@@ -833,7 +823,6 @@
         <w:t xml:space="preserve"> </w:t>
       </w:r>
     </w:p>
-    <w:bookmarkEnd w:id="0"/>
     <w:p>
       <w:pPr>
         <w:ind w:left="720"/>
@@ -846,13 +835,75 @@
         <w:rPr>
           <w:sz w:val="24"/>
         </w:rPr>
-        <w:t xml:space="preserve">Popular </w:t>
-      </w:r>
-      <w:r>
-        <w:rPr>
-          <w:sz w:val="24"/>
-        </w:rPr>
-        <w:t>for</w:t>
+        <w:t>F</w:t>
+      </w:r>
+      <w:r>
+        <w:rPr>
+          <w:sz w:val="24"/>
+        </w:rPr>
+        <w:t xml:space="preserve">antasy leagues, spread picks, as well as confidence </w:t>
+      </w:r>
+      <w:proofErr w:type="gramStart"/>
+      <w:r>
+        <w:rPr>
+          <w:sz w:val="24"/>
+        </w:rPr>
+        <w:t>points</w:t>
+      </w:r>
+      <w:proofErr w:type="gramEnd"/>
+      <w:r>
+        <w:rPr>
+          <w:sz w:val="24"/>
+        </w:rPr>
+        <w:t xml:space="preserve"> picks</w:t>
+      </w:r>
+      <w:r>
+        <w:rPr>
+          <w:sz w:val="24"/>
+        </w:rPr>
+        <w:t xml:space="preserve"> have become p</w:t>
+      </w:r>
+      <w:r>
+        <w:rPr>
+          <w:sz w:val="24"/>
+        </w:rPr>
+        <w:t xml:space="preserve">opular </w:t>
+      </w:r>
+      <w:r>
+        <w:rPr>
+          <w:sz w:val="24"/>
+        </w:rPr>
+        <w:t xml:space="preserve">among fans of </w:t>
+      </w:r>
+      <w:r>
+        <w:rPr>
+          <w:sz w:val="24"/>
+        </w:rPr>
+        <w:t xml:space="preserve">many different </w:t>
+      </w:r>
+      <w:r>
+        <w:rPr>
+          <w:sz w:val="24"/>
+        </w:rPr>
+        <w:t>sports today</w:t>
+      </w:r>
+      <w:r>
+        <w:rPr>
+          <w:sz w:val="24"/>
+        </w:rPr>
+        <w:t xml:space="preserve">. While the ultimate goal of these activities is to </w:t>
+      </w:r>
+      <w:r>
+        <w:rPr>
+          <w:sz w:val="24"/>
+        </w:rPr>
+        <w:t>choos</w:t>
+      </w:r>
+      <w:r>
+        <w:rPr>
+          <w:sz w:val="24"/>
+        </w:rPr>
+        <w:t>e</w:t>
       </w:r>
       <w:r>
         <w:rPr>
@@ -864,51 +915,43 @@
         <w:rPr>
           <w:sz w:val="24"/>
         </w:rPr>
-        <w:t xml:space="preserve">many different </w:t>
-      </w:r>
-      <w:r>
-        <w:rPr>
-          <w:sz w:val="24"/>
-        </w:rPr>
-        <w:t>sports today are fantasy leagues</w:t>
-      </w:r>
-      <w:r>
-        <w:rPr>
-          <w:sz w:val="24"/>
-        </w:rPr>
-        <w:t xml:space="preserve">, spread picks, as well as confidence </w:t>
-      </w:r>
-      <w:proofErr w:type="gramStart"/>
-      <w:r>
-        <w:rPr>
-          <w:sz w:val="24"/>
-        </w:rPr>
-        <w:t>points</w:t>
-      </w:r>
-      <w:proofErr w:type="gramEnd"/>
-      <w:r>
-        <w:rPr>
-          <w:sz w:val="24"/>
-        </w:rPr>
-        <w:t xml:space="preserve"> picks</w:t>
-      </w:r>
-      <w:r>
-        <w:rPr>
-          <w:sz w:val="24"/>
-        </w:rPr>
-        <w:t xml:space="preserve">. While the ultimate goal of these activities is to </w:t>
-      </w:r>
-      <w:r>
-        <w:rPr>
-          <w:sz w:val="24"/>
-        </w:rPr>
-        <w:t>choos</w:t>
-      </w:r>
-      <w:r>
-        <w:rPr>
-          <w:sz w:val="24"/>
-        </w:rPr>
-        <w:t>e</w:t>
+        <w:t>a</w:t>
+      </w:r>
+      <w:r>
+        <w:rPr>
+          <w:sz w:val="24"/>
+        </w:rPr>
+        <w:t>ll</w:t>
+      </w:r>
+      <w:r>
+        <w:rPr>
+          <w:sz w:val="24"/>
+        </w:rPr>
+        <w:t xml:space="preserve"> winner</w:t>
+      </w:r>
+      <w:r>
+        <w:rPr>
+          <w:sz w:val="24"/>
+        </w:rPr>
+        <w:t>s</w:t>
+      </w:r>
+      <w:r>
+        <w:rPr>
+          <w:sz w:val="24"/>
+        </w:rPr>
+        <w:t xml:space="preserve">, </w:t>
+      </w:r>
+      <w:r>
+        <w:rPr>
+          <w:sz w:val="24"/>
+        </w:rPr>
+        <w:t xml:space="preserve">the place to gain a competitive edge over opponents </w:t>
+      </w:r>
+      <w:r>
+        <w:rPr>
+          <w:sz w:val="24"/>
+        </w:rPr>
+        <w:t>is in picking</w:t>
       </w:r>
       <w:r>
         <w:rPr>
@@ -920,37 +963,43 @@
         <w:rPr>
           <w:sz w:val="24"/>
         </w:rPr>
-        <w:t xml:space="preserve">a winner, whether it be </w:t>
-      </w:r>
-      <w:r>
-        <w:rPr>
-          <w:sz w:val="24"/>
-        </w:rPr>
-        <w:t xml:space="preserve">the correct player to have a good day or </w:t>
-      </w:r>
-      <w:r>
-        <w:rPr>
-          <w:sz w:val="24"/>
-        </w:rPr>
-        <w:t xml:space="preserve">the </w:t>
-      </w:r>
-      <w:r>
-        <w:rPr>
-          <w:sz w:val="24"/>
-        </w:rPr>
-        <w:t>team to win</w:t>
-      </w:r>
-      <w:r>
-        <w:rPr>
-          <w:sz w:val="24"/>
-        </w:rPr>
-        <w:t xml:space="preserve">, the place to gain a competitive edge over opponents is in correctly picking upsets. </w:t>
-      </w:r>
-      <w:r>
-        <w:rPr>
-          <w:sz w:val="24"/>
-        </w:rPr>
-        <w:t>In confidence points picks, this become</w:t>
+        <w:t>upsets correctly.</w:t>
+      </w:r>
+      <w:r>
+        <w:rPr>
+          <w:sz w:val="24"/>
+        </w:rPr>
+        <w:t xml:space="preserve"> Nowhere is this more apparent than in confidence</w:t>
+      </w:r>
+      <w:r>
+        <w:rPr>
+          <w:sz w:val="24"/>
+        </w:rPr>
+        <w:t xml:space="preserve"> points picks.</w:t>
+      </w:r>
+      <w:r>
+        <w:rPr>
+          <w:sz w:val="24"/>
+        </w:rPr>
+        <w:t xml:space="preserve"> </w:t>
+      </w:r>
+      <w:r>
+        <w:rPr>
+          <w:sz w:val="24"/>
+        </w:rPr>
+        <w:t xml:space="preserve">Placing too much confidence on a </w:t>
+      </w:r>
+      <w:r>
+        <w:rPr>
+          <w:sz w:val="24"/>
+        </w:rPr>
+        <w:t>game that has a surprise upset</w:t>
+      </w:r>
+      <w:r>
+        <w:rPr>
+          <w:sz w:val="24"/>
+        </w:rPr>
+        <w:t xml:space="preserve"> could harm the overall </w:t>
       </w:r>
       <w:r>
         <w:rPr>
@@ -962,86 +1011,10 @@
         <w:rPr>
           <w:sz w:val="24"/>
         </w:rPr>
-        <w:t xml:space="preserve"> even more im</w:t>
-      </w:r>
-      <w:r>
-        <w:rPr>
-          <w:sz w:val="24"/>
-        </w:rPr>
-        <w:t>portant as even one wrong pick of</w:t>
-      </w:r>
-      <w:r>
-        <w:rPr>
-          <w:sz w:val="24"/>
-        </w:rPr>
-        <w:t xml:space="preserve"> a game winner </w:t>
-      </w:r>
-      <w:r>
-        <w:rPr>
-          <w:sz w:val="24"/>
-        </w:rPr>
-        <w:t>w</w:t>
-      </w:r>
-      <w:r>
-        <w:rPr>
-          <w:sz w:val="24"/>
-        </w:rPr>
-        <w:t>here too much confidence was placed o</w:t>
-      </w:r>
-      <w:r>
-        <w:rPr>
-          <w:sz w:val="24"/>
-        </w:rPr>
-        <w:t xml:space="preserve">n </w:t>
-      </w:r>
-      <w:r>
-        <w:rPr>
-          <w:sz w:val="24"/>
-        </w:rPr>
-        <w:t>the losing team,</w:t>
-      </w:r>
-      <w:r>
-        <w:rPr>
-          <w:sz w:val="24"/>
-        </w:rPr>
-        <w:t xml:space="preserve"> w</w:t>
-      </w:r>
-      <w:r>
-        <w:rPr>
-          <w:sz w:val="24"/>
-        </w:rPr>
-        <w:t>ould cause more harm to the overall score than picking</w:t>
-      </w:r>
-      <w:r>
-        <w:rPr>
-          <w:sz w:val="24"/>
-        </w:rPr>
-        <w:t xml:space="preserve"> a few wrong game </w:t>
-      </w:r>
-      <w:r>
-        <w:rPr>
-          <w:sz w:val="24"/>
-        </w:rPr>
-        <w:t>winners, but</w:t>
-      </w:r>
-      <w:r>
-        <w:rPr>
-          <w:sz w:val="24"/>
-        </w:rPr>
-        <w:t xml:space="preserve"> with low confidence </w:t>
-      </w:r>
-      <w:r>
-        <w:rPr>
-          <w:sz w:val="24"/>
-        </w:rPr>
-        <w:t>points on the losing teams</w:t>
-      </w:r>
-      <w:r>
-        <w:rPr>
-          <w:sz w:val="24"/>
-        </w:rPr>
-        <w:t>.</w:t>
-      </w:r>
+        <w:t>core more than picking a few low confidence games incorrectly.</w:t>
+      </w:r>
+      <w:bookmarkStart w:id="0" w:name="_GoBack"/>
+      <w:bookmarkEnd w:id="0"/>
     </w:p>
     <w:p>
       <w:pPr>
@@ -1179,17 +1152,8 @@
           <w:b/>
           <w:sz w:val="24"/>
         </w:rPr>
-        <w:t xml:space="preserve">Project Topics to be </w:t>
-      </w:r>
-      <w:proofErr w:type="gramStart"/>
-      <w:r>
-        <w:rPr>
-          <w:b/>
-          <w:sz w:val="24"/>
-        </w:rPr>
-        <w:t>Studied</w:t>
-      </w:r>
-      <w:proofErr w:type="gramEnd"/>
+        <w:t>Project Topics to be Studied</w:t>
+      </w:r>
       <w:r>
         <w:rPr>
           <w:sz w:val="24"/>
@@ -1284,21 +1248,7 @@
         <w:rPr>
           <w:sz w:val="24"/>
         </w:rPr>
-        <w:t xml:space="preserve">Pattern evaluation; frequent </w:t>
-      </w:r>
-      <w:proofErr w:type="spellStart"/>
-      <w:r>
-        <w:rPr>
-          <w:sz w:val="24"/>
-        </w:rPr>
-        <w:t>itemset</w:t>
-      </w:r>
-      <w:proofErr w:type="spellEnd"/>
-      <w:r>
-        <w:rPr>
-          <w:sz w:val="24"/>
-        </w:rPr>
-        <w:t xml:space="preserve"> mining, association, and correlation;</w:t>
+        <w:t>Pattern evaluation; frequent itemset mining, association, and correlation;</w:t>
       </w:r>
     </w:p>
     <w:p>
@@ -1372,14 +1322,7 @@
         <w:rPr>
           <w:sz w:val="24"/>
         </w:rPr>
-        <w:t xml:space="preserve"> Upon successful </w:t>
-      </w:r>
-      <w:r>
-        <w:rPr>
-          <w:sz w:val="24"/>
-        </w:rPr>
-        <w:lastRenderedPageBreak/>
-        <w:t>determination of these factors, I will attempt to predict upsets in historical data as well as predict upsets for current/real-time games.</w:t>
+        <w:t xml:space="preserve"> Upon successful determination of these factors, I will attempt to predict upsets in historical data as well as predict upsets for current/real-time games.</w:t>
       </w:r>
     </w:p>
     <w:p>
@@ -1887,14 +1830,12 @@
       <w:pPr>
         <w:rPr>
           <w:b/>
-          <w:color w:val="FF0000"/>
-          <w:sz w:val="24"/>
-        </w:rPr>
-      </w:pPr>
-      <w:r>
-        <w:rPr>
-          <w:b/>
-          <w:color w:val="FF0000"/>
+          <w:sz w:val="24"/>
+        </w:rPr>
+      </w:pPr>
+      <w:r>
+        <w:rPr>
+          <w:b/>
           <w:sz w:val="24"/>
         </w:rPr>
         <w:t>Reading/References List:</w:t>
@@ -1926,33 +1867,23 @@
           <w:sz w:val="24"/>
         </w:rPr>
       </w:pPr>
-      <w:proofErr w:type="gramStart"/>
       <w:r>
         <w:rPr>
           <w:sz w:val="24"/>
         </w:rPr>
         <w:t xml:space="preserve">National Centers for Environmental </w:t>
       </w:r>
-      <w:proofErr w:type="spellStart"/>
-      <w:r>
-        <w:rPr>
-          <w:sz w:val="24"/>
-        </w:rPr>
-        <w:t>Infromation</w:t>
-      </w:r>
-      <w:proofErr w:type="spellEnd"/>
-      <w:r>
-        <w:rPr>
-          <w:sz w:val="24"/>
-        </w:rPr>
-        <w:t xml:space="preserve"> (NCEI), formerly known as National Climatic Data Center (NCDC).</w:t>
-      </w:r>
-      <w:proofErr w:type="gramEnd"/>
-      <w:r>
-        <w:rPr>
-          <w:sz w:val="24"/>
-        </w:rPr>
-        <w:t xml:space="preserve"> Retrieved May </w:t>
+      <w:r>
+        <w:rPr>
+          <w:sz w:val="24"/>
+        </w:rPr>
+        <w:t>Information</w:t>
+      </w:r>
+      <w:r>
+        <w:rPr>
+          <w:sz w:val="24"/>
+        </w:rPr>
+        <w:t xml:space="preserve"> (NCEI), formerly known as National Climatic Data Center (NCDC). Retrieved May </w:t>
       </w:r>
       <w:r>
         <w:rPr>
@@ -1984,7 +1915,7 @@
         </w:rPr>
         <w:t xml:space="preserve"> from </w:t>
       </w:r>
-      <w:hyperlink r:id="rId6" w:history="1">
+      <w:hyperlink r:id="rId5" w:history="1">
         <w:r>
           <w:rPr>
             <w:rStyle w:val="Hyperlink"/>
@@ -2027,7 +1958,7 @@
         </w:rPr>
         <w:t xml:space="preserve">All Game Scores in Pro Football History | Pro-Football-Reference.com. Retrieved May 20, 2016 from </w:t>
       </w:r>
-      <w:hyperlink r:id="rId7" w:history="1">
+      <w:hyperlink r:id="rId6" w:history="1">
         <w:r>
           <w:rPr>
             <w:rStyle w:val="Hyperlink"/>
@@ -2082,7 +2013,7 @@
         </w:rPr>
         <w:t xml:space="preserve">, 2003 | Pro-Football-Reference.com Retrieved May 20, 2016 from </w:t>
       </w:r>
-      <w:hyperlink r:id="rId8" w:history="1">
+      <w:hyperlink r:id="rId7" w:history="1">
         <w:r>
           <w:rPr>
             <w:rStyle w:val="Hyperlink"/>
@@ -2124,21 +2055,13 @@
           <w:sz w:val="24"/>
         </w:rPr>
       </w:pPr>
-      <w:proofErr w:type="gramStart"/>
-      <w:r>
-        <w:rPr>
-          <w:sz w:val="24"/>
-        </w:rPr>
-        <w:t>2002 San Francisco 49ers season.</w:t>
-      </w:r>
-      <w:proofErr w:type="gramEnd"/>
-      <w:r>
-        <w:rPr>
-          <w:sz w:val="24"/>
-        </w:rPr>
-        <w:t xml:space="preserve"> Retrieved May 20, 2016 from </w:t>
-      </w:r>
-      <w:hyperlink r:id="rId9" w:history="1">
+      <w:r>
+        <w:rPr>
+          <w:sz w:val="24"/>
+        </w:rPr>
+        <w:t xml:space="preserve">2002 San Francisco 49ers season. Retrieved May 20, 2016 from </w:t>
+      </w:r>
+      <w:hyperlink r:id="rId8" w:history="1">
         <w:r>
           <w:rPr>
             <w:rStyle w:val="Hyperlink"/>
@@ -2181,7 +2104,6 @@
           <w:sz w:val="24"/>
         </w:rPr>
       </w:pPr>
-      <w:proofErr w:type="gramStart"/>
       <w:r>
         <w:rPr>
           <w:sz w:val="24"/>
@@ -2193,14 +2115,7 @@
         <w:rPr>
           <w:sz w:val="24"/>
         </w:rPr>
-        <w:t>rleans Saints.</w:t>
-      </w:r>
-      <w:proofErr w:type="gramEnd"/>
-      <w:r>
-        <w:rPr>
-          <w:sz w:val="24"/>
-        </w:rPr>
-        <w:t xml:space="preserve"> Retrieved May 20, </w:t>
+        <w:t xml:space="preserve">rleans Saints. Retrieved May 20, </w:t>
       </w:r>
       <w:r>
         <w:rPr>
@@ -2208,7 +2123,7 @@
         </w:rPr>
         <w:t xml:space="preserve">2016 from </w:t>
       </w:r>
-      <w:hyperlink r:id="rId10" w:history="1">
+      <w:hyperlink r:id="rId9" w:history="1">
         <w:r>
           <w:rPr>
             <w:rStyle w:val="Hyperlink"/>
@@ -2251,7 +2166,7 @@
         </w:rPr>
         <w:t xml:space="preserve">New Orleans Saints @ Green Bay Packers. Retrieved May 20, 2016 from </w:t>
       </w:r>
-      <w:hyperlink r:id="rId11" w:anchor="menu=gameinfo&amp;tab=recap" w:history="1">
+      <w:hyperlink r:id="rId10" w:anchor="menu=gameinfo&amp;tab=recap" w:history="1">
         <w:r>
           <w:rPr>
             <w:rStyle w:val="Hyperlink"/>
@@ -2292,23 +2207,9 @@
         <w:rPr>
           <w:sz w:val="24"/>
         </w:rPr>
-        <w:t xml:space="preserve">2000 NFL Season | </w:t>
-      </w:r>
-      <w:proofErr w:type="gramStart"/>
-      <w:r>
-        <w:rPr>
-          <w:sz w:val="24"/>
-        </w:rPr>
-        <w:t>The</w:t>
-      </w:r>
-      <w:proofErr w:type="gramEnd"/>
-      <w:r>
-        <w:rPr>
-          <w:sz w:val="24"/>
-        </w:rPr>
-        <w:t xml:space="preserve"> Football Database. Retrieved May 20, 2016 from </w:t>
-      </w:r>
-      <w:hyperlink r:id="rId12" w:history="1">
+        <w:t xml:space="preserve">2000 NFL Season | The Football Database. Retrieved May 20, 2016 from </w:t>
+      </w:r>
+      <w:hyperlink r:id="rId11" w:history="1">
         <w:r>
           <w:rPr>
             <w:rStyle w:val="Hyperlink"/>
@@ -2327,16 +2228,20 @@
           <w:numId w:val="9"/>
         </w:numPr>
         <w:rPr>
-          <w:color w:val="FF0000"/>
-          <w:sz w:val="24"/>
-        </w:rPr>
-      </w:pPr>
-      <w:r>
-        <w:rPr>
-          <w:color w:val="FF0000"/>
-          <w:sz w:val="24"/>
-        </w:rPr>
-        <w:t>Injury information:</w:t>
+          <w:sz w:val="24"/>
+        </w:rPr>
+      </w:pPr>
+      <w:r>
+        <w:rPr>
+          <w:sz w:val="24"/>
+        </w:rPr>
+        <w:t>Historical spread information</w:t>
+      </w:r>
+      <w:r>
+        <w:rPr>
+          <w:sz w:val="24"/>
+        </w:rPr>
+        <w:t>:</w:t>
       </w:r>
     </w:p>
     <w:p>
@@ -2344,33 +2249,85 @@
         <w:pStyle w:val="ListParagraph"/>
         <w:ind w:left="1080"/>
         <w:rPr>
-          <w:color w:val="FF0000"/>
-          <w:sz w:val="24"/>
-        </w:rPr>
-      </w:pPr>
-      <w:r>
-        <w:rPr>
-          <w:color w:val="FF0000"/>
-          <w:sz w:val="24"/>
-        </w:rPr>
-        <w:t>(&lt;</w:t>
-      </w:r>
+          <w:sz w:val="24"/>
+        </w:rPr>
+      </w:pPr>
       <w:proofErr w:type="gramStart"/>
       <w:r>
         <w:rPr>
-          <w:color w:val="FF0000"/>
-          <w:sz w:val="24"/>
-        </w:rPr>
-        <w:t>reference</w:t>
+          <w:sz w:val="24"/>
+        </w:rPr>
+        <w:t>Archived Closing NFL Odds, NFL Lines, NFL Point Spreads.</w:t>
       </w:r>
       <w:proofErr w:type="gramEnd"/>
       <w:r>
         <w:rPr>
-          <w:color w:val="FF0000"/>
-          <w:sz w:val="24"/>
-        </w:rPr>
-        <w:t xml:space="preserve"> to link of old injury information&gt;)</w:t>
-      </w:r>
+          <w:sz w:val="24"/>
+        </w:rPr>
+        <w:t xml:space="preserve"> Historical Pro Football: 2006</w:t>
+      </w:r>
+      <w:r>
+        <w:rPr>
+          <w:sz w:val="24"/>
+        </w:rPr>
+        <w:t xml:space="preserve">-current. Retrieved May 20, 2016 from </w:t>
+      </w:r>
+      <w:hyperlink r:id="rId12" w:history="1">
+        <w:r>
+          <w:rPr>
+            <w:rStyle w:val="Hyperlink"/>
+            <w:color w:val="auto"/>
+            <w:sz w:val="24"/>
+          </w:rPr>
+          <w:t>http://www.footballlocks.com/archived_nfl_odds_lines_point_spreads.shtml</w:t>
+        </w:r>
+      </w:hyperlink>
+    </w:p>
+    <w:p>
+      <w:pPr>
+        <w:pStyle w:val="ListParagraph"/>
+        <w:ind w:left="1080"/>
+        <w:rPr>
+          <w:sz w:val="24"/>
+        </w:rPr>
+      </w:pPr>
+      <w:proofErr w:type="spellStart"/>
+      <w:r>
+        <w:rPr>
+          <w:sz w:val="24"/>
+        </w:rPr>
+        <w:t>Repole</w:t>
+      </w:r>
+      <w:proofErr w:type="spellEnd"/>
+      <w:r>
+        <w:rPr>
+          <w:sz w:val="24"/>
+        </w:rPr>
+        <w:t xml:space="preserve">, Warren. Sunshine Forecast Downloadable Data Files. </w:t>
+      </w:r>
+      <w:proofErr w:type="gramStart"/>
+      <w:r>
+        <w:rPr>
+          <w:sz w:val="24"/>
+        </w:rPr>
+        <w:t>All Years from 1978 through 2013.</w:t>
+      </w:r>
+      <w:proofErr w:type="gramEnd"/>
+      <w:r>
+        <w:rPr>
+          <w:sz w:val="24"/>
+        </w:rPr>
+        <w:t xml:space="preserve"> Sunshine Forecast Enterprises. Retrieved may 20, 2016 from </w:t>
+      </w:r>
+      <w:hyperlink r:id="rId13" w:history="1">
+        <w:r>
+          <w:rPr>
+            <w:rStyle w:val="Hyperlink"/>
+            <w:sz w:val="24"/>
+          </w:rPr>
+          <w:t>http://www.repole.com/sun4cast/data.html#dataprior</w:t>
+        </w:r>
+      </w:hyperlink>
     </w:p>
     <w:p>
       <w:pPr>
@@ -2380,66 +2337,6 @@
           <w:numId w:val="9"/>
         </w:numPr>
         <w:rPr>
-          <w:color w:val="FF0000"/>
-          <w:sz w:val="24"/>
-        </w:rPr>
-      </w:pPr>
-      <w:r>
-        <w:rPr>
-          <w:color w:val="FF0000"/>
-          <w:sz w:val="24"/>
-        </w:rPr>
-        <w:t>Historical spread information</w:t>
-      </w:r>
-      <w:r>
-        <w:rPr>
-          <w:color w:val="FF0000"/>
-          <w:sz w:val="24"/>
-        </w:rPr>
-        <w:t>:</w:t>
-      </w:r>
-    </w:p>
-    <w:p>
-      <w:pPr>
-        <w:pStyle w:val="ListParagraph"/>
-        <w:ind w:left="1080"/>
-        <w:rPr>
-          <w:color w:val="FF0000"/>
-          <w:sz w:val="24"/>
-        </w:rPr>
-      </w:pPr>
-      <w:r>
-        <w:rPr>
-          <w:color w:val="FF0000"/>
-          <w:sz w:val="24"/>
-        </w:rPr>
-        <w:t>(&lt;</w:t>
-      </w:r>
-      <w:proofErr w:type="gramStart"/>
-      <w:r>
-        <w:rPr>
-          <w:color w:val="FF0000"/>
-          <w:sz w:val="24"/>
-        </w:rPr>
-        <w:t>reference</w:t>
-      </w:r>
-      <w:proofErr w:type="gramEnd"/>
-      <w:r>
-        <w:rPr>
-          <w:color w:val="FF0000"/>
-          <w:sz w:val="24"/>
-        </w:rPr>
-        <w:t xml:space="preserve"> to link of old spread information&gt;)</w:t>
-      </w:r>
-    </w:p>
-    <w:p>
-      <w:pPr>
-        <w:pStyle w:val="ListParagraph"/>
-        <w:numPr>
-          <w:ilvl w:val="0"/>
-          <w:numId w:val="9"/>
-        </w:numPr>
-        <w:rPr>
           <w:sz w:val="24"/>
         </w:rPr>
       </w:pPr>
@@ -2449,44 +2346,19 @@
         </w:rPr>
         <w:t xml:space="preserve">Larose, D. and Larose, C.D. 2014. </w:t>
       </w:r>
-      <w:proofErr w:type="gramStart"/>
       <w:r>
         <w:rPr>
           <w:i/>
           <w:sz w:val="24"/>
         </w:rPr>
-        <w:t>Discovering Knowledge in Data: An Introduction to Data Mining.</w:t>
-      </w:r>
-      <w:proofErr w:type="gramEnd"/>
-      <w:r>
-        <w:rPr>
-          <w:i/>
-          <w:sz w:val="24"/>
-        </w:rPr>
-        <w:t xml:space="preserve"> </w:t>
-      </w:r>
-      <w:proofErr w:type="gramStart"/>
-      <w:r>
-        <w:rPr>
-          <w:sz w:val="24"/>
-        </w:rPr>
-        <w:t>Wiley-</w:t>
-      </w:r>
-      <w:proofErr w:type="spellStart"/>
-      <w:r>
-        <w:rPr>
-          <w:sz w:val="24"/>
-        </w:rPr>
-        <w:t>Interscience</w:t>
-      </w:r>
-      <w:proofErr w:type="spellEnd"/>
-      <w:r>
-        <w:rPr>
-          <w:sz w:val="24"/>
-        </w:rPr>
-        <w:t>.</w:t>
-      </w:r>
-      <w:proofErr w:type="gramEnd"/>
+        <w:t xml:space="preserve">Discovering Knowledge in Data: An Introduction to Data Mining. </w:t>
+      </w:r>
+      <w:r>
+        <w:rPr>
+          <w:sz w:val="24"/>
+        </w:rPr>
+        <w:t>Wiley-Interscience.</w:t>
+      </w:r>
     </w:p>
     <w:p>
       <w:pPr>
@@ -3338,7 +3210,6 @@
         </w:rPr>
         <w:tab/>
       </w:r>
-      <w:proofErr w:type="gramStart"/>
       <w:r>
         <w:rPr>
           <w:i/>
@@ -3354,7 +3225,6 @@
         </w:rPr>
         <w:t>%</w:t>
       </w:r>
-      <w:proofErr w:type="gramEnd"/>
     </w:p>
     <w:p>
       <w:pPr>
@@ -3367,6 +3237,7 @@
         <w:rPr>
           <w:sz w:val="24"/>
         </w:rPr>
+        <w:lastRenderedPageBreak/>
         <w:t>2. Implementation</w:t>
       </w:r>
       <w:r>
@@ -3493,7 +3364,6 @@
         </w:rPr>
         <w:tab/>
       </w:r>
-      <w:proofErr w:type="gramStart"/>
       <w:r>
         <w:rPr>
           <w:i/>
@@ -3507,15 +3377,7 @@
           <w:i/>
           <w:sz w:val="24"/>
         </w:rPr>
-        <w:t>%</w:t>
-      </w:r>
-      <w:proofErr w:type="gramEnd"/>
-      <w:r>
-        <w:rPr>
-          <w:i/>
-          <w:sz w:val="24"/>
-        </w:rPr>
-        <w:t xml:space="preserve"> (required regardless of % points)</w:t>
+        <w:t>% (required regardless of % points)</w:t>
       </w:r>
       <w:r>
         <w:rPr>
@@ -3535,7 +3397,6 @@
         <w:rPr>
           <w:sz w:val="24"/>
         </w:rPr>
-        <w:lastRenderedPageBreak/>
         <w:t xml:space="preserve">5. Public Presentation * </w:t>
       </w:r>
       <w:r>
@@ -3564,21 +3425,12 @@
         </w:rPr>
         <w:t>EE</w:t>
       </w:r>
-      <w:proofErr w:type="gramStart"/>
       <w:r>
         <w:rPr>
           <w:i/>
           <w:sz w:val="24"/>
         </w:rPr>
-        <w:t>%  (</w:t>
-      </w:r>
-      <w:proofErr w:type="gramEnd"/>
-      <w:r>
-        <w:rPr>
-          <w:i/>
-          <w:sz w:val="24"/>
-        </w:rPr>
-        <w:t>required regardless of % points)</w:t>
+        <w:t>%  (required regardless of % points)</w:t>
       </w:r>
     </w:p>
     <w:p>
@@ -3599,21 +3451,7 @@
         <w:rPr>
           <w:szCs w:val="22"/>
         </w:rPr>
-        <w:t>* The instructor/student will announce the presentation time and place to the Department faculty and students</w:t>
-      </w:r>
-      <w:proofErr w:type="gramStart"/>
-      <w:r>
-        <w:rPr>
-          <w:szCs w:val="22"/>
-        </w:rPr>
-        <w:t xml:space="preserve">.  </w:t>
-      </w:r>
-      <w:proofErr w:type="gramEnd"/>
-      <w:r>
-        <w:rPr>
-          <w:szCs w:val="22"/>
-        </w:rPr>
-        <w:t xml:space="preserve">Those interested in the topic may attend the presentation. </w:t>
+        <w:t xml:space="preserve">* The instructor/student will announce the presentation time and place to the Department faculty and students.  Those interested in the topic may attend the presentation. </w:t>
       </w:r>
     </w:p>
     <w:p>
@@ -3769,50 +3607,39 @@
           <w:sz w:val="24"/>
           <w:szCs w:val="24"/>
         </w:rPr>
-        <w:t>nd understand that this project and its derived materials (e.g., source code, written reports, presentation slides) are to reflect my own work, unless explicitly and appropriately referenced</w:t>
-      </w:r>
-      <w:proofErr w:type="gramStart"/>
+        <w:t xml:space="preserve">nd understand that this project and its derived materials (e.g., source code, written reports, presentation slides) are to reflect my own work, unless explicitly and appropriately referenced.  </w:t>
+      </w:r>
       <w:r>
         <w:rPr>
           <w:sz w:val="24"/>
           <w:szCs w:val="24"/>
         </w:rPr>
+        <w:t xml:space="preserve">Furthermore, I understand that plagiarism or other unattributed use of material not written by me is completely unacceptable, and </w:t>
+      </w:r>
+      <w:r>
+        <w:rPr>
+          <w:b/>
+          <w:sz w:val="24"/>
+          <w:szCs w:val="24"/>
+        </w:rPr>
+        <w:t>will be considered sufficient cause for a failing grade on the project</w:t>
+      </w:r>
+      <w:r>
+        <w:rPr>
+          <w:b/>
+          <w:sz w:val="24"/>
+          <w:szCs w:val="24"/>
+        </w:rPr>
         <w:t xml:space="preserve">.  </w:t>
       </w:r>
-      <w:proofErr w:type="gramEnd"/>
       <w:r>
         <w:rPr>
           <w:sz w:val="24"/>
           <w:szCs w:val="24"/>
         </w:rPr>
-        <w:t xml:space="preserve">Furthermore, I understand that plagiarism or other unattributed use of material not written by me is completely unacceptable, and </w:t>
-      </w:r>
-      <w:r>
-        <w:rPr>
-          <w:b/>
-          <w:sz w:val="24"/>
-          <w:szCs w:val="24"/>
-        </w:rPr>
-        <w:t>will be considered sufficient cause for a failing grade on the project</w:t>
-      </w:r>
-      <w:proofErr w:type="gramStart"/>
-      <w:r>
-        <w:rPr>
-          <w:b/>
-          <w:sz w:val="24"/>
-          <w:szCs w:val="24"/>
-        </w:rPr>
-        <w:t xml:space="preserve">.  </w:t>
-      </w:r>
-      <w:proofErr w:type="gramEnd"/>
-      <w:r>
-        <w:rPr>
-          <w:sz w:val="24"/>
-          <w:szCs w:val="24"/>
-        </w:rPr>
         <w:t xml:space="preserve">For additional information on academic integrity policy at Towson University, I will visit </w:t>
       </w:r>
-      <w:hyperlink r:id="rId13" w:history="1">
+      <w:hyperlink r:id="rId14" w:history="1">
         <w:r>
           <w:rPr>
             <w:rStyle w:val="Hyperlink"/>
@@ -3966,8 +3793,8 @@
 </file>
 
 <file path=word/numbering.xml><?xml version="1.0" encoding="utf-8"?>
-<w:numbering xmlns:wpc="http://schemas.microsoft.com/office/word/2010/wordprocessingCanvas" xmlns:mc="http://schemas.openxmlformats.org/markup-compatibility/2006" xmlns:o="urn:schemas-microsoft-com:office:office" xmlns:r="http://schemas.openxmlformats.org/officeDocument/2006/relationships" xmlns:m="http://schemas.openxmlformats.org/officeDocument/2006/math" xmlns:v="urn:schemas-microsoft-com:vml" xmlns:wp14="http://schemas.microsoft.com/office/word/2010/wordprocessingDrawing" xmlns:wp="http://schemas.openxmlformats.org/drawingml/2006/wordprocessingDrawing" xmlns:w10="urn:schemas-microsoft-com:office:word" xmlns:w="http://schemas.openxmlformats.org/wordprocessingml/2006/main" xmlns:w14="http://schemas.microsoft.com/office/word/2010/wordml" xmlns:wpg="http://schemas.microsoft.com/office/word/2010/wordprocessingGroup" xmlns:wpi="http://schemas.microsoft.com/office/word/2010/wordprocessingInk" xmlns:wne="http://schemas.microsoft.com/office/word/2006/wordml" xmlns:wps="http://schemas.microsoft.com/office/word/2010/wordprocessingShape" mc:Ignorable="w14 wp14">
-  <w:abstractNum w:abstractNumId="0">
+<w:numbering xmlns:wpc="http://schemas.microsoft.com/office/word/2010/wordprocessingCanvas" xmlns:mc="http://schemas.openxmlformats.org/markup-compatibility/2006" xmlns:o="urn:schemas-microsoft-com:office:office" xmlns:r="http://schemas.openxmlformats.org/officeDocument/2006/relationships" xmlns:m="http://schemas.openxmlformats.org/officeDocument/2006/math" xmlns:v="urn:schemas-microsoft-com:vml" xmlns:wp14="http://schemas.microsoft.com/office/word/2010/wordprocessingDrawing" xmlns:wp="http://schemas.openxmlformats.org/drawingml/2006/wordprocessingDrawing" xmlns:w10="urn:schemas-microsoft-com:office:word" xmlns:w="http://schemas.openxmlformats.org/wordprocessingml/2006/main" xmlns:w14="http://schemas.microsoft.com/office/word/2010/wordml" xmlns:w15="http://schemas.microsoft.com/office/word/2012/wordml" xmlns:wpg="http://schemas.microsoft.com/office/word/2010/wordprocessingGroup" xmlns:wpi="http://schemas.microsoft.com/office/word/2010/wordprocessingInk" xmlns:wne="http://schemas.microsoft.com/office/word/2006/wordml" xmlns:wps="http://schemas.microsoft.com/office/word/2010/wordprocessingShape" mc:Ignorable="w14 w15 wp14">
+  <w:abstractNum w:abstractNumId="0" w15:restartNumberingAfterBreak="0">
     <w:nsid w:val="07ED31E0"/>
     <w:multiLevelType w:val="singleLevel"/>
     <w:tmpl w:val="0409000F"/>
@@ -3984,7 +3811,7 @@
       </w:pPr>
     </w:lvl>
   </w:abstractNum>
-  <w:abstractNum w:abstractNumId="1">
+  <w:abstractNum w:abstractNumId="1" w15:restartNumberingAfterBreak="0">
     <w:nsid w:val="18BC1EA2"/>
     <w:multiLevelType w:val="singleLevel"/>
     <w:tmpl w:val="0409000F"/>
@@ -4001,7 +3828,7 @@
       </w:pPr>
     </w:lvl>
   </w:abstractNum>
-  <w:abstractNum w:abstractNumId="2">
+  <w:abstractNum w:abstractNumId="2" w15:restartNumberingAfterBreak="0">
     <w:nsid w:val="1E1667B0"/>
     <w:multiLevelType w:val="singleLevel"/>
     <w:tmpl w:val="0409000F"/>
@@ -4018,7 +3845,7 @@
       </w:pPr>
     </w:lvl>
   </w:abstractNum>
-  <w:abstractNum w:abstractNumId="3">
+  <w:abstractNum w:abstractNumId="3" w15:restartNumberingAfterBreak="0">
     <w:nsid w:val="309D323E"/>
     <w:multiLevelType w:val="hybridMultilevel"/>
     <w:tmpl w:val="330E11A4"/>
@@ -4107,7 +3934,7 @@
       </w:pPr>
     </w:lvl>
   </w:abstractNum>
-  <w:abstractNum w:abstractNumId="4">
+  <w:abstractNum w:abstractNumId="4" w15:restartNumberingAfterBreak="0">
     <w:nsid w:val="4789144A"/>
     <w:multiLevelType w:val="singleLevel"/>
     <w:tmpl w:val="0409000F"/>
@@ -4124,7 +3951,7 @@
       </w:pPr>
     </w:lvl>
   </w:abstractNum>
-  <w:abstractNum w:abstractNumId="5">
+  <w:abstractNum w:abstractNumId="5" w15:restartNumberingAfterBreak="0">
     <w:nsid w:val="674F7EC9"/>
     <w:multiLevelType w:val="singleLevel"/>
     <w:tmpl w:val="0409000B"/>
@@ -4144,7 +3971,7 @@
       </w:rPr>
     </w:lvl>
   </w:abstractNum>
-  <w:abstractNum w:abstractNumId="6">
+  <w:abstractNum w:abstractNumId="6" w15:restartNumberingAfterBreak="0">
     <w:nsid w:val="6B626D8B"/>
     <w:multiLevelType w:val="singleLevel"/>
     <w:tmpl w:val="04090003"/>
@@ -4164,7 +3991,7 @@
       </w:rPr>
     </w:lvl>
   </w:abstractNum>
-  <w:abstractNum w:abstractNumId="7">
+  <w:abstractNum w:abstractNumId="7" w15:restartNumberingAfterBreak="0">
     <w:nsid w:val="6F182AEF"/>
     <w:multiLevelType w:val="hybridMultilevel"/>
     <w:tmpl w:val="AAB6B6D4"/>
@@ -4277,7 +4104,7 @@
       </w:pPr>
     </w:lvl>
   </w:abstractNum>
-  <w:abstractNum w:abstractNumId="8">
+  <w:abstractNum w:abstractNumId="8" w15:restartNumberingAfterBreak="0">
     <w:nsid w:val="6F1D6A21"/>
     <w:multiLevelType w:val="singleLevel"/>
     <w:tmpl w:val="A100F9DC"/>
@@ -4299,7 +4126,7 @@
       </w:rPr>
     </w:lvl>
   </w:abstractNum>
-  <w:abstractNum w:abstractNumId="9">
+  <w:abstractNum w:abstractNumId="9" w15:restartNumberingAfterBreak="0">
     <w:nsid w:val="7DD2463B"/>
     <w:multiLevelType w:val="singleLevel"/>
     <w:tmpl w:val="0409000F"/>
@@ -4353,7 +4180,7 @@
 </file>
 
 <file path=word/styles.xml><?xml version="1.0" encoding="utf-8"?>
-<w:styles xmlns:mc="http://schemas.openxmlformats.org/markup-compatibility/2006" xmlns:r="http://schemas.openxmlformats.org/officeDocument/2006/relationships" xmlns:w="http://schemas.openxmlformats.org/wordprocessingml/2006/main" xmlns:w14="http://schemas.microsoft.com/office/word/2010/wordml" mc:Ignorable="w14">
+<w:styles xmlns:mc="http://schemas.openxmlformats.org/markup-compatibility/2006" xmlns:r="http://schemas.openxmlformats.org/officeDocument/2006/relationships" xmlns:w="http://schemas.openxmlformats.org/wordprocessingml/2006/main" xmlns:w14="http://schemas.microsoft.com/office/word/2010/wordml" xmlns:w15="http://schemas.microsoft.com/office/word/2012/wordml" mc:Ignorable="w14 w15">
   <w:docDefaults>
     <w:rPrDefault>
       <w:rPr>
@@ -4363,7 +4190,7 @@
     </w:rPrDefault>
     <w:pPrDefault/>
   </w:docDefaults>
-  <w:latentStyles w:defLockedState="0" w:defUIPriority="0" w:defSemiHidden="0" w:defUnhideWhenUsed="0" w:defQFormat="0" w:count="267">
+  <w:latentStyles w:defLockedState="0" w:defUIPriority="0" w:defSemiHidden="0" w:defUnhideWhenUsed="0" w:defQFormat="0" w:count="371">
     <w:lsdException w:name="Normal" w:qFormat="1"/>
     <w:lsdException w:name="heading 1" w:qFormat="1"/>
     <w:lsdException w:name="heading 2" w:semiHidden="1" w:unhideWhenUsed="1" w:qFormat="1"/>
@@ -4374,11 +4201,145 @@
     <w:lsdException w:name="heading 7" w:semiHidden="1" w:unhideWhenUsed="1" w:qFormat="1"/>
     <w:lsdException w:name="heading 8" w:semiHidden="1" w:unhideWhenUsed="1" w:qFormat="1"/>
     <w:lsdException w:name="heading 9" w:semiHidden="1" w:unhideWhenUsed="1" w:qFormat="1"/>
+    <w:lsdException w:name="index 1" w:semiHidden="1" w:unhideWhenUsed="1"/>
+    <w:lsdException w:name="index 2" w:semiHidden="1" w:unhideWhenUsed="1"/>
+    <w:lsdException w:name="index 3" w:semiHidden="1" w:unhideWhenUsed="1"/>
+    <w:lsdException w:name="index 4" w:semiHidden="1" w:unhideWhenUsed="1"/>
+    <w:lsdException w:name="index 5" w:semiHidden="1" w:unhideWhenUsed="1"/>
+    <w:lsdException w:name="index 6" w:semiHidden="1" w:unhideWhenUsed="1"/>
+    <w:lsdException w:name="index 7" w:semiHidden="1" w:unhideWhenUsed="1"/>
+    <w:lsdException w:name="index 8" w:semiHidden="1" w:unhideWhenUsed="1"/>
+    <w:lsdException w:name="index 9" w:semiHidden="1" w:unhideWhenUsed="1"/>
+    <w:lsdException w:name="toc 1" w:semiHidden="1" w:unhideWhenUsed="1"/>
+    <w:lsdException w:name="toc 2" w:semiHidden="1" w:unhideWhenUsed="1"/>
+    <w:lsdException w:name="toc 3" w:semiHidden="1" w:unhideWhenUsed="1"/>
+    <w:lsdException w:name="toc 4" w:semiHidden="1" w:unhideWhenUsed="1"/>
+    <w:lsdException w:name="toc 5" w:semiHidden="1" w:unhideWhenUsed="1"/>
+    <w:lsdException w:name="toc 6" w:semiHidden="1" w:unhideWhenUsed="1"/>
+    <w:lsdException w:name="toc 7" w:semiHidden="1" w:unhideWhenUsed="1"/>
+    <w:lsdException w:name="toc 8" w:semiHidden="1" w:unhideWhenUsed="1"/>
+    <w:lsdException w:name="toc 9" w:semiHidden="1" w:unhideWhenUsed="1"/>
+    <w:lsdException w:name="Normal Indent" w:semiHidden="1" w:unhideWhenUsed="1"/>
+    <w:lsdException w:name="footnote text" w:semiHidden="1" w:unhideWhenUsed="1"/>
+    <w:lsdException w:name="annotation text" w:semiHidden="1" w:unhideWhenUsed="1"/>
+    <w:lsdException w:name="header" w:semiHidden="1" w:unhideWhenUsed="1"/>
+    <w:lsdException w:name="footer" w:semiHidden="1" w:unhideWhenUsed="1"/>
+    <w:lsdException w:name="index heading" w:semiHidden="1" w:unhideWhenUsed="1"/>
     <w:lsdException w:name="caption" w:semiHidden="1" w:unhideWhenUsed="1" w:qFormat="1"/>
+    <w:lsdException w:name="table of figures" w:semiHidden="1" w:unhideWhenUsed="1"/>
+    <w:lsdException w:name="envelope address" w:semiHidden="1" w:unhideWhenUsed="1"/>
+    <w:lsdException w:name="envelope return" w:semiHidden="1" w:unhideWhenUsed="1"/>
+    <w:lsdException w:name="footnote reference" w:semiHidden="1" w:unhideWhenUsed="1"/>
+    <w:lsdException w:name="annotation reference" w:semiHidden="1" w:unhideWhenUsed="1"/>
+    <w:lsdException w:name="line number" w:semiHidden="1" w:unhideWhenUsed="1"/>
+    <w:lsdException w:name="page number" w:semiHidden="1" w:unhideWhenUsed="1"/>
+    <w:lsdException w:name="endnote reference" w:semiHidden="1" w:unhideWhenUsed="1"/>
+    <w:lsdException w:name="endnote text" w:semiHidden="1" w:unhideWhenUsed="1"/>
+    <w:lsdException w:name="table of authorities" w:semiHidden="1" w:unhideWhenUsed="1"/>
+    <w:lsdException w:name="macro" w:semiHidden="1" w:unhideWhenUsed="1"/>
+    <w:lsdException w:name="toa heading" w:semiHidden="1" w:unhideWhenUsed="1"/>
+    <w:lsdException w:name="List" w:semiHidden="1" w:unhideWhenUsed="1"/>
+    <w:lsdException w:name="List Bullet" w:semiHidden="1" w:unhideWhenUsed="1"/>
+    <w:lsdException w:name="List 2" w:semiHidden="1" w:unhideWhenUsed="1"/>
+    <w:lsdException w:name="List 3" w:semiHidden="1" w:unhideWhenUsed="1"/>
+    <w:lsdException w:name="List Bullet 2" w:semiHidden="1" w:unhideWhenUsed="1"/>
+    <w:lsdException w:name="List Bullet 3" w:semiHidden="1" w:unhideWhenUsed="1"/>
+    <w:lsdException w:name="List Bullet 4" w:semiHidden="1" w:unhideWhenUsed="1"/>
+    <w:lsdException w:name="List Bullet 5" w:semiHidden="1" w:unhideWhenUsed="1"/>
+    <w:lsdException w:name="List Number 2" w:semiHidden="1" w:unhideWhenUsed="1"/>
+    <w:lsdException w:name="List Number 3" w:semiHidden="1" w:unhideWhenUsed="1"/>
+    <w:lsdException w:name="List Number 4" w:semiHidden="1" w:unhideWhenUsed="1"/>
+    <w:lsdException w:name="List Number 5" w:semiHidden="1" w:unhideWhenUsed="1"/>
     <w:lsdException w:name="Title" w:qFormat="1"/>
+    <w:lsdException w:name="Closing" w:semiHidden="1" w:unhideWhenUsed="1"/>
+    <w:lsdException w:name="Signature" w:semiHidden="1" w:unhideWhenUsed="1"/>
+    <w:lsdException w:name="Default Paragraph Font" w:semiHidden="1" w:unhideWhenUsed="1"/>
+    <w:lsdException w:name="Body Text" w:semiHidden="1" w:unhideWhenUsed="1"/>
+    <w:lsdException w:name="Body Text Indent" w:semiHidden="1" w:unhideWhenUsed="1"/>
+    <w:lsdException w:name="List Continue" w:semiHidden="1" w:unhideWhenUsed="1"/>
+    <w:lsdException w:name="List Continue 2" w:semiHidden="1" w:unhideWhenUsed="1"/>
+    <w:lsdException w:name="List Continue 3" w:semiHidden="1" w:unhideWhenUsed="1"/>
+    <w:lsdException w:name="List Continue 4" w:semiHidden="1" w:unhideWhenUsed="1"/>
+    <w:lsdException w:name="List Continue 5" w:semiHidden="1" w:unhideWhenUsed="1"/>
+    <w:lsdException w:name="Message Header" w:semiHidden="1" w:unhideWhenUsed="1"/>
     <w:lsdException w:name="Subtitle" w:qFormat="1"/>
+    <w:lsdException w:name="Body Text First Indent 2" w:semiHidden="1" w:unhideWhenUsed="1"/>
+    <w:lsdException w:name="Note Heading" w:semiHidden="1" w:unhideWhenUsed="1"/>
+    <w:lsdException w:name="Body Text 2" w:semiHidden="1" w:unhideWhenUsed="1"/>
+    <w:lsdException w:name="Body Text 3" w:semiHidden="1" w:unhideWhenUsed="1"/>
+    <w:lsdException w:name="Body Text Indent 2" w:semiHidden="1" w:unhideWhenUsed="1"/>
+    <w:lsdException w:name="Body Text Indent 3" w:semiHidden="1" w:unhideWhenUsed="1"/>
+    <w:lsdException w:name="Block Text" w:semiHidden="1" w:unhideWhenUsed="1"/>
+    <w:lsdException w:name="Hyperlink" w:semiHidden="1" w:unhideWhenUsed="1"/>
+    <w:lsdException w:name="FollowedHyperlink" w:semiHidden="1" w:unhideWhenUsed="1"/>
     <w:lsdException w:name="Strong" w:qFormat="1"/>
     <w:lsdException w:name="Emphasis" w:qFormat="1"/>
+    <w:lsdException w:name="Document Map" w:semiHidden="1" w:unhideWhenUsed="1"/>
+    <w:lsdException w:name="Plain Text" w:semiHidden="1" w:unhideWhenUsed="1"/>
+    <w:lsdException w:name="E-mail Signature" w:semiHidden="1" w:unhideWhenUsed="1"/>
+    <w:lsdException w:name="HTML Top of Form" w:semiHidden="1" w:unhideWhenUsed="1"/>
+    <w:lsdException w:name="HTML Bottom of Form" w:semiHidden="1" w:unhideWhenUsed="1"/>
+    <w:lsdException w:name="Normal (Web)" w:semiHidden="1" w:unhideWhenUsed="1"/>
+    <w:lsdException w:name="HTML Acronym" w:semiHidden="1" w:unhideWhenUsed="1"/>
+    <w:lsdException w:name="HTML Address" w:semiHidden="1" w:unhideWhenUsed="1"/>
+    <w:lsdException w:name="HTML Cite" w:semiHidden="1" w:unhideWhenUsed="1"/>
+    <w:lsdException w:name="HTML Code" w:semiHidden="1" w:unhideWhenUsed="1"/>
+    <w:lsdException w:name="HTML Definition" w:semiHidden="1" w:unhideWhenUsed="1"/>
+    <w:lsdException w:name="HTML Keyboard" w:semiHidden="1" w:unhideWhenUsed="1"/>
+    <w:lsdException w:name="HTML Preformatted" w:semiHidden="1" w:unhideWhenUsed="1"/>
+    <w:lsdException w:name="HTML Sample" w:semiHidden="1" w:unhideWhenUsed="1"/>
+    <w:lsdException w:name="HTML Typewriter" w:semiHidden="1" w:unhideWhenUsed="1"/>
+    <w:lsdException w:name="HTML Variable" w:semiHidden="1" w:unhideWhenUsed="1"/>
+    <w:lsdException w:name="Normal Table" w:semiHidden="1" w:unhideWhenUsed="1"/>
+    <w:lsdException w:name="annotation subject" w:semiHidden="1" w:unhideWhenUsed="1"/>
+    <w:lsdException w:name="No List" w:semiHidden="1" w:unhideWhenUsed="1"/>
+    <w:lsdException w:name="Outline List 1" w:semiHidden="1" w:unhideWhenUsed="1"/>
+    <w:lsdException w:name="Outline List 2" w:semiHidden="1" w:unhideWhenUsed="1"/>
+    <w:lsdException w:name="Outline List 3" w:semiHidden="1" w:unhideWhenUsed="1"/>
+    <w:lsdException w:name="Table Simple 1" w:semiHidden="1" w:unhideWhenUsed="1"/>
+    <w:lsdException w:name="Table Simple 2" w:semiHidden="1" w:unhideWhenUsed="1"/>
+    <w:lsdException w:name="Table Simple 3" w:semiHidden="1" w:unhideWhenUsed="1"/>
+    <w:lsdException w:name="Table Classic 1" w:semiHidden="1" w:unhideWhenUsed="1"/>
+    <w:lsdException w:name="Table Classic 2" w:semiHidden="1" w:unhideWhenUsed="1"/>
+    <w:lsdException w:name="Table Classic 3" w:semiHidden="1" w:unhideWhenUsed="1"/>
+    <w:lsdException w:name="Table Classic 4" w:semiHidden="1" w:unhideWhenUsed="1"/>
+    <w:lsdException w:name="Table Colorful 1" w:semiHidden="1" w:unhideWhenUsed="1"/>
+    <w:lsdException w:name="Table Colorful 2" w:semiHidden="1" w:unhideWhenUsed="1"/>
+    <w:lsdException w:name="Table Colorful 3" w:semiHidden="1" w:unhideWhenUsed="1"/>
+    <w:lsdException w:name="Table Columns 1" w:semiHidden="1" w:unhideWhenUsed="1"/>
+    <w:lsdException w:name="Table Columns 2" w:semiHidden="1" w:unhideWhenUsed="1"/>
+    <w:lsdException w:name="Table Columns 3" w:semiHidden="1" w:unhideWhenUsed="1"/>
+    <w:lsdException w:name="Table Columns 4" w:semiHidden="1" w:unhideWhenUsed="1"/>
+    <w:lsdException w:name="Table Columns 5" w:semiHidden="1" w:unhideWhenUsed="1"/>
+    <w:lsdException w:name="Table Grid 1" w:semiHidden="1" w:unhideWhenUsed="1"/>
+    <w:lsdException w:name="Table Grid 2" w:semiHidden="1" w:unhideWhenUsed="1"/>
+    <w:lsdException w:name="Table Grid 3" w:semiHidden="1" w:unhideWhenUsed="1"/>
+    <w:lsdException w:name="Table Grid 4" w:semiHidden="1" w:unhideWhenUsed="1"/>
+    <w:lsdException w:name="Table Grid 5" w:semiHidden="1" w:unhideWhenUsed="1"/>
+    <w:lsdException w:name="Table Grid 6" w:semiHidden="1" w:unhideWhenUsed="1"/>
+    <w:lsdException w:name="Table Grid 7" w:semiHidden="1" w:unhideWhenUsed="1"/>
+    <w:lsdException w:name="Table Grid 8" w:semiHidden="1" w:unhideWhenUsed="1"/>
+    <w:lsdException w:name="Table List 1" w:semiHidden="1" w:unhideWhenUsed="1"/>
+    <w:lsdException w:name="Table List 2" w:semiHidden="1" w:unhideWhenUsed="1"/>
+    <w:lsdException w:name="Table List 3" w:semiHidden="1" w:unhideWhenUsed="1"/>
+    <w:lsdException w:name="Table List 4" w:semiHidden="1" w:unhideWhenUsed="1"/>
+    <w:lsdException w:name="Table List 5" w:semiHidden="1" w:unhideWhenUsed="1"/>
+    <w:lsdException w:name="Table List 6" w:semiHidden="1" w:unhideWhenUsed="1"/>
+    <w:lsdException w:name="Table List 7" w:semiHidden="1" w:unhideWhenUsed="1"/>
+    <w:lsdException w:name="Table List 8" w:semiHidden="1" w:unhideWhenUsed="1"/>
+    <w:lsdException w:name="Table 3D effects 1" w:semiHidden="1" w:unhideWhenUsed="1"/>
+    <w:lsdException w:name="Table 3D effects 2" w:semiHidden="1" w:unhideWhenUsed="1"/>
+    <w:lsdException w:name="Table 3D effects 3" w:semiHidden="1" w:unhideWhenUsed="1"/>
+    <w:lsdException w:name="Table Contemporary" w:semiHidden="1" w:unhideWhenUsed="1"/>
+    <w:lsdException w:name="Table Elegant" w:semiHidden="1" w:unhideWhenUsed="1"/>
+    <w:lsdException w:name="Table Professional" w:semiHidden="1" w:unhideWhenUsed="1"/>
+    <w:lsdException w:name="Table Subtle 1" w:semiHidden="1" w:unhideWhenUsed="1"/>
+    <w:lsdException w:name="Table Subtle 2" w:semiHidden="1" w:unhideWhenUsed="1"/>
+    <w:lsdException w:name="Table Web 1" w:semiHidden="1" w:unhideWhenUsed="1"/>
+    <w:lsdException w:name="Table Web 2" w:semiHidden="1" w:unhideWhenUsed="1"/>
+    <w:lsdException w:name="Table Web 3" w:semiHidden="1" w:unhideWhenUsed="1"/>
+    <w:lsdException w:name="Balloon Text" w:semiHidden="1" w:unhideWhenUsed="1"/>
+    <w:lsdException w:name="Table Theme" w:semiHidden="1" w:unhideWhenUsed="1"/>
     <w:lsdException w:name="Placeholder Text" w:semiHidden="1" w:uiPriority="99"/>
     <w:lsdException w:name="No Spacing" w:uiPriority="1" w:qFormat="1"/>
     <w:lsdException w:name="Light Shading" w:uiPriority="60"/>
@@ -4490,10 +4451,136 @@
     <w:lsdException w:name="Book Title" w:uiPriority="33" w:qFormat="1"/>
     <w:lsdException w:name="Bibliography" w:semiHidden="1" w:uiPriority="37" w:unhideWhenUsed="1"/>
     <w:lsdException w:name="TOC Heading" w:semiHidden="1" w:uiPriority="39" w:unhideWhenUsed="1" w:qFormat="1"/>
+    <w:lsdException w:name="Plain Table 1" w:uiPriority="41"/>
+    <w:lsdException w:name="Plain Table 2" w:uiPriority="42"/>
+    <w:lsdException w:name="Plain Table 3" w:uiPriority="43"/>
+    <w:lsdException w:name="Plain Table 4" w:uiPriority="44"/>
+    <w:lsdException w:name="Plain Table 5" w:uiPriority="45"/>
+    <w:lsdException w:name="Grid Table Light" w:uiPriority="40"/>
+    <w:lsdException w:name="Grid Table 1 Light" w:uiPriority="46"/>
+    <w:lsdException w:name="Grid Table 2" w:uiPriority="47"/>
+    <w:lsdException w:name="Grid Table 3" w:uiPriority="48"/>
+    <w:lsdException w:name="Grid Table 4" w:uiPriority="49"/>
+    <w:lsdException w:name="Grid Table 5 Dark" w:uiPriority="50"/>
+    <w:lsdException w:name="Grid Table 6 Colorful" w:uiPriority="51"/>
+    <w:lsdException w:name="Grid Table 7 Colorful" w:uiPriority="52"/>
+    <w:lsdException w:name="Grid Table 1 Light Accent 1" w:uiPriority="46"/>
+    <w:lsdException w:name="Grid Table 2 Accent 1" w:uiPriority="47"/>
+    <w:lsdException w:name="Grid Table 3 Accent 1" w:uiPriority="48"/>
+    <w:lsdException w:name="Grid Table 4 Accent 1" w:uiPriority="49"/>
+    <w:lsdException w:name="Grid Table 5 Dark Accent 1" w:uiPriority="50"/>
+    <w:lsdException w:name="Grid Table 6 Colorful Accent 1" w:uiPriority="51"/>
+    <w:lsdException w:name="Grid Table 7 Colorful Accent 1" w:uiPriority="52"/>
+    <w:lsdException w:name="Grid Table 1 Light Accent 2" w:uiPriority="46"/>
+    <w:lsdException w:name="Grid Table 2 Accent 2" w:uiPriority="47"/>
+    <w:lsdException w:name="Grid Table 3 Accent 2" w:uiPriority="48"/>
+    <w:lsdException w:name="Grid Table 4 Accent 2" w:uiPriority="49"/>
+    <w:lsdException w:name="Grid Table 5 Dark Accent 2" w:uiPriority="50"/>
+    <w:lsdException w:name="Grid Table 6 Colorful Accent 2" w:uiPriority="51"/>
+    <w:lsdException w:name="Grid Table 7 Colorful Accent 2" w:uiPriority="52"/>
+    <w:lsdException w:name="Grid Table 1 Light Accent 3" w:uiPriority="46"/>
+    <w:lsdException w:name="Grid Table 2 Accent 3" w:uiPriority="47"/>
+    <w:lsdException w:name="Grid Table 3 Accent 3" w:uiPriority="48"/>
+    <w:lsdException w:name="Grid Table 4 Accent 3" w:uiPriority="49"/>
+    <w:lsdException w:name="Grid Table 5 Dark Accent 3" w:uiPriority="50"/>
+    <w:lsdException w:name="Grid Table 6 Colorful Accent 3" w:uiPriority="51"/>
+    <w:lsdException w:name="Grid Table 7 Colorful Accent 3" w:uiPriority="52"/>
+    <w:lsdException w:name="Grid Table 1 Light Accent 4" w:uiPriority="46"/>
+    <w:lsdException w:name="Grid Table 2 Accent 4" w:uiPriority="47"/>
+    <w:lsdException w:name="Grid Table 3 Accent 4" w:uiPriority="48"/>
+    <w:lsdException w:name="Grid Table 4 Accent 4" w:uiPriority="49"/>
+    <w:lsdException w:name="Grid Table 5 Dark Accent 4" w:uiPriority="50"/>
+    <w:lsdException w:name="Grid Table 6 Colorful Accent 4" w:uiPriority="51"/>
+    <w:lsdException w:name="Grid Table 7 Colorful Accent 4" w:uiPriority="52"/>
+    <w:lsdException w:name="Grid Table 1 Light Accent 5" w:uiPriority="46"/>
+    <w:lsdException w:name="Grid Table 2 Accent 5" w:uiPriority="47"/>
+    <w:lsdException w:name="Grid Table 3 Accent 5" w:uiPriority="48"/>
+    <w:lsdException w:name="Grid Table 4 Accent 5" w:uiPriority="49"/>
+    <w:lsdException w:name="Grid Table 5 Dark Accent 5" w:uiPriority="50"/>
+    <w:lsdException w:name="Grid Table 6 Colorful Accent 5" w:uiPriority="51"/>
+    <w:lsdException w:name="Grid Table 7 Colorful Accent 5" w:uiPriority="52"/>
+    <w:lsdException w:name="Grid Table 1 Light Accent 6" w:uiPriority="46"/>
+    <w:lsdException w:name="Grid Table 2 Accent 6" w:uiPriority="47"/>
+    <w:lsdException w:name="Grid Table 3 Accent 6" w:uiPriority="48"/>
+    <w:lsdException w:name="Grid Table 4 Accent 6" w:uiPriority="49"/>
+    <w:lsdException w:name="Grid Table 5 Dark Accent 6" w:uiPriority="50"/>
+    <w:lsdException w:name="Grid Table 6 Colorful Accent 6" w:uiPriority="51"/>
+    <w:lsdException w:name="Grid Table 7 Colorful Accent 6" w:uiPriority="52"/>
+    <w:lsdException w:name="List Table 1 Light" w:uiPriority="46"/>
+    <w:lsdException w:name="List Table 2" w:uiPriority="47"/>
+    <w:lsdException w:name="List Table 3" w:uiPriority="48"/>
+    <w:lsdException w:name="List Table 4" w:uiPriority="49"/>
+    <w:lsdException w:name="List Table 5 Dark" w:uiPriority="50"/>
+    <w:lsdException w:name="List Table 6 Colorful" w:uiPriority="51"/>
+    <w:lsdException w:name="List Table 7 Colorful" w:uiPriority="52"/>
+    <w:lsdException w:name="List Table 1 Light Accent 1" w:uiPriority="46"/>
+    <w:lsdException w:name="List Table 2 Accent 1" w:uiPriority="47"/>
+    <w:lsdException w:name="List Table 3 Accent 1" w:uiPriority="48"/>
+    <w:lsdException w:name="List Table 4 Accent 1" w:uiPriority="49"/>
+    <w:lsdException w:name="List Table 5 Dark Accent 1" w:uiPriority="50"/>
+    <w:lsdException w:name="List Table 6 Colorful Accent 1" w:uiPriority="51"/>
+    <w:lsdException w:name="List Table 7 Colorful Accent 1" w:uiPriority="52"/>
+    <w:lsdException w:name="List Table 1 Light Accent 2" w:uiPriority="46"/>
+    <w:lsdException w:name="List Table 2 Accent 2" w:uiPriority="47"/>
+    <w:lsdException w:name="List Table 3 Accent 2" w:uiPriority="48"/>
+    <w:lsdException w:name="List Table 4 Accent 2" w:uiPriority="49"/>
+    <w:lsdException w:name="List Table 5 Dark Accent 2" w:uiPriority="50"/>
+    <w:lsdException w:name="List Table 6 Colorful Accent 2" w:uiPriority="51"/>
+    <w:lsdException w:name="List Table 7 Colorful Accent 2" w:uiPriority="52"/>
+    <w:lsdException w:name="List Table 1 Light Accent 3" w:uiPriority="46"/>
+    <w:lsdException w:name="List Table 2 Accent 3" w:uiPriority="47"/>
+    <w:lsdException w:name="List Table 3 Accent 3" w:uiPriority="48"/>
+    <w:lsdException w:name="List Table 4 Accent 3" w:uiPriority="49"/>
+    <w:lsdException w:name="List Table 5 Dark Accent 3" w:uiPriority="50"/>
+    <w:lsdException w:name="List Table 6 Colorful Accent 3" w:uiPriority="51"/>
+    <w:lsdException w:name="List Table 7 Colorful Accent 3" w:uiPriority="52"/>
+    <w:lsdException w:name="List Table 1 Light Accent 4" w:uiPriority="46"/>
+    <w:lsdException w:name="List Table 2 Accent 4" w:uiPriority="47"/>
+    <w:lsdException w:name="List Table 3 Accent 4" w:uiPriority="48"/>
+    <w:lsdException w:name="List Table 4 Accent 4" w:uiPriority="49"/>
+    <w:lsdException w:name="List Table 5 Dark Accent 4" w:uiPriority="50"/>
+    <w:lsdException w:name="List Table 6 Colorful Accent 4" w:uiPriority="51"/>
+    <w:lsdException w:name="List Table 7 Colorful Accent 4" w:uiPriority="52"/>
+    <w:lsdException w:name="List Table 1 Light Accent 5" w:uiPriority="46"/>
+    <w:lsdException w:name="List Table 2 Accent 5" w:uiPriority="47"/>
+    <w:lsdException w:name="List Table 3 Accent 5" w:uiPriority="48"/>
+    <w:lsdException w:name="List Table 4 Accent 5" w:uiPriority="49"/>
+    <w:lsdException w:name="List Table 5 Dark Accent 5" w:uiPriority="50"/>
+    <w:lsdException w:name="List Table 6 Colorful Accent 5" w:uiPriority="51"/>
+    <w:lsdException w:name="List Table 7 Colorful Accent 5" w:uiPriority="52"/>
+    <w:lsdException w:name="List Table 1 Light Accent 6" w:uiPriority="46"/>
+    <w:lsdException w:name="List Table 2 Accent 6" w:uiPriority="47"/>
+    <w:lsdException w:name="List Table 3 Accent 6" w:uiPriority="48"/>
+    <w:lsdException w:name="List Table 4 Accent 6" w:uiPriority="49"/>
+    <w:lsdException w:name="List Table 5 Dark Accent 6" w:uiPriority="50"/>
+    <w:lsdException w:name="List Table 6 Colorful Accent 6" w:uiPriority="51"/>
+    <w:lsdException w:name="List Table 7 Colorful Accent 6" w:uiPriority="52"/>
   </w:latentStyles>
   <w:style w:type="paragraph" w:default="1" w:styleId="Normal">
     <w:name w:val="Normal"/>
     <w:qFormat/>
+  </w:style>
+  <w:style w:type="paragraph" w:styleId="Heading2">
+    <w:name w:val="heading 2"/>
+    <w:basedOn w:val="Normal"/>
+    <w:next w:val="Normal"/>
+    <w:link w:val="Heading2Char"/>
+    <w:semiHidden/>
+    <w:unhideWhenUsed/>
+    <w:qFormat/>
+    <w:rsid w:val="00DD0A9A"/>
+    <w:pPr>
+      <w:keepNext/>
+      <w:keepLines/>
+      <w:spacing w:before="40"/>
+      <w:outlineLvl w:val="1"/>
+    </w:pPr>
+    <w:rPr>
+      <w:rFonts w:asciiTheme="majorHAnsi" w:eastAsiaTheme="majorEastAsia" w:hAnsiTheme="majorHAnsi" w:cstheme="majorBidi"/>
+      <w:color w:val="365F91" w:themeColor="accent1" w:themeShade="BF"/>
+      <w:sz w:val="26"/>
+      <w:szCs w:val="26"/>
+    </w:rPr>
   </w:style>
   <w:style w:type="paragraph" w:styleId="Heading3">
     <w:name w:val="heading 3"/>
@@ -4543,7 +4630,6 @@
     <w:basedOn w:val="TableNormal"/>
     <w:rsid w:val="00E73138"/>
     <w:tblPr>
-      <w:tblInd w:w="0" w:type="dxa"/>
       <w:tblBorders>
         <w:top w:val="single" w:sz="4" w:space="0" w:color="auto"/>
         <w:left w:val="single" w:sz="4" w:space="0" w:color="auto"/>
@@ -4552,12 +4638,6 @@
         <w:insideH w:val="single" w:sz="4" w:space="0" w:color="auto"/>
         <w:insideV w:val="single" w:sz="4" w:space="0" w:color="auto"/>
       </w:tblBorders>
-      <w:tblCellMar>
-        <w:top w:w="0" w:type="dxa"/>
-        <w:left w:w="108" w:type="dxa"/>
-        <w:bottom w:w="0" w:type="dxa"/>
-        <w:right w:w="108" w:type="dxa"/>
-      </w:tblCellMar>
     </w:tblPr>
   </w:style>
   <w:style w:type="character" w:styleId="Hyperlink">
@@ -4602,257 +4682,17 @@
       <w:u w:val="single"/>
     </w:rPr>
   </w:style>
-</w:styles>
-</file>
-
-<file path=word/stylesWithEffects.xml><?xml version="1.0" encoding="utf-8"?>
-<w:styles xmlns:wpc="http://schemas.microsoft.com/office/word/2010/wordprocessingCanvas" xmlns:mc="http://schemas.openxmlformats.org/markup-compatibility/2006" xmlns:o="urn:schemas-microsoft-com:office:office" xmlns:r="http://schemas.openxmlformats.org/officeDocument/2006/relationships" xmlns:m="http://schemas.openxmlformats.org/officeDocument/2006/math" xmlns:v="urn:schemas-microsoft-com:vml" xmlns:wp14="http://schemas.microsoft.com/office/word/2010/wordprocessingDrawing" xmlns:wp="http://schemas.openxmlformats.org/drawingml/2006/wordprocessingDrawing" xmlns:w10="urn:schemas-microsoft-com:office:word" xmlns:w="http://schemas.openxmlformats.org/wordprocessingml/2006/main" xmlns:w14="http://schemas.microsoft.com/office/word/2010/wordml" xmlns:wpg="http://schemas.microsoft.com/office/word/2010/wordprocessingGroup" xmlns:wpi="http://schemas.microsoft.com/office/word/2010/wordprocessingInk" xmlns:wne="http://schemas.microsoft.com/office/word/2006/wordml" xmlns:wps="http://schemas.microsoft.com/office/word/2010/wordprocessingShape" mc:Ignorable="w14 wp14">
-  <w:docDefaults>
-    <w:rPrDefault>
-      <w:rPr>
-        <w:rFonts w:ascii="Times New Roman" w:eastAsia="Times New Roman" w:hAnsi="Times New Roman" w:cs="Times New Roman"/>
-        <w:lang w:val="en-US" w:eastAsia="en-US" w:bidi="ar-SA"/>
-      </w:rPr>
-    </w:rPrDefault>
-    <w:pPrDefault/>
-  </w:docDefaults>
-  <w:latentStyles w:defLockedState="0" w:defUIPriority="0" w:defSemiHidden="0" w:defUnhideWhenUsed="0" w:defQFormat="0" w:count="267">
-    <w:lsdException w:name="Normal" w:qFormat="1"/>
-    <w:lsdException w:name="heading 1" w:qFormat="1"/>
-    <w:lsdException w:name="heading 2" w:semiHidden="1" w:unhideWhenUsed="1" w:qFormat="1"/>
-    <w:lsdException w:name="heading 3" w:qFormat="1"/>
-    <w:lsdException w:name="heading 4" w:semiHidden="1" w:unhideWhenUsed="1" w:qFormat="1"/>
-    <w:lsdException w:name="heading 5" w:semiHidden="1" w:unhideWhenUsed="1" w:qFormat="1"/>
-    <w:lsdException w:name="heading 6" w:semiHidden="1" w:unhideWhenUsed="1" w:qFormat="1"/>
-    <w:lsdException w:name="heading 7" w:semiHidden="1" w:unhideWhenUsed="1" w:qFormat="1"/>
-    <w:lsdException w:name="heading 8" w:semiHidden="1" w:unhideWhenUsed="1" w:qFormat="1"/>
-    <w:lsdException w:name="heading 9" w:semiHidden="1" w:unhideWhenUsed="1" w:qFormat="1"/>
-    <w:lsdException w:name="caption" w:semiHidden="1" w:unhideWhenUsed="1" w:qFormat="1"/>
-    <w:lsdException w:name="Title" w:qFormat="1"/>
-    <w:lsdException w:name="Subtitle" w:qFormat="1"/>
-    <w:lsdException w:name="Strong" w:qFormat="1"/>
-    <w:lsdException w:name="Emphasis" w:qFormat="1"/>
-    <w:lsdException w:name="Placeholder Text" w:semiHidden="1" w:uiPriority="99"/>
-    <w:lsdException w:name="No Spacing" w:uiPriority="1" w:qFormat="1"/>
-    <w:lsdException w:name="Light Shading" w:uiPriority="60"/>
-    <w:lsdException w:name="Light List" w:uiPriority="61"/>
-    <w:lsdException w:name="Light Grid" w:uiPriority="62"/>
-    <w:lsdException w:name="Medium Shading 1" w:uiPriority="63"/>
-    <w:lsdException w:name="Medium Shading 2" w:uiPriority="64"/>
-    <w:lsdException w:name="Medium List 1" w:uiPriority="65"/>
-    <w:lsdException w:name="Medium List 2" w:uiPriority="66"/>
-    <w:lsdException w:name="Medium Grid 1" w:uiPriority="67"/>
-    <w:lsdException w:name="Medium Grid 2" w:uiPriority="68"/>
-    <w:lsdException w:name="Medium Grid 3" w:uiPriority="69"/>
-    <w:lsdException w:name="Dark List" w:uiPriority="70"/>
-    <w:lsdException w:name="Colorful Shading" w:uiPriority="71"/>
-    <w:lsdException w:name="Colorful List" w:uiPriority="72"/>
-    <w:lsdException w:name="Colorful Grid" w:uiPriority="73"/>
-    <w:lsdException w:name="Light Shading Accent 1" w:uiPriority="60"/>
-    <w:lsdException w:name="Light List Accent 1" w:uiPriority="61"/>
-    <w:lsdException w:name="Light Grid Accent 1" w:uiPriority="62"/>
-    <w:lsdException w:name="Medium Shading 1 Accent 1" w:uiPriority="63"/>
-    <w:lsdException w:name="Medium Shading 2 Accent 1" w:uiPriority="64"/>
-    <w:lsdException w:name="Medium List 1 Accent 1" w:uiPriority="65"/>
-    <w:lsdException w:name="Revision" w:semiHidden="1" w:uiPriority="99"/>
-    <w:lsdException w:name="List Paragraph" w:uiPriority="34" w:qFormat="1"/>
-    <w:lsdException w:name="Quote" w:uiPriority="29" w:qFormat="1"/>
-    <w:lsdException w:name="Intense Quote" w:uiPriority="30" w:qFormat="1"/>
-    <w:lsdException w:name="Medium List 2 Accent 1" w:uiPriority="66"/>
-    <w:lsdException w:name="Medium Grid 1 Accent 1" w:uiPriority="67"/>
-    <w:lsdException w:name="Medium Grid 2 Accent 1" w:uiPriority="68"/>
-    <w:lsdException w:name="Medium Grid 3 Accent 1" w:uiPriority="69"/>
-    <w:lsdException w:name="Dark List Accent 1" w:uiPriority="70"/>
-    <w:lsdException w:name="Colorful Shading Accent 1" w:uiPriority="71"/>
-    <w:lsdException w:name="Colorful List Accent 1" w:uiPriority="72"/>
-    <w:lsdException w:name="Colorful Grid Accent 1" w:uiPriority="73"/>
-    <w:lsdException w:name="Light Shading Accent 2" w:uiPriority="60"/>
-    <w:lsdException w:name="Light List Accent 2" w:uiPriority="61"/>
-    <w:lsdException w:name="Light Grid Accent 2" w:uiPriority="62"/>
-    <w:lsdException w:name="Medium Shading 1 Accent 2" w:uiPriority="63"/>
-    <w:lsdException w:name="Medium Shading 2 Accent 2" w:uiPriority="64"/>
-    <w:lsdException w:name="Medium List 1 Accent 2" w:uiPriority="65"/>
-    <w:lsdException w:name="Medium List 2 Accent 2" w:uiPriority="66"/>
-    <w:lsdException w:name="Medium Grid 1 Accent 2" w:uiPriority="67"/>
-    <w:lsdException w:name="Medium Grid 2 Accent 2" w:uiPriority="68"/>
-    <w:lsdException w:name="Medium Grid 3 Accent 2" w:uiPriority="69"/>
-    <w:lsdException w:name="Dark List Accent 2" w:uiPriority="70"/>
-    <w:lsdException w:name="Colorful Shading Accent 2" w:uiPriority="71"/>
-    <w:lsdException w:name="Colorful List Accent 2" w:uiPriority="72"/>
-    <w:lsdException w:name="Colorful Grid Accent 2" w:uiPriority="73"/>
-    <w:lsdException w:name="Light Shading Accent 3" w:uiPriority="60"/>
-    <w:lsdException w:name="Light List Accent 3" w:uiPriority="61"/>
-    <w:lsdException w:name="Light Grid Accent 3" w:uiPriority="62"/>
-    <w:lsdException w:name="Medium Shading 1 Accent 3" w:uiPriority="63"/>
-    <w:lsdException w:name="Medium Shading 2 Accent 3" w:uiPriority="64"/>
-    <w:lsdException w:name="Medium List 1 Accent 3" w:uiPriority="65"/>
-    <w:lsdException w:name="Medium List 2 Accent 3" w:uiPriority="66"/>
-    <w:lsdException w:name="Medium Grid 1 Accent 3" w:uiPriority="67"/>
-    <w:lsdException w:name="Medium Grid 2 Accent 3" w:uiPriority="68"/>
-    <w:lsdException w:name="Medium Grid 3 Accent 3" w:uiPriority="69"/>
-    <w:lsdException w:name="Dark List Accent 3" w:uiPriority="70"/>
-    <w:lsdException w:name="Colorful Shading Accent 3" w:uiPriority="71"/>
-    <w:lsdException w:name="Colorful List Accent 3" w:uiPriority="72"/>
-    <w:lsdException w:name="Colorful Grid Accent 3" w:uiPriority="73"/>
-    <w:lsdException w:name="Light Shading Accent 4" w:uiPriority="60"/>
-    <w:lsdException w:name="Light List Accent 4" w:uiPriority="61"/>
-    <w:lsdException w:name="Light Grid Accent 4" w:uiPriority="62"/>
-    <w:lsdException w:name="Medium Shading 1 Accent 4" w:uiPriority="63"/>
-    <w:lsdException w:name="Medium Shading 2 Accent 4" w:uiPriority="64"/>
-    <w:lsdException w:name="Medium List 1 Accent 4" w:uiPriority="65"/>
-    <w:lsdException w:name="Medium List 2 Accent 4" w:uiPriority="66"/>
-    <w:lsdException w:name="Medium Grid 1 Accent 4" w:uiPriority="67"/>
-    <w:lsdException w:name="Medium Grid 2 Accent 4" w:uiPriority="68"/>
-    <w:lsdException w:name="Medium Grid 3 Accent 4" w:uiPriority="69"/>
-    <w:lsdException w:name="Dark List Accent 4" w:uiPriority="70"/>
-    <w:lsdException w:name="Colorful Shading Accent 4" w:uiPriority="71"/>
-    <w:lsdException w:name="Colorful List Accent 4" w:uiPriority="72"/>
-    <w:lsdException w:name="Colorful Grid Accent 4" w:uiPriority="73"/>
-    <w:lsdException w:name="Light Shading Accent 5" w:uiPriority="60"/>
-    <w:lsdException w:name="Light List Accent 5" w:uiPriority="61"/>
-    <w:lsdException w:name="Light Grid Accent 5" w:uiPriority="62"/>
-    <w:lsdException w:name="Medium Shading 1 Accent 5" w:uiPriority="63"/>
-    <w:lsdException w:name="Medium Shading 2 Accent 5" w:uiPriority="64"/>
-    <w:lsdException w:name="Medium List 1 Accent 5" w:uiPriority="65"/>
-    <w:lsdException w:name="Medium List 2 Accent 5" w:uiPriority="66"/>
-    <w:lsdException w:name="Medium Grid 1 Accent 5" w:uiPriority="67"/>
-    <w:lsdException w:name="Medium Grid 2 Accent 5" w:uiPriority="68"/>
-    <w:lsdException w:name="Medium Grid 3 Accent 5" w:uiPriority="69"/>
-    <w:lsdException w:name="Dark List Accent 5" w:uiPriority="70"/>
-    <w:lsdException w:name="Colorful Shading Accent 5" w:uiPriority="71"/>
-    <w:lsdException w:name="Colorful List Accent 5" w:uiPriority="72"/>
-    <w:lsdException w:name="Colorful Grid Accent 5" w:uiPriority="73"/>
-    <w:lsdException w:name="Light Shading Accent 6" w:uiPriority="60"/>
-    <w:lsdException w:name="Light List Accent 6" w:uiPriority="61"/>
-    <w:lsdException w:name="Light Grid Accent 6" w:uiPriority="62"/>
-    <w:lsdException w:name="Medium Shading 1 Accent 6" w:uiPriority="63"/>
-    <w:lsdException w:name="Medium Shading 2 Accent 6" w:uiPriority="64"/>
-    <w:lsdException w:name="Medium List 1 Accent 6" w:uiPriority="65"/>
-    <w:lsdException w:name="Medium List 2 Accent 6" w:uiPriority="66"/>
-    <w:lsdException w:name="Medium Grid 1 Accent 6" w:uiPriority="67"/>
-    <w:lsdException w:name="Medium Grid 2 Accent 6" w:uiPriority="68"/>
-    <w:lsdException w:name="Medium Grid 3 Accent 6" w:uiPriority="69"/>
-    <w:lsdException w:name="Dark List Accent 6" w:uiPriority="70"/>
-    <w:lsdException w:name="Colorful Shading Accent 6" w:uiPriority="71"/>
-    <w:lsdException w:name="Colorful List Accent 6" w:uiPriority="72"/>
-    <w:lsdException w:name="Colorful Grid Accent 6" w:uiPriority="73"/>
-    <w:lsdException w:name="Subtle Emphasis" w:uiPriority="19" w:qFormat="1"/>
-    <w:lsdException w:name="Intense Emphasis" w:uiPriority="21" w:qFormat="1"/>
-    <w:lsdException w:name="Subtle Reference" w:uiPriority="31" w:qFormat="1"/>
-    <w:lsdException w:name="Intense Reference" w:uiPriority="32" w:qFormat="1"/>
-    <w:lsdException w:name="Book Title" w:uiPriority="33" w:qFormat="1"/>
-    <w:lsdException w:name="Bibliography" w:semiHidden="1" w:uiPriority="37" w:unhideWhenUsed="1"/>
-    <w:lsdException w:name="TOC Heading" w:semiHidden="1" w:uiPriority="39" w:unhideWhenUsed="1" w:qFormat="1"/>
-  </w:latentStyles>
-  <w:style w:type="paragraph" w:default="1" w:styleId="Normal">
-    <w:name w:val="Normal"/>
-    <w:qFormat/>
-  </w:style>
-  <w:style w:type="paragraph" w:styleId="Heading3">
-    <w:name w:val="heading 3"/>
-    <w:basedOn w:val="Normal"/>
-    <w:next w:val="Normal"/>
-    <w:qFormat/>
-    <w:rsid w:val="00FF3F6E"/>
-    <w:pPr>
-      <w:keepNext/>
-      <w:jc w:val="center"/>
-      <w:outlineLvl w:val="2"/>
-    </w:pPr>
+  <w:style w:type="character" w:customStyle="1" w:styleId="Heading2Char">
+    <w:name w:val="Heading 2 Char"/>
+    <w:basedOn w:val="DefaultParagraphFont"/>
+    <w:link w:val="Heading2"/>
+    <w:semiHidden/>
+    <w:rsid w:val="00DD0A9A"/>
     <w:rPr>
-      <w:b/>
-      <w:sz w:val="24"/>
-    </w:rPr>
-  </w:style>
-  <w:style w:type="character" w:default="1" w:styleId="DefaultParagraphFont">
-    <w:name w:val="Default Paragraph Font"/>
-    <w:uiPriority w:val="1"/>
-    <w:semiHidden/>
-    <w:unhideWhenUsed/>
-  </w:style>
-  <w:style w:type="table" w:default="1" w:styleId="TableNormal">
-    <w:name w:val="Normal Table"/>
-    <w:uiPriority w:val="99"/>
-    <w:semiHidden/>
-    <w:unhideWhenUsed/>
-    <w:tblPr>
-      <w:tblInd w:w="0" w:type="dxa"/>
-      <w:tblCellMar>
-        <w:top w:w="0" w:type="dxa"/>
-        <w:left w:w="108" w:type="dxa"/>
-        <w:bottom w:w="0" w:type="dxa"/>
-        <w:right w:w="108" w:type="dxa"/>
-      </w:tblCellMar>
-    </w:tblPr>
-  </w:style>
-  <w:style w:type="numbering" w:default="1" w:styleId="NoList">
-    <w:name w:val="No List"/>
-    <w:uiPriority w:val="99"/>
-    <w:semiHidden/>
-    <w:unhideWhenUsed/>
-  </w:style>
-  <w:style w:type="table" w:styleId="TableGrid">
-    <w:name w:val="Table Grid"/>
-    <w:basedOn w:val="TableNormal"/>
-    <w:rsid w:val="00E73138"/>
-    <w:tblPr>
-      <w:tblInd w:w="0" w:type="dxa"/>
-      <w:tblBorders>
-        <w:top w:val="single" w:sz="4" w:space="0" w:color="auto"/>
-        <w:left w:val="single" w:sz="4" w:space="0" w:color="auto"/>
-        <w:bottom w:val="single" w:sz="4" w:space="0" w:color="auto"/>
-        <w:right w:val="single" w:sz="4" w:space="0" w:color="auto"/>
-        <w:insideH w:val="single" w:sz="4" w:space="0" w:color="auto"/>
-        <w:insideV w:val="single" w:sz="4" w:space="0" w:color="auto"/>
-      </w:tblBorders>
-      <w:tblCellMar>
-        <w:top w:w="0" w:type="dxa"/>
-        <w:left w:w="108" w:type="dxa"/>
-        <w:bottom w:w="0" w:type="dxa"/>
-        <w:right w:w="108" w:type="dxa"/>
-      </w:tblCellMar>
-    </w:tblPr>
-  </w:style>
-  <w:style w:type="character" w:styleId="Hyperlink">
-    <w:name w:val="Hyperlink"/>
-    <w:rsid w:val="00B0776F"/>
-    <w:rPr>
-      <w:color w:val="0000FF"/>
-      <w:u w:val="single"/>
-    </w:rPr>
-  </w:style>
-  <w:style w:type="paragraph" w:styleId="ListParagraph">
-    <w:name w:val="List Paragraph"/>
-    <w:basedOn w:val="Normal"/>
-    <w:uiPriority w:val="34"/>
-    <w:qFormat/>
-    <w:rsid w:val="00477D98"/>
-    <w:pPr>
-      <w:ind w:left="720"/>
-      <w:contextualSpacing/>
-    </w:pPr>
-  </w:style>
-  <w:style w:type="paragraph" w:customStyle="1" w:styleId="References">
-    <w:name w:val="References"/>
-    <w:basedOn w:val="Normal"/>
-    <w:rsid w:val="00240EFA"/>
-    <w:pPr>
-      <w:numPr>
-        <w:numId w:val="10"/>
-      </w:numPr>
-      <w:spacing w:after="80"/>
-    </w:pPr>
-    <w:rPr>
-      <w:sz w:val="18"/>
-    </w:rPr>
-  </w:style>
-  <w:style w:type="character" w:styleId="FollowedHyperlink">
-    <w:name w:val="FollowedHyperlink"/>
-    <w:basedOn w:val="DefaultParagraphFont"/>
-    <w:rsid w:val="00207C6B"/>
-    <w:rPr>
-      <w:color w:val="800080" w:themeColor="followedHyperlink"/>
-      <w:u w:val="single"/>
+      <w:rFonts w:asciiTheme="majorHAnsi" w:eastAsiaTheme="majorEastAsia" w:hAnsiTheme="majorHAnsi" w:cstheme="majorBidi"/>
+      <w:color w:val="365F91" w:themeColor="accent1" w:themeShade="BF"/>
+      <w:sz w:val="26"/>
+      <w:szCs w:val="26"/>
     </w:rPr>
   </w:style>
 </w:styles>

</xml_diff>

<commit_message>
"final" changes before sending it for review to the prof
</commit_message>
<xml_diff>
--- a/form880-sp09_project-proposal-MJS.docx
+++ b/form880-sp09_project-proposal-MJS.docx
@@ -1,6 +1,6 @@
 
 <file path=word/document.xml><?xml version="1.0" encoding="utf-8"?>
-<w:document xmlns:wpc="http://schemas.microsoft.com/office/word/2010/wordprocessingCanvas" xmlns:mc="http://schemas.openxmlformats.org/markup-compatibility/2006" xmlns:o="urn:schemas-microsoft-com:office:office" xmlns:r="http://schemas.openxmlformats.org/officeDocument/2006/relationships" xmlns:m="http://schemas.openxmlformats.org/officeDocument/2006/math" xmlns:v="urn:schemas-microsoft-com:vml" xmlns:wp14="http://schemas.microsoft.com/office/word/2010/wordprocessingDrawing" xmlns:wp="http://schemas.openxmlformats.org/drawingml/2006/wordprocessingDrawing" xmlns:w10="urn:schemas-microsoft-com:office:word" xmlns:w="http://schemas.openxmlformats.org/wordprocessingml/2006/main" xmlns:w14="http://schemas.microsoft.com/office/word/2010/wordml" xmlns:w15="http://schemas.microsoft.com/office/word/2012/wordml" xmlns:wpg="http://schemas.microsoft.com/office/word/2010/wordprocessingGroup" xmlns:wpi="http://schemas.microsoft.com/office/word/2010/wordprocessingInk" xmlns:wne="http://schemas.microsoft.com/office/word/2006/wordml" xmlns:wps="http://schemas.microsoft.com/office/word/2010/wordprocessingShape" mc:Ignorable="w14 w15 wp14">
+<w:document xmlns:wpc="http://schemas.microsoft.com/office/word/2010/wordprocessingCanvas" xmlns:mc="http://schemas.openxmlformats.org/markup-compatibility/2006" xmlns:o="urn:schemas-microsoft-com:office:office" xmlns:r="http://schemas.openxmlformats.org/officeDocument/2006/relationships" xmlns:m="http://schemas.openxmlformats.org/officeDocument/2006/math" xmlns:v="urn:schemas-microsoft-com:vml" xmlns:wp14="http://schemas.microsoft.com/office/word/2010/wordprocessingDrawing" xmlns:wp="http://schemas.openxmlformats.org/drawingml/2006/wordprocessingDrawing" xmlns:w10="urn:schemas-microsoft-com:office:word" xmlns:w="http://schemas.openxmlformats.org/wordprocessingml/2006/main" xmlns:w14="http://schemas.microsoft.com/office/word/2010/wordml" xmlns:wpg="http://schemas.microsoft.com/office/word/2010/wordprocessingGroup" xmlns:wpi="http://schemas.microsoft.com/office/word/2010/wordprocessingInk" xmlns:wne="http://schemas.microsoft.com/office/word/2006/wordml" xmlns:wps="http://schemas.microsoft.com/office/word/2010/wordprocessingShape" mc:Ignorable="w14 wp14">
   <w:body>
     <w:p>
       <w:pPr>
@@ -802,14 +802,12 @@
       <w:pPr>
         <w:rPr>
           <w:b/>
-          <w:color w:val="FF0000"/>
-          <w:sz w:val="24"/>
-        </w:rPr>
-      </w:pPr>
-      <w:r>
-        <w:rPr>
-          <w:b/>
-          <w:color w:val="FF0000"/>
+          <w:sz w:val="24"/>
+        </w:rPr>
+      </w:pPr>
+      <w:r>
+        <w:rPr>
+          <w:b/>
           <w:sz w:val="24"/>
         </w:rPr>
         <w:t>Project Description/Abstract:</w:t>
@@ -817,7 +815,6 @@
       <w:r>
         <w:rPr>
           <w:b/>
-          <w:color w:val="FF0000"/>
           <w:sz w:val="24"/>
         </w:rPr>
         <w:t xml:space="preserve"> </w:t>
@@ -835,33 +832,7 @@
         <w:rPr>
           <w:sz w:val="24"/>
         </w:rPr>
-        <w:t>F</w:t>
-      </w:r>
-      <w:r>
-        <w:rPr>
-          <w:sz w:val="24"/>
-        </w:rPr>
-        <w:t xml:space="preserve">antasy leagues, spread picks, as well as confidence </w:t>
-      </w:r>
-      <w:proofErr w:type="gramStart"/>
-      <w:r>
-        <w:rPr>
-          <w:sz w:val="24"/>
-        </w:rPr>
-        <w:t>points</w:t>
-      </w:r>
-      <w:proofErr w:type="gramEnd"/>
-      <w:r>
-        <w:rPr>
-          <w:sz w:val="24"/>
-        </w:rPr>
-        <w:t xml:space="preserve"> picks</w:t>
-      </w:r>
-      <w:r>
-        <w:rPr>
-          <w:sz w:val="24"/>
-        </w:rPr>
-        <w:t xml:space="preserve"> have become p</w:t>
+        <w:t>Fantasy leagues, spread picks, as well as confidence points picks have become p</w:t>
       </w:r>
       <w:r>
         <w:rPr>
@@ -1013,8 +984,6 @@
         </w:rPr>
         <w:t>core more than picking a few low confidence games incorrectly.</w:t>
       </w:r>
-      <w:bookmarkStart w:id="0" w:name="_GoBack"/>
-      <w:bookmarkEnd w:id="0"/>
     </w:p>
     <w:p>
       <w:pPr>
@@ -1119,6 +1088,21 @@
           <w:sz w:val="24"/>
         </w:rPr>
         <w:t>.</w:t>
+      </w:r>
+    </w:p>
+    <w:p>
+      <w:pPr>
+        <w:ind w:left="720"/>
+        <w:jc w:val="both"/>
+        <w:rPr>
+          <w:sz w:val="24"/>
+        </w:rPr>
+      </w:pPr>
+      <w:r>
+        <w:rPr>
+          <w:sz w:val="24"/>
+        </w:rPr>
+        <w:t>In this project, I will examine past NFL stats and data to determine the factors that contribute to upset games. Using the knowledge I gain from the analysis, I will attempt to predict upsets those games during an ongoing NFL season.</w:t>
       </w:r>
     </w:p>
     <w:p>
@@ -1291,6 +1275,8 @@
         </w:rPr>
         <w:tab/>
       </w:r>
+      <w:bookmarkStart w:id="0" w:name="_GoBack"/>
+      <w:bookmarkEnd w:id="0"/>
     </w:p>
     <w:p>
       <w:pPr>
@@ -1304,6 +1290,7 @@
         <w:rPr>
           <w:sz w:val="24"/>
         </w:rPr>
+        <w:lastRenderedPageBreak/>
         <w:t>The goal of this project i</w:t>
       </w:r>
       <w:r>
@@ -1915,7 +1902,7 @@
         </w:rPr>
         <w:t xml:space="preserve"> from </w:t>
       </w:r>
-      <w:hyperlink r:id="rId5" w:history="1">
+      <w:hyperlink r:id="rId6" w:history="1">
         <w:r>
           <w:rPr>
             <w:rStyle w:val="Hyperlink"/>
@@ -1958,7 +1945,7 @@
         </w:rPr>
         <w:t xml:space="preserve">All Game Scores in Pro Football History | Pro-Football-Reference.com. Retrieved May 20, 2016 from </w:t>
       </w:r>
-      <w:hyperlink r:id="rId6" w:history="1">
+      <w:hyperlink r:id="rId7" w:history="1">
         <w:r>
           <w:rPr>
             <w:rStyle w:val="Hyperlink"/>
@@ -2013,7 +2000,7 @@
         </w:rPr>
         <w:t xml:space="preserve">, 2003 | Pro-Football-Reference.com Retrieved May 20, 2016 from </w:t>
       </w:r>
-      <w:hyperlink r:id="rId7" w:history="1">
+      <w:hyperlink r:id="rId8" w:history="1">
         <w:r>
           <w:rPr>
             <w:rStyle w:val="Hyperlink"/>
@@ -2059,9 +2046,10 @@
         <w:rPr>
           <w:sz w:val="24"/>
         </w:rPr>
+        <w:lastRenderedPageBreak/>
         <w:t xml:space="preserve">2002 San Francisco 49ers season. Retrieved May 20, 2016 from </w:t>
       </w:r>
-      <w:hyperlink r:id="rId8" w:history="1">
+      <w:hyperlink r:id="rId9" w:history="1">
         <w:r>
           <w:rPr>
             <w:rStyle w:val="Hyperlink"/>
@@ -2108,7 +2096,6 @@
         <w:rPr>
           <w:sz w:val="24"/>
         </w:rPr>
-        <w:lastRenderedPageBreak/>
         <w:t>New O</w:t>
       </w:r>
       <w:r>
@@ -2123,7 +2110,7 @@
         </w:rPr>
         <w:t xml:space="preserve">2016 from </w:t>
       </w:r>
-      <w:hyperlink r:id="rId9" w:history="1">
+      <w:hyperlink r:id="rId10" w:history="1">
         <w:r>
           <w:rPr>
             <w:rStyle w:val="Hyperlink"/>
@@ -2166,7 +2153,7 @@
         </w:rPr>
         <w:t xml:space="preserve">New Orleans Saints @ Green Bay Packers. Retrieved May 20, 2016 from </w:t>
       </w:r>
-      <w:hyperlink r:id="rId10" w:anchor="menu=gameinfo&amp;tab=recap" w:history="1">
+      <w:hyperlink r:id="rId11" w:anchor="menu=gameinfo&amp;tab=recap" w:history="1">
         <w:r>
           <w:rPr>
             <w:rStyle w:val="Hyperlink"/>
@@ -2209,7 +2196,7 @@
         </w:rPr>
         <w:t xml:space="preserve">2000 NFL Season | The Football Database. Retrieved May 20, 2016 from </w:t>
       </w:r>
-      <w:hyperlink r:id="rId11" w:history="1">
+      <w:hyperlink r:id="rId12" w:history="1">
         <w:r>
           <w:rPr>
             <w:rStyle w:val="Hyperlink"/>
@@ -2252,19 +2239,11 @@
           <w:sz w:val="24"/>
         </w:rPr>
       </w:pPr>
-      <w:proofErr w:type="gramStart"/>
-      <w:r>
-        <w:rPr>
-          <w:sz w:val="24"/>
-        </w:rPr>
-        <w:t>Archived Closing NFL Odds, NFL Lines, NFL Point Spreads.</w:t>
-      </w:r>
-      <w:proofErr w:type="gramEnd"/>
-      <w:r>
-        <w:rPr>
-          <w:sz w:val="24"/>
-        </w:rPr>
-        <w:t xml:space="preserve"> Historical Pro Football: 2006</w:t>
+      <w:r>
+        <w:rPr>
+          <w:sz w:val="24"/>
+        </w:rPr>
+        <w:t>Archived Closing NFL Odds, NFL Lines, NFL Point Spreads. Historical Pro Football: 2006</w:t>
       </w:r>
       <w:r>
         <w:rPr>
@@ -2272,7 +2251,7 @@
         </w:rPr>
         <w:t xml:space="preserve">-current. Retrieved May 20, 2016 from </w:t>
       </w:r>
-      <w:hyperlink r:id="rId12" w:history="1">
+      <w:hyperlink r:id="rId13" w:history="1">
         <w:r>
           <w:rPr>
             <w:rStyle w:val="Hyperlink"/>
@@ -2291,35 +2270,13 @@
           <w:sz w:val="24"/>
         </w:rPr>
       </w:pPr>
-      <w:proofErr w:type="spellStart"/>
-      <w:r>
-        <w:rPr>
-          <w:sz w:val="24"/>
-        </w:rPr>
-        <w:t>Repole</w:t>
-      </w:r>
-      <w:proofErr w:type="spellEnd"/>
-      <w:r>
-        <w:rPr>
-          <w:sz w:val="24"/>
-        </w:rPr>
-        <w:t xml:space="preserve">, Warren. Sunshine Forecast Downloadable Data Files. </w:t>
-      </w:r>
-      <w:proofErr w:type="gramStart"/>
-      <w:r>
-        <w:rPr>
-          <w:sz w:val="24"/>
-        </w:rPr>
-        <w:t>All Years from 1978 through 2013.</w:t>
-      </w:r>
-      <w:proofErr w:type="gramEnd"/>
-      <w:r>
-        <w:rPr>
-          <w:sz w:val="24"/>
-        </w:rPr>
-        <w:t xml:space="preserve"> Sunshine Forecast Enterprises. Retrieved may 20, 2016 from </w:t>
-      </w:r>
-      <w:hyperlink r:id="rId13" w:history="1">
+      <w:r>
+        <w:rPr>
+          <w:sz w:val="24"/>
+        </w:rPr>
+        <w:t xml:space="preserve">Repole, Warren. Sunshine Forecast Downloadable Data Files. All Years from 1978 through 2013. Sunshine Forecast Enterprises. Retrieved may 20, 2016 from </w:t>
+      </w:r>
+      <w:hyperlink r:id="rId14" w:anchor="dataprior" w:history="1">
         <w:r>
           <w:rPr>
             <w:rStyle w:val="Hyperlink"/>
@@ -3132,6 +3089,7 @@
         <w:rPr>
           <w:sz w:val="24"/>
         </w:rPr>
+        <w:lastRenderedPageBreak/>
         <w:t xml:space="preserve"> </w:t>
       </w:r>
     </w:p>
@@ -3237,7 +3195,6 @@
         <w:rPr>
           <w:sz w:val="24"/>
         </w:rPr>
-        <w:lastRenderedPageBreak/>
         <w:t>2. Implementation</w:t>
       </w:r>
       <w:r>
@@ -3639,7 +3596,7 @@
         </w:rPr>
         <w:t xml:space="preserve">For additional information on academic integrity policy at Towson University, I will visit </w:t>
       </w:r>
-      <w:hyperlink r:id="rId14" w:history="1">
+      <w:hyperlink r:id="rId15" w:history="1">
         <w:r>
           <w:rPr>
             <w:rStyle w:val="Hyperlink"/>
@@ -3793,8 +3750,8 @@
 </file>
 
 <file path=word/numbering.xml><?xml version="1.0" encoding="utf-8"?>
-<w:numbering xmlns:wpc="http://schemas.microsoft.com/office/word/2010/wordprocessingCanvas" xmlns:mc="http://schemas.openxmlformats.org/markup-compatibility/2006" xmlns:o="urn:schemas-microsoft-com:office:office" xmlns:r="http://schemas.openxmlformats.org/officeDocument/2006/relationships" xmlns:m="http://schemas.openxmlformats.org/officeDocument/2006/math" xmlns:v="urn:schemas-microsoft-com:vml" xmlns:wp14="http://schemas.microsoft.com/office/word/2010/wordprocessingDrawing" xmlns:wp="http://schemas.openxmlformats.org/drawingml/2006/wordprocessingDrawing" xmlns:w10="urn:schemas-microsoft-com:office:word" xmlns:w="http://schemas.openxmlformats.org/wordprocessingml/2006/main" xmlns:w14="http://schemas.microsoft.com/office/word/2010/wordml" xmlns:w15="http://schemas.microsoft.com/office/word/2012/wordml" xmlns:wpg="http://schemas.microsoft.com/office/word/2010/wordprocessingGroup" xmlns:wpi="http://schemas.microsoft.com/office/word/2010/wordprocessingInk" xmlns:wne="http://schemas.microsoft.com/office/word/2006/wordml" xmlns:wps="http://schemas.microsoft.com/office/word/2010/wordprocessingShape" mc:Ignorable="w14 w15 wp14">
-  <w:abstractNum w:abstractNumId="0" w15:restartNumberingAfterBreak="0">
+<w:numbering xmlns:wpc="http://schemas.microsoft.com/office/word/2010/wordprocessingCanvas" xmlns:mc="http://schemas.openxmlformats.org/markup-compatibility/2006" xmlns:o="urn:schemas-microsoft-com:office:office" xmlns:r="http://schemas.openxmlformats.org/officeDocument/2006/relationships" xmlns:m="http://schemas.openxmlformats.org/officeDocument/2006/math" xmlns:v="urn:schemas-microsoft-com:vml" xmlns:wp14="http://schemas.microsoft.com/office/word/2010/wordprocessingDrawing" xmlns:wp="http://schemas.openxmlformats.org/drawingml/2006/wordprocessingDrawing" xmlns:w10="urn:schemas-microsoft-com:office:word" xmlns:w="http://schemas.openxmlformats.org/wordprocessingml/2006/main" xmlns:w14="http://schemas.microsoft.com/office/word/2010/wordml" xmlns:wpg="http://schemas.microsoft.com/office/word/2010/wordprocessingGroup" xmlns:wpi="http://schemas.microsoft.com/office/word/2010/wordprocessingInk" xmlns:wne="http://schemas.microsoft.com/office/word/2006/wordml" xmlns:wps="http://schemas.microsoft.com/office/word/2010/wordprocessingShape" mc:Ignorable="w14 wp14">
+  <w:abstractNum w:abstractNumId="0">
     <w:nsid w:val="07ED31E0"/>
     <w:multiLevelType w:val="singleLevel"/>
     <w:tmpl w:val="0409000F"/>
@@ -3811,7 +3768,7 @@
       </w:pPr>
     </w:lvl>
   </w:abstractNum>
-  <w:abstractNum w:abstractNumId="1" w15:restartNumberingAfterBreak="0">
+  <w:abstractNum w:abstractNumId="1">
     <w:nsid w:val="18BC1EA2"/>
     <w:multiLevelType w:val="singleLevel"/>
     <w:tmpl w:val="0409000F"/>
@@ -3828,7 +3785,7 @@
       </w:pPr>
     </w:lvl>
   </w:abstractNum>
-  <w:abstractNum w:abstractNumId="2" w15:restartNumberingAfterBreak="0">
+  <w:abstractNum w:abstractNumId="2">
     <w:nsid w:val="1E1667B0"/>
     <w:multiLevelType w:val="singleLevel"/>
     <w:tmpl w:val="0409000F"/>
@@ -3845,7 +3802,7 @@
       </w:pPr>
     </w:lvl>
   </w:abstractNum>
-  <w:abstractNum w:abstractNumId="3" w15:restartNumberingAfterBreak="0">
+  <w:abstractNum w:abstractNumId="3">
     <w:nsid w:val="309D323E"/>
     <w:multiLevelType w:val="hybridMultilevel"/>
     <w:tmpl w:val="330E11A4"/>
@@ -3934,7 +3891,7 @@
       </w:pPr>
     </w:lvl>
   </w:abstractNum>
-  <w:abstractNum w:abstractNumId="4" w15:restartNumberingAfterBreak="0">
+  <w:abstractNum w:abstractNumId="4">
     <w:nsid w:val="4789144A"/>
     <w:multiLevelType w:val="singleLevel"/>
     <w:tmpl w:val="0409000F"/>
@@ -3951,7 +3908,7 @@
       </w:pPr>
     </w:lvl>
   </w:abstractNum>
-  <w:abstractNum w:abstractNumId="5" w15:restartNumberingAfterBreak="0">
+  <w:abstractNum w:abstractNumId="5">
     <w:nsid w:val="674F7EC9"/>
     <w:multiLevelType w:val="singleLevel"/>
     <w:tmpl w:val="0409000B"/>
@@ -3971,7 +3928,7 @@
       </w:rPr>
     </w:lvl>
   </w:abstractNum>
-  <w:abstractNum w:abstractNumId="6" w15:restartNumberingAfterBreak="0">
+  <w:abstractNum w:abstractNumId="6">
     <w:nsid w:val="6B626D8B"/>
     <w:multiLevelType w:val="singleLevel"/>
     <w:tmpl w:val="04090003"/>
@@ -3991,7 +3948,7 @@
       </w:rPr>
     </w:lvl>
   </w:abstractNum>
-  <w:abstractNum w:abstractNumId="7" w15:restartNumberingAfterBreak="0">
+  <w:abstractNum w:abstractNumId="7">
     <w:nsid w:val="6F182AEF"/>
     <w:multiLevelType w:val="hybridMultilevel"/>
     <w:tmpl w:val="AAB6B6D4"/>
@@ -4104,7 +4061,7 @@
       </w:pPr>
     </w:lvl>
   </w:abstractNum>
-  <w:abstractNum w:abstractNumId="8" w15:restartNumberingAfterBreak="0">
+  <w:abstractNum w:abstractNumId="8">
     <w:nsid w:val="6F1D6A21"/>
     <w:multiLevelType w:val="singleLevel"/>
     <w:tmpl w:val="A100F9DC"/>
@@ -4126,7 +4083,7 @@
       </w:rPr>
     </w:lvl>
   </w:abstractNum>
-  <w:abstractNum w:abstractNumId="9" w15:restartNumberingAfterBreak="0">
+  <w:abstractNum w:abstractNumId="9">
     <w:nsid w:val="7DD2463B"/>
     <w:multiLevelType w:val="singleLevel"/>
     <w:tmpl w:val="0409000F"/>
@@ -4180,7 +4137,7 @@
 </file>
 
 <file path=word/styles.xml><?xml version="1.0" encoding="utf-8"?>
-<w:styles xmlns:mc="http://schemas.openxmlformats.org/markup-compatibility/2006" xmlns:r="http://schemas.openxmlformats.org/officeDocument/2006/relationships" xmlns:w="http://schemas.openxmlformats.org/wordprocessingml/2006/main" xmlns:w14="http://schemas.microsoft.com/office/word/2010/wordml" xmlns:w15="http://schemas.microsoft.com/office/word/2012/wordml" mc:Ignorable="w14 w15">
+<w:styles xmlns:mc="http://schemas.openxmlformats.org/markup-compatibility/2006" xmlns:r="http://schemas.openxmlformats.org/officeDocument/2006/relationships" xmlns:w="http://schemas.openxmlformats.org/wordprocessingml/2006/main" xmlns:w14="http://schemas.microsoft.com/office/word/2010/wordml" mc:Ignorable="w14">
   <w:docDefaults>
     <w:rPrDefault>
       <w:rPr>
@@ -4190,371 +4147,140 @@
     </w:rPrDefault>
     <w:pPrDefault/>
   </w:docDefaults>
-  <w:latentStyles w:defLockedState="0" w:defUIPriority="0" w:defSemiHidden="0" w:defUnhideWhenUsed="0" w:defQFormat="0" w:count="371">
-    <w:lsdException w:name="Normal" w:qFormat="1"/>
-    <w:lsdException w:name="heading 1" w:qFormat="1"/>
-    <w:lsdException w:name="heading 2" w:semiHidden="1" w:unhideWhenUsed="1" w:qFormat="1"/>
-    <w:lsdException w:name="heading 3" w:qFormat="1"/>
-    <w:lsdException w:name="heading 4" w:semiHidden="1" w:unhideWhenUsed="1" w:qFormat="1"/>
-    <w:lsdException w:name="heading 5" w:semiHidden="1" w:unhideWhenUsed="1" w:qFormat="1"/>
-    <w:lsdException w:name="heading 6" w:semiHidden="1" w:unhideWhenUsed="1" w:qFormat="1"/>
-    <w:lsdException w:name="heading 7" w:semiHidden="1" w:unhideWhenUsed="1" w:qFormat="1"/>
-    <w:lsdException w:name="heading 8" w:semiHidden="1" w:unhideWhenUsed="1" w:qFormat="1"/>
-    <w:lsdException w:name="heading 9" w:semiHidden="1" w:unhideWhenUsed="1" w:qFormat="1"/>
-    <w:lsdException w:name="index 1" w:semiHidden="1" w:unhideWhenUsed="1"/>
-    <w:lsdException w:name="index 2" w:semiHidden="1" w:unhideWhenUsed="1"/>
-    <w:lsdException w:name="index 3" w:semiHidden="1" w:unhideWhenUsed="1"/>
-    <w:lsdException w:name="index 4" w:semiHidden="1" w:unhideWhenUsed="1"/>
-    <w:lsdException w:name="index 5" w:semiHidden="1" w:unhideWhenUsed="1"/>
-    <w:lsdException w:name="index 6" w:semiHidden="1" w:unhideWhenUsed="1"/>
-    <w:lsdException w:name="index 7" w:semiHidden="1" w:unhideWhenUsed="1"/>
-    <w:lsdException w:name="index 8" w:semiHidden="1" w:unhideWhenUsed="1"/>
-    <w:lsdException w:name="index 9" w:semiHidden="1" w:unhideWhenUsed="1"/>
-    <w:lsdException w:name="toc 1" w:semiHidden="1" w:unhideWhenUsed="1"/>
-    <w:lsdException w:name="toc 2" w:semiHidden="1" w:unhideWhenUsed="1"/>
-    <w:lsdException w:name="toc 3" w:semiHidden="1" w:unhideWhenUsed="1"/>
-    <w:lsdException w:name="toc 4" w:semiHidden="1" w:unhideWhenUsed="1"/>
-    <w:lsdException w:name="toc 5" w:semiHidden="1" w:unhideWhenUsed="1"/>
-    <w:lsdException w:name="toc 6" w:semiHidden="1" w:unhideWhenUsed="1"/>
-    <w:lsdException w:name="toc 7" w:semiHidden="1" w:unhideWhenUsed="1"/>
-    <w:lsdException w:name="toc 8" w:semiHidden="1" w:unhideWhenUsed="1"/>
-    <w:lsdException w:name="toc 9" w:semiHidden="1" w:unhideWhenUsed="1"/>
-    <w:lsdException w:name="Normal Indent" w:semiHidden="1" w:unhideWhenUsed="1"/>
-    <w:lsdException w:name="footnote text" w:semiHidden="1" w:unhideWhenUsed="1"/>
-    <w:lsdException w:name="annotation text" w:semiHidden="1" w:unhideWhenUsed="1"/>
-    <w:lsdException w:name="header" w:semiHidden="1" w:unhideWhenUsed="1"/>
-    <w:lsdException w:name="footer" w:semiHidden="1" w:unhideWhenUsed="1"/>
-    <w:lsdException w:name="index heading" w:semiHidden="1" w:unhideWhenUsed="1"/>
-    <w:lsdException w:name="caption" w:semiHidden="1" w:unhideWhenUsed="1" w:qFormat="1"/>
-    <w:lsdException w:name="table of figures" w:semiHidden="1" w:unhideWhenUsed="1"/>
-    <w:lsdException w:name="envelope address" w:semiHidden="1" w:unhideWhenUsed="1"/>
-    <w:lsdException w:name="envelope return" w:semiHidden="1" w:unhideWhenUsed="1"/>
-    <w:lsdException w:name="footnote reference" w:semiHidden="1" w:unhideWhenUsed="1"/>
-    <w:lsdException w:name="annotation reference" w:semiHidden="1" w:unhideWhenUsed="1"/>
-    <w:lsdException w:name="line number" w:semiHidden="1" w:unhideWhenUsed="1"/>
-    <w:lsdException w:name="page number" w:semiHidden="1" w:unhideWhenUsed="1"/>
-    <w:lsdException w:name="endnote reference" w:semiHidden="1" w:unhideWhenUsed="1"/>
-    <w:lsdException w:name="endnote text" w:semiHidden="1" w:unhideWhenUsed="1"/>
-    <w:lsdException w:name="table of authorities" w:semiHidden="1" w:unhideWhenUsed="1"/>
-    <w:lsdException w:name="macro" w:semiHidden="1" w:unhideWhenUsed="1"/>
-    <w:lsdException w:name="toa heading" w:semiHidden="1" w:unhideWhenUsed="1"/>
-    <w:lsdException w:name="List" w:semiHidden="1" w:unhideWhenUsed="1"/>
-    <w:lsdException w:name="List Bullet" w:semiHidden="1" w:unhideWhenUsed="1"/>
-    <w:lsdException w:name="List 2" w:semiHidden="1" w:unhideWhenUsed="1"/>
-    <w:lsdException w:name="List 3" w:semiHidden="1" w:unhideWhenUsed="1"/>
-    <w:lsdException w:name="List Bullet 2" w:semiHidden="1" w:unhideWhenUsed="1"/>
-    <w:lsdException w:name="List Bullet 3" w:semiHidden="1" w:unhideWhenUsed="1"/>
-    <w:lsdException w:name="List Bullet 4" w:semiHidden="1" w:unhideWhenUsed="1"/>
-    <w:lsdException w:name="List Bullet 5" w:semiHidden="1" w:unhideWhenUsed="1"/>
-    <w:lsdException w:name="List Number 2" w:semiHidden="1" w:unhideWhenUsed="1"/>
-    <w:lsdException w:name="List Number 3" w:semiHidden="1" w:unhideWhenUsed="1"/>
-    <w:lsdException w:name="List Number 4" w:semiHidden="1" w:unhideWhenUsed="1"/>
-    <w:lsdException w:name="List Number 5" w:semiHidden="1" w:unhideWhenUsed="1"/>
-    <w:lsdException w:name="Title" w:qFormat="1"/>
-    <w:lsdException w:name="Closing" w:semiHidden="1" w:unhideWhenUsed="1"/>
-    <w:lsdException w:name="Signature" w:semiHidden="1" w:unhideWhenUsed="1"/>
-    <w:lsdException w:name="Default Paragraph Font" w:semiHidden="1" w:unhideWhenUsed="1"/>
-    <w:lsdException w:name="Body Text" w:semiHidden="1" w:unhideWhenUsed="1"/>
-    <w:lsdException w:name="Body Text Indent" w:semiHidden="1" w:unhideWhenUsed="1"/>
-    <w:lsdException w:name="List Continue" w:semiHidden="1" w:unhideWhenUsed="1"/>
-    <w:lsdException w:name="List Continue 2" w:semiHidden="1" w:unhideWhenUsed="1"/>
-    <w:lsdException w:name="List Continue 3" w:semiHidden="1" w:unhideWhenUsed="1"/>
-    <w:lsdException w:name="List Continue 4" w:semiHidden="1" w:unhideWhenUsed="1"/>
-    <w:lsdException w:name="List Continue 5" w:semiHidden="1" w:unhideWhenUsed="1"/>
-    <w:lsdException w:name="Message Header" w:semiHidden="1" w:unhideWhenUsed="1"/>
-    <w:lsdException w:name="Subtitle" w:qFormat="1"/>
-    <w:lsdException w:name="Body Text First Indent 2" w:semiHidden="1" w:unhideWhenUsed="1"/>
-    <w:lsdException w:name="Note Heading" w:semiHidden="1" w:unhideWhenUsed="1"/>
-    <w:lsdException w:name="Body Text 2" w:semiHidden="1" w:unhideWhenUsed="1"/>
-    <w:lsdException w:name="Body Text 3" w:semiHidden="1" w:unhideWhenUsed="1"/>
-    <w:lsdException w:name="Body Text Indent 2" w:semiHidden="1" w:unhideWhenUsed="1"/>
-    <w:lsdException w:name="Body Text Indent 3" w:semiHidden="1" w:unhideWhenUsed="1"/>
-    <w:lsdException w:name="Block Text" w:semiHidden="1" w:unhideWhenUsed="1"/>
-    <w:lsdException w:name="Hyperlink" w:semiHidden="1" w:unhideWhenUsed="1"/>
-    <w:lsdException w:name="FollowedHyperlink" w:semiHidden="1" w:unhideWhenUsed="1"/>
-    <w:lsdException w:name="Strong" w:qFormat="1"/>
-    <w:lsdException w:name="Emphasis" w:qFormat="1"/>
-    <w:lsdException w:name="Document Map" w:semiHidden="1" w:unhideWhenUsed="1"/>
-    <w:lsdException w:name="Plain Text" w:semiHidden="1" w:unhideWhenUsed="1"/>
-    <w:lsdException w:name="E-mail Signature" w:semiHidden="1" w:unhideWhenUsed="1"/>
-    <w:lsdException w:name="HTML Top of Form" w:semiHidden="1" w:unhideWhenUsed="1"/>
-    <w:lsdException w:name="HTML Bottom of Form" w:semiHidden="1" w:unhideWhenUsed="1"/>
-    <w:lsdException w:name="Normal (Web)" w:semiHidden="1" w:unhideWhenUsed="1"/>
-    <w:lsdException w:name="HTML Acronym" w:semiHidden="1" w:unhideWhenUsed="1"/>
-    <w:lsdException w:name="HTML Address" w:semiHidden="1" w:unhideWhenUsed="1"/>
-    <w:lsdException w:name="HTML Cite" w:semiHidden="1" w:unhideWhenUsed="1"/>
-    <w:lsdException w:name="HTML Code" w:semiHidden="1" w:unhideWhenUsed="1"/>
-    <w:lsdException w:name="HTML Definition" w:semiHidden="1" w:unhideWhenUsed="1"/>
-    <w:lsdException w:name="HTML Keyboard" w:semiHidden="1" w:unhideWhenUsed="1"/>
-    <w:lsdException w:name="HTML Preformatted" w:semiHidden="1" w:unhideWhenUsed="1"/>
-    <w:lsdException w:name="HTML Sample" w:semiHidden="1" w:unhideWhenUsed="1"/>
-    <w:lsdException w:name="HTML Typewriter" w:semiHidden="1" w:unhideWhenUsed="1"/>
-    <w:lsdException w:name="HTML Variable" w:semiHidden="1" w:unhideWhenUsed="1"/>
-    <w:lsdException w:name="Normal Table" w:semiHidden="1" w:unhideWhenUsed="1"/>
-    <w:lsdException w:name="annotation subject" w:semiHidden="1" w:unhideWhenUsed="1"/>
-    <w:lsdException w:name="No List" w:semiHidden="1" w:unhideWhenUsed="1"/>
-    <w:lsdException w:name="Outline List 1" w:semiHidden="1" w:unhideWhenUsed="1"/>
-    <w:lsdException w:name="Outline List 2" w:semiHidden="1" w:unhideWhenUsed="1"/>
-    <w:lsdException w:name="Outline List 3" w:semiHidden="1" w:unhideWhenUsed="1"/>
-    <w:lsdException w:name="Table Simple 1" w:semiHidden="1" w:unhideWhenUsed="1"/>
-    <w:lsdException w:name="Table Simple 2" w:semiHidden="1" w:unhideWhenUsed="1"/>
-    <w:lsdException w:name="Table Simple 3" w:semiHidden="1" w:unhideWhenUsed="1"/>
-    <w:lsdException w:name="Table Classic 1" w:semiHidden="1" w:unhideWhenUsed="1"/>
-    <w:lsdException w:name="Table Classic 2" w:semiHidden="1" w:unhideWhenUsed="1"/>
-    <w:lsdException w:name="Table Classic 3" w:semiHidden="1" w:unhideWhenUsed="1"/>
-    <w:lsdException w:name="Table Classic 4" w:semiHidden="1" w:unhideWhenUsed="1"/>
-    <w:lsdException w:name="Table Colorful 1" w:semiHidden="1" w:unhideWhenUsed="1"/>
-    <w:lsdException w:name="Table Colorful 2" w:semiHidden="1" w:unhideWhenUsed="1"/>
-    <w:lsdException w:name="Table Colorful 3" w:semiHidden="1" w:unhideWhenUsed="1"/>
-    <w:lsdException w:name="Table Columns 1" w:semiHidden="1" w:unhideWhenUsed="1"/>
-    <w:lsdException w:name="Table Columns 2" w:semiHidden="1" w:unhideWhenUsed="1"/>
-    <w:lsdException w:name="Table Columns 3" w:semiHidden="1" w:unhideWhenUsed="1"/>
-    <w:lsdException w:name="Table Columns 4" w:semiHidden="1" w:unhideWhenUsed="1"/>
-    <w:lsdException w:name="Table Columns 5" w:semiHidden="1" w:unhideWhenUsed="1"/>
-    <w:lsdException w:name="Table Grid 1" w:semiHidden="1" w:unhideWhenUsed="1"/>
-    <w:lsdException w:name="Table Grid 2" w:semiHidden="1" w:unhideWhenUsed="1"/>
-    <w:lsdException w:name="Table Grid 3" w:semiHidden="1" w:unhideWhenUsed="1"/>
-    <w:lsdException w:name="Table Grid 4" w:semiHidden="1" w:unhideWhenUsed="1"/>
-    <w:lsdException w:name="Table Grid 5" w:semiHidden="1" w:unhideWhenUsed="1"/>
-    <w:lsdException w:name="Table Grid 6" w:semiHidden="1" w:unhideWhenUsed="1"/>
-    <w:lsdException w:name="Table Grid 7" w:semiHidden="1" w:unhideWhenUsed="1"/>
-    <w:lsdException w:name="Table Grid 8" w:semiHidden="1" w:unhideWhenUsed="1"/>
-    <w:lsdException w:name="Table List 1" w:semiHidden="1" w:unhideWhenUsed="1"/>
-    <w:lsdException w:name="Table List 2" w:semiHidden="1" w:unhideWhenUsed="1"/>
-    <w:lsdException w:name="Table List 3" w:semiHidden="1" w:unhideWhenUsed="1"/>
-    <w:lsdException w:name="Table List 4" w:semiHidden="1" w:unhideWhenUsed="1"/>
-    <w:lsdException w:name="Table List 5" w:semiHidden="1" w:unhideWhenUsed="1"/>
-    <w:lsdException w:name="Table List 6" w:semiHidden="1" w:unhideWhenUsed="1"/>
-    <w:lsdException w:name="Table List 7" w:semiHidden="1" w:unhideWhenUsed="1"/>
-    <w:lsdException w:name="Table List 8" w:semiHidden="1" w:unhideWhenUsed="1"/>
-    <w:lsdException w:name="Table 3D effects 1" w:semiHidden="1" w:unhideWhenUsed="1"/>
-    <w:lsdException w:name="Table 3D effects 2" w:semiHidden="1" w:unhideWhenUsed="1"/>
-    <w:lsdException w:name="Table 3D effects 3" w:semiHidden="1" w:unhideWhenUsed="1"/>
-    <w:lsdException w:name="Table Contemporary" w:semiHidden="1" w:unhideWhenUsed="1"/>
-    <w:lsdException w:name="Table Elegant" w:semiHidden="1" w:unhideWhenUsed="1"/>
-    <w:lsdException w:name="Table Professional" w:semiHidden="1" w:unhideWhenUsed="1"/>
-    <w:lsdException w:name="Table Subtle 1" w:semiHidden="1" w:unhideWhenUsed="1"/>
-    <w:lsdException w:name="Table Subtle 2" w:semiHidden="1" w:unhideWhenUsed="1"/>
-    <w:lsdException w:name="Table Web 1" w:semiHidden="1" w:unhideWhenUsed="1"/>
-    <w:lsdException w:name="Table Web 2" w:semiHidden="1" w:unhideWhenUsed="1"/>
-    <w:lsdException w:name="Table Web 3" w:semiHidden="1" w:unhideWhenUsed="1"/>
-    <w:lsdException w:name="Balloon Text" w:semiHidden="1" w:unhideWhenUsed="1"/>
-    <w:lsdException w:name="Table Theme" w:semiHidden="1" w:unhideWhenUsed="1"/>
-    <w:lsdException w:name="Placeholder Text" w:semiHidden="1" w:uiPriority="99"/>
-    <w:lsdException w:name="No Spacing" w:uiPriority="1" w:qFormat="1"/>
-    <w:lsdException w:name="Light Shading" w:uiPriority="60"/>
-    <w:lsdException w:name="Light List" w:uiPriority="61"/>
-    <w:lsdException w:name="Light Grid" w:uiPriority="62"/>
-    <w:lsdException w:name="Medium Shading 1" w:uiPriority="63"/>
-    <w:lsdException w:name="Medium Shading 2" w:uiPriority="64"/>
-    <w:lsdException w:name="Medium List 1" w:uiPriority="65"/>
-    <w:lsdException w:name="Medium List 2" w:uiPriority="66"/>
-    <w:lsdException w:name="Medium Grid 1" w:uiPriority="67"/>
-    <w:lsdException w:name="Medium Grid 2" w:uiPriority="68"/>
-    <w:lsdException w:name="Medium Grid 3" w:uiPriority="69"/>
-    <w:lsdException w:name="Dark List" w:uiPriority="70"/>
-    <w:lsdException w:name="Colorful Shading" w:uiPriority="71"/>
-    <w:lsdException w:name="Colorful List" w:uiPriority="72"/>
-    <w:lsdException w:name="Colorful Grid" w:uiPriority="73"/>
-    <w:lsdException w:name="Light Shading Accent 1" w:uiPriority="60"/>
-    <w:lsdException w:name="Light List Accent 1" w:uiPriority="61"/>
-    <w:lsdException w:name="Light Grid Accent 1" w:uiPriority="62"/>
-    <w:lsdException w:name="Medium Shading 1 Accent 1" w:uiPriority="63"/>
-    <w:lsdException w:name="Medium Shading 2 Accent 1" w:uiPriority="64"/>
-    <w:lsdException w:name="Medium List 1 Accent 1" w:uiPriority="65"/>
-    <w:lsdException w:name="Revision" w:semiHidden="1" w:uiPriority="99"/>
-    <w:lsdException w:name="List Paragraph" w:uiPriority="34" w:qFormat="1"/>
-    <w:lsdException w:name="Quote" w:uiPriority="29" w:qFormat="1"/>
-    <w:lsdException w:name="Intense Quote" w:uiPriority="30" w:qFormat="1"/>
-    <w:lsdException w:name="Medium List 2 Accent 1" w:uiPriority="66"/>
-    <w:lsdException w:name="Medium Grid 1 Accent 1" w:uiPriority="67"/>
-    <w:lsdException w:name="Medium Grid 2 Accent 1" w:uiPriority="68"/>
-    <w:lsdException w:name="Medium Grid 3 Accent 1" w:uiPriority="69"/>
-    <w:lsdException w:name="Dark List Accent 1" w:uiPriority="70"/>
-    <w:lsdException w:name="Colorful Shading Accent 1" w:uiPriority="71"/>
-    <w:lsdException w:name="Colorful List Accent 1" w:uiPriority="72"/>
-    <w:lsdException w:name="Colorful Grid Accent 1" w:uiPriority="73"/>
-    <w:lsdException w:name="Light Shading Accent 2" w:uiPriority="60"/>
-    <w:lsdException w:name="Light List Accent 2" w:uiPriority="61"/>
-    <w:lsdException w:name="Light Grid Accent 2" w:uiPriority="62"/>
-    <w:lsdException w:name="Medium Shading 1 Accent 2" w:uiPriority="63"/>
-    <w:lsdException w:name="Medium Shading 2 Accent 2" w:uiPriority="64"/>
-    <w:lsdException w:name="Medium List 1 Accent 2" w:uiPriority="65"/>
-    <w:lsdException w:name="Medium List 2 Accent 2" w:uiPriority="66"/>
-    <w:lsdException w:name="Medium Grid 1 Accent 2" w:uiPriority="67"/>
-    <w:lsdException w:name="Medium Grid 2 Accent 2" w:uiPriority="68"/>
-    <w:lsdException w:name="Medium Grid 3 Accent 2" w:uiPriority="69"/>
-    <w:lsdException w:name="Dark List Accent 2" w:uiPriority="70"/>
-    <w:lsdException w:name="Colorful Shading Accent 2" w:uiPriority="71"/>
-    <w:lsdException w:name="Colorful List Accent 2" w:uiPriority="72"/>
-    <w:lsdException w:name="Colorful Grid Accent 2" w:uiPriority="73"/>
-    <w:lsdException w:name="Light Shading Accent 3" w:uiPriority="60"/>
-    <w:lsdException w:name="Light List Accent 3" w:uiPriority="61"/>
-    <w:lsdException w:name="Light Grid Accent 3" w:uiPriority="62"/>
-    <w:lsdException w:name="Medium Shading 1 Accent 3" w:uiPriority="63"/>
-    <w:lsdException w:name="Medium Shading 2 Accent 3" w:uiPriority="64"/>
-    <w:lsdException w:name="Medium List 1 Accent 3" w:uiPriority="65"/>
-    <w:lsdException w:name="Medium List 2 Accent 3" w:uiPriority="66"/>
-    <w:lsdException w:name="Medium Grid 1 Accent 3" w:uiPriority="67"/>
-    <w:lsdException w:name="Medium Grid 2 Accent 3" w:uiPriority="68"/>
-    <w:lsdException w:name="Medium Grid 3 Accent 3" w:uiPriority="69"/>
-    <w:lsdException w:name="Dark List Accent 3" w:uiPriority="70"/>
-    <w:lsdException w:name="Colorful Shading Accent 3" w:uiPriority="71"/>
-    <w:lsdException w:name="Colorful List Accent 3" w:uiPriority="72"/>
-    <w:lsdException w:name="Colorful Grid Accent 3" w:uiPriority="73"/>
-    <w:lsdException w:name="Light Shading Accent 4" w:uiPriority="60"/>
-    <w:lsdException w:name="Light List Accent 4" w:uiPriority="61"/>
-    <w:lsdException w:name="Light Grid Accent 4" w:uiPriority="62"/>
-    <w:lsdException w:name="Medium Shading 1 Accent 4" w:uiPriority="63"/>
-    <w:lsdException w:name="Medium Shading 2 Accent 4" w:uiPriority="64"/>
-    <w:lsdException w:name="Medium List 1 Accent 4" w:uiPriority="65"/>
-    <w:lsdException w:name="Medium List 2 Accent 4" w:uiPriority="66"/>
-    <w:lsdException w:name="Medium Grid 1 Accent 4" w:uiPriority="67"/>
-    <w:lsdException w:name="Medium Grid 2 Accent 4" w:uiPriority="68"/>
-    <w:lsdException w:name="Medium Grid 3 Accent 4" w:uiPriority="69"/>
-    <w:lsdException w:name="Dark List Accent 4" w:uiPriority="70"/>
-    <w:lsdException w:name="Colorful Shading Accent 4" w:uiPriority="71"/>
-    <w:lsdException w:name="Colorful List Accent 4" w:uiPriority="72"/>
-    <w:lsdException w:name="Colorful Grid Accent 4" w:uiPriority="73"/>
-    <w:lsdException w:name="Light Shading Accent 5" w:uiPriority="60"/>
-    <w:lsdException w:name="Light List Accent 5" w:uiPriority="61"/>
-    <w:lsdException w:name="Light Grid Accent 5" w:uiPriority="62"/>
-    <w:lsdException w:name="Medium Shading 1 Accent 5" w:uiPriority="63"/>
-    <w:lsdException w:name="Medium Shading 2 Accent 5" w:uiPriority="64"/>
-    <w:lsdException w:name="Medium List 1 Accent 5" w:uiPriority="65"/>
-    <w:lsdException w:name="Medium List 2 Accent 5" w:uiPriority="66"/>
-    <w:lsdException w:name="Medium Grid 1 Accent 5" w:uiPriority="67"/>
-    <w:lsdException w:name="Medium Grid 2 Accent 5" w:uiPriority="68"/>
-    <w:lsdException w:name="Medium Grid 3 Accent 5" w:uiPriority="69"/>
-    <w:lsdException w:name="Dark List Accent 5" w:uiPriority="70"/>
-    <w:lsdException w:name="Colorful Shading Accent 5" w:uiPriority="71"/>
-    <w:lsdException w:name="Colorful List Accent 5" w:uiPriority="72"/>
-    <w:lsdException w:name="Colorful Grid Accent 5" w:uiPriority="73"/>
-    <w:lsdException w:name="Light Shading Accent 6" w:uiPriority="60"/>
-    <w:lsdException w:name="Light List Accent 6" w:uiPriority="61"/>
-    <w:lsdException w:name="Light Grid Accent 6" w:uiPriority="62"/>
-    <w:lsdException w:name="Medium Shading 1 Accent 6" w:uiPriority="63"/>
-    <w:lsdException w:name="Medium Shading 2 Accent 6" w:uiPriority="64"/>
-    <w:lsdException w:name="Medium List 1 Accent 6" w:uiPriority="65"/>
-    <w:lsdException w:name="Medium List 2 Accent 6" w:uiPriority="66"/>
-    <w:lsdException w:name="Medium Grid 1 Accent 6" w:uiPriority="67"/>
-    <w:lsdException w:name="Medium Grid 2 Accent 6" w:uiPriority="68"/>
-    <w:lsdException w:name="Medium Grid 3 Accent 6" w:uiPriority="69"/>
-    <w:lsdException w:name="Dark List Accent 6" w:uiPriority="70"/>
-    <w:lsdException w:name="Colorful Shading Accent 6" w:uiPriority="71"/>
-    <w:lsdException w:name="Colorful List Accent 6" w:uiPriority="72"/>
-    <w:lsdException w:name="Colorful Grid Accent 6" w:uiPriority="73"/>
-    <w:lsdException w:name="Subtle Emphasis" w:uiPriority="19" w:qFormat="1"/>
-    <w:lsdException w:name="Intense Emphasis" w:uiPriority="21" w:qFormat="1"/>
-    <w:lsdException w:name="Subtle Reference" w:uiPriority="31" w:qFormat="1"/>
-    <w:lsdException w:name="Intense Reference" w:uiPriority="32" w:qFormat="1"/>
-    <w:lsdException w:name="Book Title" w:uiPriority="33" w:qFormat="1"/>
-    <w:lsdException w:name="Bibliography" w:semiHidden="1" w:uiPriority="37" w:unhideWhenUsed="1"/>
-    <w:lsdException w:name="TOC Heading" w:semiHidden="1" w:uiPriority="39" w:unhideWhenUsed="1" w:qFormat="1"/>
-    <w:lsdException w:name="Plain Table 1" w:uiPriority="41"/>
-    <w:lsdException w:name="Plain Table 2" w:uiPriority="42"/>
-    <w:lsdException w:name="Plain Table 3" w:uiPriority="43"/>
-    <w:lsdException w:name="Plain Table 4" w:uiPriority="44"/>
-    <w:lsdException w:name="Plain Table 5" w:uiPriority="45"/>
-    <w:lsdException w:name="Grid Table Light" w:uiPriority="40"/>
-    <w:lsdException w:name="Grid Table 1 Light" w:uiPriority="46"/>
-    <w:lsdException w:name="Grid Table 2" w:uiPriority="47"/>
-    <w:lsdException w:name="Grid Table 3" w:uiPriority="48"/>
-    <w:lsdException w:name="Grid Table 4" w:uiPriority="49"/>
-    <w:lsdException w:name="Grid Table 5 Dark" w:uiPriority="50"/>
-    <w:lsdException w:name="Grid Table 6 Colorful" w:uiPriority="51"/>
-    <w:lsdException w:name="Grid Table 7 Colorful" w:uiPriority="52"/>
-    <w:lsdException w:name="Grid Table 1 Light Accent 1" w:uiPriority="46"/>
-    <w:lsdException w:name="Grid Table 2 Accent 1" w:uiPriority="47"/>
-    <w:lsdException w:name="Grid Table 3 Accent 1" w:uiPriority="48"/>
-    <w:lsdException w:name="Grid Table 4 Accent 1" w:uiPriority="49"/>
-    <w:lsdException w:name="Grid Table 5 Dark Accent 1" w:uiPriority="50"/>
-    <w:lsdException w:name="Grid Table 6 Colorful Accent 1" w:uiPriority="51"/>
-    <w:lsdException w:name="Grid Table 7 Colorful Accent 1" w:uiPriority="52"/>
-    <w:lsdException w:name="Grid Table 1 Light Accent 2" w:uiPriority="46"/>
-    <w:lsdException w:name="Grid Table 2 Accent 2" w:uiPriority="47"/>
-    <w:lsdException w:name="Grid Table 3 Accent 2" w:uiPriority="48"/>
-    <w:lsdException w:name="Grid Table 4 Accent 2" w:uiPriority="49"/>
-    <w:lsdException w:name="Grid Table 5 Dark Accent 2" w:uiPriority="50"/>
-    <w:lsdException w:name="Grid Table 6 Colorful Accent 2" w:uiPriority="51"/>
-    <w:lsdException w:name="Grid Table 7 Colorful Accent 2" w:uiPriority="52"/>
-    <w:lsdException w:name="Grid Table 1 Light Accent 3" w:uiPriority="46"/>
-    <w:lsdException w:name="Grid Table 2 Accent 3" w:uiPriority="47"/>
-    <w:lsdException w:name="Grid Table 3 Accent 3" w:uiPriority="48"/>
-    <w:lsdException w:name="Grid Table 4 Accent 3" w:uiPriority="49"/>
-    <w:lsdException w:name="Grid Table 5 Dark Accent 3" w:uiPriority="50"/>
-    <w:lsdException w:name="Grid Table 6 Colorful Accent 3" w:uiPriority="51"/>
-    <w:lsdException w:name="Grid Table 7 Colorful Accent 3" w:uiPriority="52"/>
-    <w:lsdException w:name="Grid Table 1 Light Accent 4" w:uiPriority="46"/>
-    <w:lsdException w:name="Grid Table 2 Accent 4" w:uiPriority="47"/>
-    <w:lsdException w:name="Grid Table 3 Accent 4" w:uiPriority="48"/>
-    <w:lsdException w:name="Grid Table 4 Accent 4" w:uiPriority="49"/>
-    <w:lsdException w:name="Grid Table 5 Dark Accent 4" w:uiPriority="50"/>
-    <w:lsdException w:name="Grid Table 6 Colorful Accent 4" w:uiPriority="51"/>
-    <w:lsdException w:name="Grid Table 7 Colorful Accent 4" w:uiPriority="52"/>
-    <w:lsdException w:name="Grid Table 1 Light Accent 5" w:uiPriority="46"/>
-    <w:lsdException w:name="Grid Table 2 Accent 5" w:uiPriority="47"/>
-    <w:lsdException w:name="Grid Table 3 Accent 5" w:uiPriority="48"/>
-    <w:lsdException w:name="Grid Table 4 Accent 5" w:uiPriority="49"/>
-    <w:lsdException w:name="Grid Table 5 Dark Accent 5" w:uiPriority="50"/>
-    <w:lsdException w:name="Grid Table 6 Colorful Accent 5" w:uiPriority="51"/>
-    <w:lsdException w:name="Grid Table 7 Colorful Accent 5" w:uiPriority="52"/>
-    <w:lsdException w:name="Grid Table 1 Light Accent 6" w:uiPriority="46"/>
-    <w:lsdException w:name="Grid Table 2 Accent 6" w:uiPriority="47"/>
-    <w:lsdException w:name="Grid Table 3 Accent 6" w:uiPriority="48"/>
-    <w:lsdException w:name="Grid Table 4 Accent 6" w:uiPriority="49"/>
-    <w:lsdException w:name="Grid Table 5 Dark Accent 6" w:uiPriority="50"/>
-    <w:lsdException w:name="Grid Table 6 Colorful Accent 6" w:uiPriority="51"/>
-    <w:lsdException w:name="Grid Table 7 Colorful Accent 6" w:uiPriority="52"/>
-    <w:lsdException w:name="List Table 1 Light" w:uiPriority="46"/>
-    <w:lsdException w:name="List Table 2" w:uiPriority="47"/>
-    <w:lsdException w:name="List Table 3" w:uiPriority="48"/>
-    <w:lsdException w:name="List Table 4" w:uiPriority="49"/>
-    <w:lsdException w:name="List Table 5 Dark" w:uiPriority="50"/>
-    <w:lsdException w:name="List Table 6 Colorful" w:uiPriority="51"/>
-    <w:lsdException w:name="List Table 7 Colorful" w:uiPriority="52"/>
-    <w:lsdException w:name="List Table 1 Light Accent 1" w:uiPriority="46"/>
-    <w:lsdException w:name="List Table 2 Accent 1" w:uiPriority="47"/>
-    <w:lsdException w:name="List Table 3 Accent 1" w:uiPriority="48"/>
-    <w:lsdException w:name="List Table 4 Accent 1" w:uiPriority="49"/>
-    <w:lsdException w:name="List Table 5 Dark Accent 1" w:uiPriority="50"/>
-    <w:lsdException w:name="List Table 6 Colorful Accent 1" w:uiPriority="51"/>
-    <w:lsdException w:name="List Table 7 Colorful Accent 1" w:uiPriority="52"/>
-    <w:lsdException w:name="List Table 1 Light Accent 2" w:uiPriority="46"/>
-    <w:lsdException w:name="List Table 2 Accent 2" w:uiPriority="47"/>
-    <w:lsdException w:name="List Table 3 Accent 2" w:uiPriority="48"/>
-    <w:lsdException w:name="List Table 4 Accent 2" w:uiPriority="49"/>
-    <w:lsdException w:name="List Table 5 Dark Accent 2" w:uiPriority="50"/>
-    <w:lsdException w:name="List Table 6 Colorful Accent 2" w:uiPriority="51"/>
-    <w:lsdException w:name="List Table 7 Colorful Accent 2" w:uiPriority="52"/>
-    <w:lsdException w:name="List Table 1 Light Accent 3" w:uiPriority="46"/>
-    <w:lsdException w:name="List Table 2 Accent 3" w:uiPriority="47"/>
-    <w:lsdException w:name="List Table 3 Accent 3" w:uiPriority="48"/>
-    <w:lsdException w:name="List Table 4 Accent 3" w:uiPriority="49"/>
-    <w:lsdException w:name="List Table 5 Dark Accent 3" w:uiPriority="50"/>
-    <w:lsdException w:name="List Table 6 Colorful Accent 3" w:uiPriority="51"/>
-    <w:lsdException w:name="List Table 7 Colorful Accent 3" w:uiPriority="52"/>
-    <w:lsdException w:name="List Table 1 Light Accent 4" w:uiPriority="46"/>
-    <w:lsdException w:name="List Table 2 Accent 4" w:uiPriority="47"/>
-    <w:lsdException w:name="List Table 3 Accent 4" w:uiPriority="48"/>
-    <w:lsdException w:name="List Table 4 Accent 4" w:uiPriority="49"/>
-    <w:lsdException w:name="List Table 5 Dark Accent 4" w:uiPriority="50"/>
-    <w:lsdException w:name="List Table 6 Colorful Accent 4" w:uiPriority="51"/>
-    <w:lsdException w:name="List Table 7 Colorful Accent 4" w:uiPriority="52"/>
-    <w:lsdException w:name="List Table 1 Light Accent 5" w:uiPriority="46"/>
-    <w:lsdException w:name="List Table 2 Accent 5" w:uiPriority="47"/>
-    <w:lsdException w:name="List Table 3 Accent 5" w:uiPriority="48"/>
-    <w:lsdException w:name="List Table 4 Accent 5" w:uiPriority="49"/>
-    <w:lsdException w:name="List Table 5 Dark Accent 5" w:uiPriority="50"/>
-    <w:lsdException w:name="List Table 6 Colorful Accent 5" w:uiPriority="51"/>
-    <w:lsdException w:name="List Table 7 Colorful Accent 5" w:uiPriority="52"/>
-    <w:lsdException w:name="List Table 1 Light Accent 6" w:uiPriority="46"/>
-    <w:lsdException w:name="List Table 2 Accent 6" w:uiPriority="47"/>
-    <w:lsdException w:name="List Table 3 Accent 6" w:uiPriority="48"/>
-    <w:lsdException w:name="List Table 4 Accent 6" w:uiPriority="49"/>
-    <w:lsdException w:name="List Table 5 Dark Accent 6" w:uiPriority="50"/>
-    <w:lsdException w:name="List Table 6 Colorful Accent 6" w:uiPriority="51"/>
-    <w:lsdException w:name="List Table 7 Colorful Accent 6" w:uiPriority="52"/>
+  <w:latentStyles w:defLockedState="0" w:defUIPriority="0" w:defSemiHidden="1" w:defUnhideWhenUsed="1" w:defQFormat="0" w:count="267">
+    <w:lsdException w:name="Normal" w:semiHidden="0" w:unhideWhenUsed="0" w:qFormat="1"/>
+    <w:lsdException w:name="heading 1" w:semiHidden="0" w:unhideWhenUsed="0" w:qFormat="1"/>
+    <w:lsdException w:name="heading 2" w:qFormat="1"/>
+    <w:lsdException w:name="heading 3" w:semiHidden="0" w:unhideWhenUsed="0" w:qFormat="1"/>
+    <w:lsdException w:name="heading 4" w:qFormat="1"/>
+    <w:lsdException w:name="heading 5" w:qFormat="1"/>
+    <w:lsdException w:name="heading 6" w:qFormat="1"/>
+    <w:lsdException w:name="heading 7" w:qFormat="1"/>
+    <w:lsdException w:name="heading 8" w:qFormat="1"/>
+    <w:lsdException w:name="heading 9" w:qFormat="1"/>
+    <w:lsdException w:name="caption" w:qFormat="1"/>
+    <w:lsdException w:name="List Number" w:semiHidden="0" w:unhideWhenUsed="0"/>
+    <w:lsdException w:name="List 4" w:semiHidden="0" w:unhideWhenUsed="0"/>
+    <w:lsdException w:name="List 5" w:semiHidden="0" w:unhideWhenUsed="0"/>
+    <w:lsdException w:name="Title" w:semiHidden="0" w:unhideWhenUsed="0" w:qFormat="1"/>
+    <w:lsdException w:name="Subtitle" w:semiHidden="0" w:unhideWhenUsed="0" w:qFormat="1"/>
+    <w:lsdException w:name="Salutation" w:semiHidden="0" w:unhideWhenUsed="0"/>
+    <w:lsdException w:name="Date" w:semiHidden="0" w:unhideWhenUsed="0"/>
+    <w:lsdException w:name="Body Text First Indent" w:semiHidden="0" w:unhideWhenUsed="0"/>
+    <w:lsdException w:name="Strong" w:semiHidden="0" w:unhideWhenUsed="0" w:qFormat="1"/>
+    <w:lsdException w:name="Emphasis" w:semiHidden="0" w:unhideWhenUsed="0" w:qFormat="1"/>
+    <w:lsdException w:name="Table Grid" w:semiHidden="0" w:unhideWhenUsed="0"/>
+    <w:lsdException w:name="Placeholder Text" w:uiPriority="99" w:unhideWhenUsed="0"/>
+    <w:lsdException w:name="No Spacing" w:semiHidden="0" w:uiPriority="1" w:unhideWhenUsed="0" w:qFormat="1"/>
+    <w:lsdException w:name="Light Shading" w:semiHidden="0" w:uiPriority="60" w:unhideWhenUsed="0"/>
+    <w:lsdException w:name="Light List" w:semiHidden="0" w:uiPriority="61" w:unhideWhenUsed="0"/>
+    <w:lsdException w:name="Light Grid" w:semiHidden="0" w:uiPriority="62" w:unhideWhenUsed="0"/>
+    <w:lsdException w:name="Medium Shading 1" w:semiHidden="0" w:uiPriority="63" w:unhideWhenUsed="0"/>
+    <w:lsdException w:name="Medium Shading 2" w:semiHidden="0" w:uiPriority="64" w:unhideWhenUsed="0"/>
+    <w:lsdException w:name="Medium List 1" w:semiHidden="0" w:uiPriority="65" w:unhideWhenUsed="0"/>
+    <w:lsdException w:name="Medium List 2" w:semiHidden="0" w:uiPriority="66" w:unhideWhenUsed="0"/>
+    <w:lsdException w:name="Medium Grid 1" w:semiHidden="0" w:uiPriority="67" w:unhideWhenUsed="0"/>
+    <w:lsdException w:name="Medium Grid 2" w:semiHidden="0" w:uiPriority="68" w:unhideWhenUsed="0"/>
+    <w:lsdException w:name="Medium Grid 3" w:semiHidden="0" w:uiPriority="69" w:unhideWhenUsed="0"/>
+    <w:lsdException w:name="Dark List" w:semiHidden="0" w:uiPriority="70" w:unhideWhenUsed="0"/>
+    <w:lsdException w:name="Colorful Shading" w:semiHidden="0" w:uiPriority="71" w:unhideWhenUsed="0"/>
+    <w:lsdException w:name="Colorful List" w:semiHidden="0" w:uiPriority="72" w:unhideWhenUsed="0"/>
+    <w:lsdException w:name="Colorful Grid" w:semiHidden="0" w:uiPriority="73" w:unhideWhenUsed="0"/>
+    <w:lsdException w:name="Light Shading Accent 1" w:semiHidden="0" w:uiPriority="60" w:unhideWhenUsed="0"/>
+    <w:lsdException w:name="Light List Accent 1" w:semiHidden="0" w:uiPriority="61" w:unhideWhenUsed="0"/>
+    <w:lsdException w:name="Light Grid Accent 1" w:semiHidden="0" w:uiPriority="62" w:unhideWhenUsed="0"/>
+    <w:lsdException w:name="Medium Shading 1 Accent 1" w:semiHidden="0" w:uiPriority="63" w:unhideWhenUsed="0"/>
+    <w:lsdException w:name="Medium Shading 2 Accent 1" w:semiHidden="0" w:uiPriority="64" w:unhideWhenUsed="0"/>
+    <w:lsdException w:name="Medium List 1 Accent 1" w:semiHidden="0" w:uiPriority="65" w:unhideWhenUsed="0"/>
+    <w:lsdException w:name="Revision" w:uiPriority="99" w:unhideWhenUsed="0"/>
+    <w:lsdException w:name="List Paragraph" w:semiHidden="0" w:uiPriority="34" w:unhideWhenUsed="0" w:qFormat="1"/>
+    <w:lsdException w:name="Quote" w:semiHidden="0" w:uiPriority="29" w:unhideWhenUsed="0" w:qFormat="1"/>
+    <w:lsdException w:name="Intense Quote" w:semiHidden="0" w:uiPriority="30" w:unhideWhenUsed="0" w:qFormat="1"/>
+    <w:lsdException w:name="Medium List 2 Accent 1" w:semiHidden="0" w:uiPriority="66" w:unhideWhenUsed="0"/>
+    <w:lsdException w:name="Medium Grid 1 Accent 1" w:semiHidden="0" w:uiPriority="67" w:unhideWhenUsed="0"/>
+    <w:lsdException w:name="Medium Grid 2 Accent 1" w:semiHidden="0" w:uiPriority="68" w:unhideWhenUsed="0"/>
+    <w:lsdException w:name="Medium Grid 3 Accent 1" w:semiHidden="0" w:uiPriority="69" w:unhideWhenUsed="0"/>
+    <w:lsdException w:name="Dark List Accent 1" w:semiHidden="0" w:uiPriority="70" w:unhideWhenUsed="0"/>
+    <w:lsdException w:name="Colorful Shading Accent 1" w:semiHidden="0" w:uiPriority="71" w:unhideWhenUsed="0"/>
+    <w:lsdException w:name="Colorful List Accent 1" w:semiHidden="0" w:uiPriority="72" w:unhideWhenUsed="0"/>
+    <w:lsdException w:name="Colorful Grid Accent 1" w:semiHidden="0" w:uiPriority="73" w:unhideWhenUsed="0"/>
+    <w:lsdException w:name="Light Shading Accent 2" w:semiHidden="0" w:uiPriority="60" w:unhideWhenUsed="0"/>
+    <w:lsdException w:name="Light List Accent 2" w:semiHidden="0" w:uiPriority="61" w:unhideWhenUsed="0"/>
+    <w:lsdException w:name="Light Grid Accent 2" w:semiHidden="0" w:uiPriority="62" w:unhideWhenUsed="0"/>
+    <w:lsdException w:name="Medium Shading 1 Accent 2" w:semiHidden="0" w:uiPriority="63" w:unhideWhenUsed="0"/>
+    <w:lsdException w:name="Medium Shading 2 Accent 2" w:semiHidden="0" w:uiPriority="64" w:unhideWhenUsed="0"/>
+    <w:lsdException w:name="Medium List 1 Accent 2" w:semiHidden="0" w:uiPriority="65" w:unhideWhenUsed="0"/>
+    <w:lsdException w:name="Medium List 2 Accent 2" w:semiHidden="0" w:uiPriority="66" w:unhideWhenUsed="0"/>
+    <w:lsdException w:name="Medium Grid 1 Accent 2" w:semiHidden="0" w:uiPriority="67" w:unhideWhenUsed="0"/>
+    <w:lsdException w:name="Medium Grid 2 Accent 2" w:semiHidden="0" w:uiPriority="68" w:unhideWhenUsed="0"/>
+    <w:lsdException w:name="Medium Grid 3 Accent 2" w:semiHidden="0" w:uiPriority="69" w:unhideWhenUsed="0"/>
+    <w:lsdException w:name="Dark List Accent 2" w:semiHidden="0" w:uiPriority="70" w:unhideWhenUsed="0"/>
+    <w:lsdException w:name="Colorful Shading Accent 2" w:semiHidden="0" w:uiPriority="71" w:unhideWhenUsed="0"/>
+    <w:lsdException w:name="Colorful List Accent 2" w:semiHidden="0" w:uiPriority="72" w:unhideWhenUsed="0"/>
+    <w:lsdException w:name="Colorful Grid Accent 2" w:semiHidden="0" w:uiPriority="73" w:unhideWhenUsed="0"/>
+    <w:lsdException w:name="Light Shading Accent 3" w:semiHidden="0" w:uiPriority="60" w:unhideWhenUsed="0"/>
+    <w:lsdException w:name="Light List Accent 3" w:semiHidden="0" w:uiPriority="61" w:unhideWhenUsed="0"/>
+    <w:lsdException w:name="Light Grid Accent 3" w:semiHidden="0" w:uiPriority="62" w:unhideWhenUsed="0"/>
+    <w:lsdException w:name="Medium Shading 1 Accent 3" w:semiHidden="0" w:uiPriority="63" w:unhideWhenUsed="0"/>
+    <w:lsdException w:name="Medium Shading 2 Accent 3" w:semiHidden="0" w:uiPriority="64" w:unhideWhenUsed="0"/>
+    <w:lsdException w:name="Medium List 1 Accent 3" w:semiHidden="0" w:uiPriority="65" w:unhideWhenUsed="0"/>
+    <w:lsdException w:name="Medium List 2 Accent 3" w:semiHidden="0" w:uiPriority="66" w:unhideWhenUsed="0"/>
+    <w:lsdException w:name="Medium Grid 1 Accent 3" w:semiHidden="0" w:uiPriority="67" w:unhideWhenUsed="0"/>
+    <w:lsdException w:name="Medium Grid 2 Accent 3" w:semiHidden="0" w:uiPriority="68" w:unhideWhenUsed="0"/>
+    <w:lsdException w:name="Medium Grid 3 Accent 3" w:semiHidden="0" w:uiPriority="69" w:unhideWhenUsed="0"/>
+    <w:lsdException w:name="Dark List Accent 3" w:semiHidden="0" w:uiPriority="70" w:unhideWhenUsed="0"/>
+    <w:lsdException w:name="Colorful Shading Accent 3" w:semiHidden="0" w:uiPriority="71" w:unhideWhenUsed="0"/>
+    <w:lsdException w:name="Colorful List Accent 3" w:semiHidden="0" w:uiPriority="72" w:unhideWhenUsed="0"/>
+    <w:lsdException w:name="Colorful Grid Accent 3" w:semiHidden="0" w:uiPriority="73" w:unhideWhenUsed="0"/>
+    <w:lsdException w:name="Light Shading Accent 4" w:semiHidden="0" w:uiPriority="60" w:unhideWhenUsed="0"/>
+    <w:lsdException w:name="Light List Accent 4" w:semiHidden="0" w:uiPriority="61" w:unhideWhenUsed="0"/>
+    <w:lsdException w:name="Light Grid Accent 4" w:semiHidden="0" w:uiPriority="62" w:unhideWhenUsed="0"/>
+    <w:lsdException w:name="Medium Shading 1 Accent 4" w:semiHidden="0" w:uiPriority="63" w:unhideWhenUsed="0"/>
+    <w:lsdException w:name="Medium Shading 2 Accent 4" w:semiHidden="0" w:uiPriority="64" w:unhideWhenUsed="0"/>
+    <w:lsdException w:name="Medium List 1 Accent 4" w:semiHidden="0" w:uiPriority="65" w:unhideWhenUsed="0"/>
+    <w:lsdException w:name="Medium List 2 Accent 4" w:semiHidden="0" w:uiPriority="66" w:unhideWhenUsed="0"/>
+    <w:lsdException w:name="Medium Grid 1 Accent 4" w:semiHidden="0" w:uiPriority="67" w:unhideWhenUsed="0"/>
+    <w:lsdException w:name="Medium Grid 2 Accent 4" w:semiHidden="0" w:uiPriority="68" w:unhideWhenUsed="0"/>
+    <w:lsdException w:name="Medium Grid 3 Accent 4" w:semiHidden="0" w:uiPriority="69" w:unhideWhenUsed="0"/>
+    <w:lsdException w:name="Dark List Accent 4" w:semiHidden="0" w:uiPriority="70" w:unhideWhenUsed="0"/>
+    <w:lsdException w:name="Colorful Shading Accent 4" w:semiHidden="0" w:uiPriority="71" w:unhideWhenUsed="0"/>
+    <w:lsdException w:name="Colorful List Accent 4" w:semiHidden="0" w:uiPriority="72" w:unhideWhenUsed="0"/>
+    <w:lsdException w:name="Colorful Grid Accent 4" w:semiHidden="0" w:uiPriority="73" w:unhideWhenUsed="0"/>
+    <w:lsdException w:name="Light Shading Accent 5" w:semiHidden="0" w:uiPriority="60" w:unhideWhenUsed="0"/>
+    <w:lsdException w:name="Light List Accent 5" w:semiHidden="0" w:uiPriority="61" w:unhideWhenUsed="0"/>
+    <w:lsdException w:name="Light Grid Accent 5" w:semiHidden="0" w:uiPriority="62" w:unhideWhenUsed="0"/>
+    <w:lsdException w:name="Medium Shading 1 Accent 5" w:semiHidden="0" w:uiPriority="63" w:unhideWhenUsed="0"/>
+    <w:lsdException w:name="Medium Shading 2 Accent 5" w:semiHidden="0" w:uiPriority="64" w:unhideWhenUsed="0"/>
+    <w:lsdException w:name="Medium List 1 Accent 5" w:semiHidden="0" w:uiPriority="65" w:unhideWhenUsed="0"/>
+    <w:lsdException w:name="Medium List 2 Accent 5" w:semiHidden="0" w:uiPriority="66" w:unhideWhenUsed="0"/>
+    <w:lsdException w:name="Medium Grid 1 Accent 5" w:semiHidden="0" w:uiPriority="67" w:unhideWhenUsed="0"/>
+    <w:lsdException w:name="Medium Grid 2 Accent 5" w:semiHidden="0" w:uiPriority="68" w:unhideWhenUsed="0"/>
+    <w:lsdException w:name="Medium Grid 3 Accent 5" w:semiHidden="0" w:uiPriority="69" w:unhideWhenUsed="0"/>
+    <w:lsdException w:name="Dark List Accent 5" w:semiHidden="0" w:uiPriority="70" w:unhideWhenUsed="0"/>
+    <w:lsdException w:name="Colorful Shading Accent 5" w:semiHidden="0" w:uiPriority="71" w:unhideWhenUsed="0"/>
+    <w:lsdException w:name="Colorful List Accent 5" w:semiHidden="0" w:uiPriority="72" w:unhideWhenUsed="0"/>
+    <w:lsdException w:name="Colorful Grid Accent 5" w:semiHidden="0" w:uiPriority="73" w:unhideWhenUsed="0"/>
+    <w:lsdException w:name="Light Shading Accent 6" w:semiHidden="0" w:uiPriority="60" w:unhideWhenUsed="0"/>
+    <w:lsdException w:name="Light List Accent 6" w:semiHidden="0" w:uiPriority="61" w:unhideWhenUsed="0"/>
+    <w:lsdException w:name="Light Grid Accent 6" w:semiHidden="0" w:uiPriority="62" w:unhideWhenUsed="0"/>
+    <w:lsdException w:name="Medium Shading 1 Accent 6" w:semiHidden="0" w:uiPriority="63" w:unhideWhenUsed="0"/>
+    <w:lsdException w:name="Medium Shading 2 Accent 6" w:semiHidden="0" w:uiPriority="64" w:unhideWhenUsed="0"/>
+    <w:lsdException w:name="Medium List 1 Accent 6" w:semiHidden="0" w:uiPriority="65" w:unhideWhenUsed="0"/>
+    <w:lsdException w:name="Medium List 2 Accent 6" w:semiHidden="0" w:uiPriority="66" w:unhideWhenUsed="0"/>
+    <w:lsdException w:name="Medium Grid 1 Accent 6" w:semiHidden="0" w:uiPriority="67" w:unhideWhenUsed="0"/>
+    <w:lsdException w:name="Medium Grid 2 Accent 6" w:semiHidden="0" w:uiPriority="68" w:unhideWhenUsed="0"/>
+    <w:lsdException w:name="Medium Grid 3 Accent 6" w:semiHidden="0" w:uiPriority="69" w:unhideWhenUsed="0"/>
+    <w:lsdException w:name="Dark List Accent 6" w:semiHidden="0" w:uiPriority="70" w:unhideWhenUsed="0"/>
+    <w:lsdException w:name="Colorful Shading Accent 6" w:semiHidden="0" w:uiPriority="71" w:unhideWhenUsed="0"/>
+    <w:lsdException w:name="Colorful List Accent 6" w:semiHidden="0" w:uiPriority="72" w:unhideWhenUsed="0"/>
+    <w:lsdException w:name="Colorful Grid Accent 6" w:semiHidden="0" w:uiPriority="73" w:unhideWhenUsed="0"/>
+    <w:lsdException w:name="Subtle Emphasis" w:semiHidden="0" w:uiPriority="19" w:unhideWhenUsed="0" w:qFormat="1"/>
+    <w:lsdException w:name="Intense Emphasis" w:semiHidden="0" w:uiPriority="21" w:unhideWhenUsed="0" w:qFormat="1"/>
+    <w:lsdException w:name="Subtle Reference" w:semiHidden="0" w:uiPriority="31" w:unhideWhenUsed="0" w:qFormat="1"/>
+    <w:lsdException w:name="Intense Reference" w:semiHidden="0" w:uiPriority="32" w:unhideWhenUsed="0" w:qFormat="1"/>
+    <w:lsdException w:name="Book Title" w:semiHidden="0" w:uiPriority="33" w:unhideWhenUsed="0" w:qFormat="1"/>
+    <w:lsdException w:name="Bibliography" w:uiPriority="37"/>
+    <w:lsdException w:name="TOC Heading" w:uiPriority="39" w:qFormat="1"/>
   </w:latentStyles>
   <w:style w:type="paragraph" w:default="1" w:styleId="Normal">
     <w:name w:val="Normal"/>
@@ -4630,6 +4356,7 @@
     <w:basedOn w:val="TableNormal"/>
     <w:rsid w:val="00E73138"/>
     <w:tblPr>
+      <w:tblInd w:w="0" w:type="dxa"/>
       <w:tblBorders>
         <w:top w:val="single" w:sz="4" w:space="0" w:color="auto"/>
         <w:left w:val="single" w:sz="4" w:space="0" w:color="auto"/>
@@ -4638,6 +4365,307 @@
         <w:insideH w:val="single" w:sz="4" w:space="0" w:color="auto"/>
         <w:insideV w:val="single" w:sz="4" w:space="0" w:color="auto"/>
       </w:tblBorders>
+      <w:tblCellMar>
+        <w:top w:w="0" w:type="dxa"/>
+        <w:left w:w="108" w:type="dxa"/>
+        <w:bottom w:w="0" w:type="dxa"/>
+        <w:right w:w="108" w:type="dxa"/>
+      </w:tblCellMar>
+    </w:tblPr>
+  </w:style>
+  <w:style w:type="character" w:styleId="Hyperlink">
+    <w:name w:val="Hyperlink"/>
+    <w:rsid w:val="00B0776F"/>
+    <w:rPr>
+      <w:color w:val="0000FF"/>
+      <w:u w:val="single"/>
+    </w:rPr>
+  </w:style>
+  <w:style w:type="paragraph" w:styleId="ListParagraph">
+    <w:name w:val="List Paragraph"/>
+    <w:basedOn w:val="Normal"/>
+    <w:uiPriority w:val="34"/>
+    <w:qFormat/>
+    <w:rsid w:val="00477D98"/>
+    <w:pPr>
+      <w:ind w:left="720"/>
+      <w:contextualSpacing/>
+    </w:pPr>
+  </w:style>
+  <w:style w:type="paragraph" w:customStyle="1" w:styleId="References">
+    <w:name w:val="References"/>
+    <w:basedOn w:val="Normal"/>
+    <w:rsid w:val="00240EFA"/>
+    <w:pPr>
+      <w:numPr>
+        <w:numId w:val="10"/>
+      </w:numPr>
+      <w:spacing w:after="80"/>
+    </w:pPr>
+    <w:rPr>
+      <w:sz w:val="18"/>
+    </w:rPr>
+  </w:style>
+  <w:style w:type="character" w:styleId="FollowedHyperlink">
+    <w:name w:val="FollowedHyperlink"/>
+    <w:basedOn w:val="DefaultParagraphFont"/>
+    <w:rsid w:val="00207C6B"/>
+    <w:rPr>
+      <w:color w:val="800080" w:themeColor="followedHyperlink"/>
+      <w:u w:val="single"/>
+    </w:rPr>
+  </w:style>
+  <w:style w:type="character" w:customStyle="1" w:styleId="Heading2Char">
+    <w:name w:val="Heading 2 Char"/>
+    <w:basedOn w:val="DefaultParagraphFont"/>
+    <w:link w:val="Heading2"/>
+    <w:semiHidden/>
+    <w:rsid w:val="00DD0A9A"/>
+    <w:rPr>
+      <w:rFonts w:asciiTheme="majorHAnsi" w:eastAsiaTheme="majorEastAsia" w:hAnsiTheme="majorHAnsi" w:cstheme="majorBidi"/>
+      <w:color w:val="365F91" w:themeColor="accent1" w:themeShade="BF"/>
+      <w:sz w:val="26"/>
+      <w:szCs w:val="26"/>
+    </w:rPr>
+  </w:style>
+</w:styles>
+</file>
+
+<file path=word/stylesWithEffects.xml><?xml version="1.0" encoding="utf-8"?>
+<w:styles xmlns:wpc="http://schemas.microsoft.com/office/word/2010/wordprocessingCanvas" xmlns:mc="http://schemas.openxmlformats.org/markup-compatibility/2006" xmlns:o="urn:schemas-microsoft-com:office:office" xmlns:r="http://schemas.openxmlformats.org/officeDocument/2006/relationships" xmlns:m="http://schemas.openxmlformats.org/officeDocument/2006/math" xmlns:v="urn:schemas-microsoft-com:vml" xmlns:wp14="http://schemas.microsoft.com/office/word/2010/wordprocessingDrawing" xmlns:wp="http://schemas.openxmlformats.org/drawingml/2006/wordprocessingDrawing" xmlns:w10="urn:schemas-microsoft-com:office:word" xmlns:w="http://schemas.openxmlformats.org/wordprocessingml/2006/main" xmlns:w14="http://schemas.microsoft.com/office/word/2010/wordml" xmlns:wpg="http://schemas.microsoft.com/office/word/2010/wordprocessingGroup" xmlns:wpi="http://schemas.microsoft.com/office/word/2010/wordprocessingInk" xmlns:wne="http://schemas.microsoft.com/office/word/2006/wordml" xmlns:wps="http://schemas.microsoft.com/office/word/2010/wordprocessingShape" mc:Ignorable="w14 wp14">
+  <w:docDefaults>
+    <w:rPrDefault>
+      <w:rPr>
+        <w:rFonts w:ascii="Times New Roman" w:eastAsia="Times New Roman" w:hAnsi="Times New Roman" w:cs="Times New Roman"/>
+        <w:lang w:val="en-US" w:eastAsia="en-US" w:bidi="ar-SA"/>
+      </w:rPr>
+    </w:rPrDefault>
+    <w:pPrDefault/>
+  </w:docDefaults>
+  <w:latentStyles w:defLockedState="0" w:defUIPriority="0" w:defSemiHidden="1" w:defUnhideWhenUsed="1" w:defQFormat="0" w:count="267">
+    <w:lsdException w:name="Normal" w:semiHidden="0" w:unhideWhenUsed="0" w:qFormat="1"/>
+    <w:lsdException w:name="heading 1" w:semiHidden="0" w:unhideWhenUsed="0" w:qFormat="1"/>
+    <w:lsdException w:name="heading 2" w:qFormat="1"/>
+    <w:lsdException w:name="heading 3" w:semiHidden="0" w:unhideWhenUsed="0" w:qFormat="1"/>
+    <w:lsdException w:name="heading 4" w:qFormat="1"/>
+    <w:lsdException w:name="heading 5" w:qFormat="1"/>
+    <w:lsdException w:name="heading 6" w:qFormat="1"/>
+    <w:lsdException w:name="heading 7" w:qFormat="1"/>
+    <w:lsdException w:name="heading 8" w:qFormat="1"/>
+    <w:lsdException w:name="heading 9" w:qFormat="1"/>
+    <w:lsdException w:name="caption" w:qFormat="1"/>
+    <w:lsdException w:name="List Number" w:semiHidden="0" w:unhideWhenUsed="0"/>
+    <w:lsdException w:name="List 4" w:semiHidden="0" w:unhideWhenUsed="0"/>
+    <w:lsdException w:name="List 5" w:semiHidden="0" w:unhideWhenUsed="0"/>
+    <w:lsdException w:name="Title" w:semiHidden="0" w:unhideWhenUsed="0" w:qFormat="1"/>
+    <w:lsdException w:name="Subtitle" w:semiHidden="0" w:unhideWhenUsed="0" w:qFormat="1"/>
+    <w:lsdException w:name="Salutation" w:semiHidden="0" w:unhideWhenUsed="0"/>
+    <w:lsdException w:name="Date" w:semiHidden="0" w:unhideWhenUsed="0"/>
+    <w:lsdException w:name="Body Text First Indent" w:semiHidden="0" w:unhideWhenUsed="0"/>
+    <w:lsdException w:name="Strong" w:semiHidden="0" w:unhideWhenUsed="0" w:qFormat="1"/>
+    <w:lsdException w:name="Emphasis" w:semiHidden="0" w:unhideWhenUsed="0" w:qFormat="1"/>
+    <w:lsdException w:name="Table Grid" w:semiHidden="0" w:unhideWhenUsed="0"/>
+    <w:lsdException w:name="Placeholder Text" w:uiPriority="99" w:unhideWhenUsed="0"/>
+    <w:lsdException w:name="No Spacing" w:semiHidden="0" w:uiPriority="1" w:unhideWhenUsed="0" w:qFormat="1"/>
+    <w:lsdException w:name="Light Shading" w:semiHidden="0" w:uiPriority="60" w:unhideWhenUsed="0"/>
+    <w:lsdException w:name="Light List" w:semiHidden="0" w:uiPriority="61" w:unhideWhenUsed="0"/>
+    <w:lsdException w:name="Light Grid" w:semiHidden="0" w:uiPriority="62" w:unhideWhenUsed="0"/>
+    <w:lsdException w:name="Medium Shading 1" w:semiHidden="0" w:uiPriority="63" w:unhideWhenUsed="0"/>
+    <w:lsdException w:name="Medium Shading 2" w:semiHidden="0" w:uiPriority="64" w:unhideWhenUsed="0"/>
+    <w:lsdException w:name="Medium List 1" w:semiHidden="0" w:uiPriority="65" w:unhideWhenUsed="0"/>
+    <w:lsdException w:name="Medium List 2" w:semiHidden="0" w:uiPriority="66" w:unhideWhenUsed="0"/>
+    <w:lsdException w:name="Medium Grid 1" w:semiHidden="0" w:uiPriority="67" w:unhideWhenUsed="0"/>
+    <w:lsdException w:name="Medium Grid 2" w:semiHidden="0" w:uiPriority="68" w:unhideWhenUsed="0"/>
+    <w:lsdException w:name="Medium Grid 3" w:semiHidden="0" w:uiPriority="69" w:unhideWhenUsed="0"/>
+    <w:lsdException w:name="Dark List" w:semiHidden="0" w:uiPriority="70" w:unhideWhenUsed="0"/>
+    <w:lsdException w:name="Colorful Shading" w:semiHidden="0" w:uiPriority="71" w:unhideWhenUsed="0"/>
+    <w:lsdException w:name="Colorful List" w:semiHidden="0" w:uiPriority="72" w:unhideWhenUsed="0"/>
+    <w:lsdException w:name="Colorful Grid" w:semiHidden="0" w:uiPriority="73" w:unhideWhenUsed="0"/>
+    <w:lsdException w:name="Light Shading Accent 1" w:semiHidden="0" w:uiPriority="60" w:unhideWhenUsed="0"/>
+    <w:lsdException w:name="Light List Accent 1" w:semiHidden="0" w:uiPriority="61" w:unhideWhenUsed="0"/>
+    <w:lsdException w:name="Light Grid Accent 1" w:semiHidden="0" w:uiPriority="62" w:unhideWhenUsed="0"/>
+    <w:lsdException w:name="Medium Shading 1 Accent 1" w:semiHidden="0" w:uiPriority="63" w:unhideWhenUsed="0"/>
+    <w:lsdException w:name="Medium Shading 2 Accent 1" w:semiHidden="0" w:uiPriority="64" w:unhideWhenUsed="0"/>
+    <w:lsdException w:name="Medium List 1 Accent 1" w:semiHidden="0" w:uiPriority="65" w:unhideWhenUsed="0"/>
+    <w:lsdException w:name="Revision" w:uiPriority="99" w:unhideWhenUsed="0"/>
+    <w:lsdException w:name="List Paragraph" w:semiHidden="0" w:uiPriority="34" w:unhideWhenUsed="0" w:qFormat="1"/>
+    <w:lsdException w:name="Quote" w:semiHidden="0" w:uiPriority="29" w:unhideWhenUsed="0" w:qFormat="1"/>
+    <w:lsdException w:name="Intense Quote" w:semiHidden="0" w:uiPriority="30" w:unhideWhenUsed="0" w:qFormat="1"/>
+    <w:lsdException w:name="Medium List 2 Accent 1" w:semiHidden="0" w:uiPriority="66" w:unhideWhenUsed="0"/>
+    <w:lsdException w:name="Medium Grid 1 Accent 1" w:semiHidden="0" w:uiPriority="67" w:unhideWhenUsed="0"/>
+    <w:lsdException w:name="Medium Grid 2 Accent 1" w:semiHidden="0" w:uiPriority="68" w:unhideWhenUsed="0"/>
+    <w:lsdException w:name="Medium Grid 3 Accent 1" w:semiHidden="0" w:uiPriority="69" w:unhideWhenUsed="0"/>
+    <w:lsdException w:name="Dark List Accent 1" w:semiHidden="0" w:uiPriority="70" w:unhideWhenUsed="0"/>
+    <w:lsdException w:name="Colorful Shading Accent 1" w:semiHidden="0" w:uiPriority="71" w:unhideWhenUsed="0"/>
+    <w:lsdException w:name="Colorful List Accent 1" w:semiHidden="0" w:uiPriority="72" w:unhideWhenUsed="0"/>
+    <w:lsdException w:name="Colorful Grid Accent 1" w:semiHidden="0" w:uiPriority="73" w:unhideWhenUsed="0"/>
+    <w:lsdException w:name="Light Shading Accent 2" w:semiHidden="0" w:uiPriority="60" w:unhideWhenUsed="0"/>
+    <w:lsdException w:name="Light List Accent 2" w:semiHidden="0" w:uiPriority="61" w:unhideWhenUsed="0"/>
+    <w:lsdException w:name="Light Grid Accent 2" w:semiHidden="0" w:uiPriority="62" w:unhideWhenUsed="0"/>
+    <w:lsdException w:name="Medium Shading 1 Accent 2" w:semiHidden="0" w:uiPriority="63" w:unhideWhenUsed="0"/>
+    <w:lsdException w:name="Medium Shading 2 Accent 2" w:semiHidden="0" w:uiPriority="64" w:unhideWhenUsed="0"/>
+    <w:lsdException w:name="Medium List 1 Accent 2" w:semiHidden="0" w:uiPriority="65" w:unhideWhenUsed="0"/>
+    <w:lsdException w:name="Medium List 2 Accent 2" w:semiHidden="0" w:uiPriority="66" w:unhideWhenUsed="0"/>
+    <w:lsdException w:name="Medium Grid 1 Accent 2" w:semiHidden="0" w:uiPriority="67" w:unhideWhenUsed="0"/>
+    <w:lsdException w:name="Medium Grid 2 Accent 2" w:semiHidden="0" w:uiPriority="68" w:unhideWhenUsed="0"/>
+    <w:lsdException w:name="Medium Grid 3 Accent 2" w:semiHidden="0" w:uiPriority="69" w:unhideWhenUsed="0"/>
+    <w:lsdException w:name="Dark List Accent 2" w:semiHidden="0" w:uiPriority="70" w:unhideWhenUsed="0"/>
+    <w:lsdException w:name="Colorful Shading Accent 2" w:semiHidden="0" w:uiPriority="71" w:unhideWhenUsed="0"/>
+    <w:lsdException w:name="Colorful List Accent 2" w:semiHidden="0" w:uiPriority="72" w:unhideWhenUsed="0"/>
+    <w:lsdException w:name="Colorful Grid Accent 2" w:semiHidden="0" w:uiPriority="73" w:unhideWhenUsed="0"/>
+    <w:lsdException w:name="Light Shading Accent 3" w:semiHidden="0" w:uiPriority="60" w:unhideWhenUsed="0"/>
+    <w:lsdException w:name="Light List Accent 3" w:semiHidden="0" w:uiPriority="61" w:unhideWhenUsed="0"/>
+    <w:lsdException w:name="Light Grid Accent 3" w:semiHidden="0" w:uiPriority="62" w:unhideWhenUsed="0"/>
+    <w:lsdException w:name="Medium Shading 1 Accent 3" w:semiHidden="0" w:uiPriority="63" w:unhideWhenUsed="0"/>
+    <w:lsdException w:name="Medium Shading 2 Accent 3" w:semiHidden="0" w:uiPriority="64" w:unhideWhenUsed="0"/>
+    <w:lsdException w:name="Medium List 1 Accent 3" w:semiHidden="0" w:uiPriority="65" w:unhideWhenUsed="0"/>
+    <w:lsdException w:name="Medium List 2 Accent 3" w:semiHidden="0" w:uiPriority="66" w:unhideWhenUsed="0"/>
+    <w:lsdException w:name="Medium Grid 1 Accent 3" w:semiHidden="0" w:uiPriority="67" w:unhideWhenUsed="0"/>
+    <w:lsdException w:name="Medium Grid 2 Accent 3" w:semiHidden="0" w:uiPriority="68" w:unhideWhenUsed="0"/>
+    <w:lsdException w:name="Medium Grid 3 Accent 3" w:semiHidden="0" w:uiPriority="69" w:unhideWhenUsed="0"/>
+    <w:lsdException w:name="Dark List Accent 3" w:semiHidden="0" w:uiPriority="70" w:unhideWhenUsed="0"/>
+    <w:lsdException w:name="Colorful Shading Accent 3" w:semiHidden="0" w:uiPriority="71" w:unhideWhenUsed="0"/>
+    <w:lsdException w:name="Colorful List Accent 3" w:semiHidden="0" w:uiPriority="72" w:unhideWhenUsed="0"/>
+    <w:lsdException w:name="Colorful Grid Accent 3" w:semiHidden="0" w:uiPriority="73" w:unhideWhenUsed="0"/>
+    <w:lsdException w:name="Light Shading Accent 4" w:semiHidden="0" w:uiPriority="60" w:unhideWhenUsed="0"/>
+    <w:lsdException w:name="Light List Accent 4" w:semiHidden="0" w:uiPriority="61" w:unhideWhenUsed="0"/>
+    <w:lsdException w:name="Light Grid Accent 4" w:semiHidden="0" w:uiPriority="62" w:unhideWhenUsed="0"/>
+    <w:lsdException w:name="Medium Shading 1 Accent 4" w:semiHidden="0" w:uiPriority="63" w:unhideWhenUsed="0"/>
+    <w:lsdException w:name="Medium Shading 2 Accent 4" w:semiHidden="0" w:uiPriority="64" w:unhideWhenUsed="0"/>
+    <w:lsdException w:name="Medium List 1 Accent 4" w:semiHidden="0" w:uiPriority="65" w:unhideWhenUsed="0"/>
+    <w:lsdException w:name="Medium List 2 Accent 4" w:semiHidden="0" w:uiPriority="66" w:unhideWhenUsed="0"/>
+    <w:lsdException w:name="Medium Grid 1 Accent 4" w:semiHidden="0" w:uiPriority="67" w:unhideWhenUsed="0"/>
+    <w:lsdException w:name="Medium Grid 2 Accent 4" w:semiHidden="0" w:uiPriority="68" w:unhideWhenUsed="0"/>
+    <w:lsdException w:name="Medium Grid 3 Accent 4" w:semiHidden="0" w:uiPriority="69" w:unhideWhenUsed="0"/>
+    <w:lsdException w:name="Dark List Accent 4" w:semiHidden="0" w:uiPriority="70" w:unhideWhenUsed="0"/>
+    <w:lsdException w:name="Colorful Shading Accent 4" w:semiHidden="0" w:uiPriority="71" w:unhideWhenUsed="0"/>
+    <w:lsdException w:name="Colorful List Accent 4" w:semiHidden="0" w:uiPriority="72" w:unhideWhenUsed="0"/>
+    <w:lsdException w:name="Colorful Grid Accent 4" w:semiHidden="0" w:uiPriority="73" w:unhideWhenUsed="0"/>
+    <w:lsdException w:name="Light Shading Accent 5" w:semiHidden="0" w:uiPriority="60" w:unhideWhenUsed="0"/>
+    <w:lsdException w:name="Light List Accent 5" w:semiHidden="0" w:uiPriority="61" w:unhideWhenUsed="0"/>
+    <w:lsdException w:name="Light Grid Accent 5" w:semiHidden="0" w:uiPriority="62" w:unhideWhenUsed="0"/>
+    <w:lsdException w:name="Medium Shading 1 Accent 5" w:semiHidden="0" w:uiPriority="63" w:unhideWhenUsed="0"/>
+    <w:lsdException w:name="Medium Shading 2 Accent 5" w:semiHidden="0" w:uiPriority="64" w:unhideWhenUsed="0"/>
+    <w:lsdException w:name="Medium List 1 Accent 5" w:semiHidden="0" w:uiPriority="65" w:unhideWhenUsed="0"/>
+    <w:lsdException w:name="Medium List 2 Accent 5" w:semiHidden="0" w:uiPriority="66" w:unhideWhenUsed="0"/>
+    <w:lsdException w:name="Medium Grid 1 Accent 5" w:semiHidden="0" w:uiPriority="67" w:unhideWhenUsed="0"/>
+    <w:lsdException w:name="Medium Grid 2 Accent 5" w:semiHidden="0" w:uiPriority="68" w:unhideWhenUsed="0"/>
+    <w:lsdException w:name="Medium Grid 3 Accent 5" w:semiHidden="0" w:uiPriority="69" w:unhideWhenUsed="0"/>
+    <w:lsdException w:name="Dark List Accent 5" w:semiHidden="0" w:uiPriority="70" w:unhideWhenUsed="0"/>
+    <w:lsdException w:name="Colorful Shading Accent 5" w:semiHidden="0" w:uiPriority="71" w:unhideWhenUsed="0"/>
+    <w:lsdException w:name="Colorful List Accent 5" w:semiHidden="0" w:uiPriority="72" w:unhideWhenUsed="0"/>
+    <w:lsdException w:name="Colorful Grid Accent 5" w:semiHidden="0" w:uiPriority="73" w:unhideWhenUsed="0"/>
+    <w:lsdException w:name="Light Shading Accent 6" w:semiHidden="0" w:uiPriority="60" w:unhideWhenUsed="0"/>
+    <w:lsdException w:name="Light List Accent 6" w:semiHidden="0" w:uiPriority="61" w:unhideWhenUsed="0"/>
+    <w:lsdException w:name="Light Grid Accent 6" w:semiHidden="0" w:uiPriority="62" w:unhideWhenUsed="0"/>
+    <w:lsdException w:name="Medium Shading 1 Accent 6" w:semiHidden="0" w:uiPriority="63" w:unhideWhenUsed="0"/>
+    <w:lsdException w:name="Medium Shading 2 Accent 6" w:semiHidden="0" w:uiPriority="64" w:unhideWhenUsed="0"/>
+    <w:lsdException w:name="Medium List 1 Accent 6" w:semiHidden="0" w:uiPriority="65" w:unhideWhenUsed="0"/>
+    <w:lsdException w:name="Medium List 2 Accent 6" w:semiHidden="0" w:uiPriority="66" w:unhideWhenUsed="0"/>
+    <w:lsdException w:name="Medium Grid 1 Accent 6" w:semiHidden="0" w:uiPriority="67" w:unhideWhenUsed="0"/>
+    <w:lsdException w:name="Medium Grid 2 Accent 6" w:semiHidden="0" w:uiPriority="68" w:unhideWhenUsed="0"/>
+    <w:lsdException w:name="Medium Grid 3 Accent 6" w:semiHidden="0" w:uiPriority="69" w:unhideWhenUsed="0"/>
+    <w:lsdException w:name="Dark List Accent 6" w:semiHidden="0" w:uiPriority="70" w:unhideWhenUsed="0"/>
+    <w:lsdException w:name="Colorful Shading Accent 6" w:semiHidden="0" w:uiPriority="71" w:unhideWhenUsed="0"/>
+    <w:lsdException w:name="Colorful List Accent 6" w:semiHidden="0" w:uiPriority="72" w:unhideWhenUsed="0"/>
+    <w:lsdException w:name="Colorful Grid Accent 6" w:semiHidden="0" w:uiPriority="73" w:unhideWhenUsed="0"/>
+    <w:lsdException w:name="Subtle Emphasis" w:semiHidden="0" w:uiPriority="19" w:unhideWhenUsed="0" w:qFormat="1"/>
+    <w:lsdException w:name="Intense Emphasis" w:semiHidden="0" w:uiPriority="21" w:unhideWhenUsed="0" w:qFormat="1"/>
+    <w:lsdException w:name="Subtle Reference" w:semiHidden="0" w:uiPriority="31" w:unhideWhenUsed="0" w:qFormat="1"/>
+    <w:lsdException w:name="Intense Reference" w:semiHidden="0" w:uiPriority="32" w:unhideWhenUsed="0" w:qFormat="1"/>
+    <w:lsdException w:name="Book Title" w:semiHidden="0" w:uiPriority="33" w:unhideWhenUsed="0" w:qFormat="1"/>
+    <w:lsdException w:name="Bibliography" w:uiPriority="37"/>
+    <w:lsdException w:name="TOC Heading" w:uiPriority="39" w:qFormat="1"/>
+  </w:latentStyles>
+  <w:style w:type="paragraph" w:default="1" w:styleId="Normal">
+    <w:name w:val="Normal"/>
+    <w:qFormat/>
+  </w:style>
+  <w:style w:type="paragraph" w:styleId="Heading2">
+    <w:name w:val="heading 2"/>
+    <w:basedOn w:val="Normal"/>
+    <w:next w:val="Normal"/>
+    <w:link w:val="Heading2Char"/>
+    <w:semiHidden/>
+    <w:unhideWhenUsed/>
+    <w:qFormat/>
+    <w:rsid w:val="00DD0A9A"/>
+    <w:pPr>
+      <w:keepNext/>
+      <w:keepLines/>
+      <w:spacing w:before="40"/>
+      <w:outlineLvl w:val="1"/>
+    </w:pPr>
+    <w:rPr>
+      <w:rFonts w:asciiTheme="majorHAnsi" w:eastAsiaTheme="majorEastAsia" w:hAnsiTheme="majorHAnsi" w:cstheme="majorBidi"/>
+      <w:color w:val="365F91" w:themeColor="accent1" w:themeShade="BF"/>
+      <w:sz w:val="26"/>
+      <w:szCs w:val="26"/>
+    </w:rPr>
+  </w:style>
+  <w:style w:type="paragraph" w:styleId="Heading3">
+    <w:name w:val="heading 3"/>
+    <w:basedOn w:val="Normal"/>
+    <w:next w:val="Normal"/>
+    <w:qFormat/>
+    <w:rsid w:val="00FF3F6E"/>
+    <w:pPr>
+      <w:keepNext/>
+      <w:jc w:val="center"/>
+      <w:outlineLvl w:val="2"/>
+    </w:pPr>
+    <w:rPr>
+      <w:b/>
+      <w:sz w:val="24"/>
+    </w:rPr>
+  </w:style>
+  <w:style w:type="character" w:default="1" w:styleId="DefaultParagraphFont">
+    <w:name w:val="Default Paragraph Font"/>
+    <w:uiPriority w:val="1"/>
+    <w:semiHidden/>
+    <w:unhideWhenUsed/>
+  </w:style>
+  <w:style w:type="table" w:default="1" w:styleId="TableNormal">
+    <w:name w:val="Normal Table"/>
+    <w:uiPriority w:val="99"/>
+    <w:semiHidden/>
+    <w:unhideWhenUsed/>
+    <w:tblPr>
+      <w:tblInd w:w="0" w:type="dxa"/>
+      <w:tblCellMar>
+        <w:top w:w="0" w:type="dxa"/>
+        <w:left w:w="108" w:type="dxa"/>
+        <w:bottom w:w="0" w:type="dxa"/>
+        <w:right w:w="108" w:type="dxa"/>
+      </w:tblCellMar>
+    </w:tblPr>
+  </w:style>
+  <w:style w:type="numbering" w:default="1" w:styleId="NoList">
+    <w:name w:val="No List"/>
+    <w:uiPriority w:val="99"/>
+    <w:semiHidden/>
+    <w:unhideWhenUsed/>
+  </w:style>
+  <w:style w:type="table" w:styleId="TableGrid">
+    <w:name w:val="Table Grid"/>
+    <w:basedOn w:val="TableNormal"/>
+    <w:rsid w:val="00E73138"/>
+    <w:tblPr>
+      <w:tblInd w:w="0" w:type="dxa"/>
+      <w:tblBorders>
+        <w:top w:val="single" w:sz="4" w:space="0" w:color="auto"/>
+        <w:left w:val="single" w:sz="4" w:space="0" w:color="auto"/>
+        <w:bottom w:val="single" w:sz="4" w:space="0" w:color="auto"/>
+        <w:right w:val="single" w:sz="4" w:space="0" w:color="auto"/>
+        <w:insideH w:val="single" w:sz="4" w:space="0" w:color="auto"/>
+        <w:insideV w:val="single" w:sz="4" w:space="0" w:color="auto"/>
+      </w:tblBorders>
+      <w:tblCellMar>
+        <w:top w:w="0" w:type="dxa"/>
+        <w:left w:w="108" w:type="dxa"/>
+        <w:bottom w:w="0" w:type="dxa"/>
+        <w:right w:w="108" w:type="dxa"/>
+      </w:tblCellMar>
     </w:tblPr>
   </w:style>
   <w:style w:type="character" w:styleId="Hyperlink">

</xml_diff>

<commit_message>
Last minute "bug" fixes from Kevin
</commit_message>
<xml_diff>
--- a/form880-sp09_project-proposal-MJS.docx
+++ b/form880-sp09_project-proposal-MJS.docx
@@ -832,7 +832,21 @@
         <w:rPr>
           <w:sz w:val="24"/>
         </w:rPr>
-        <w:t>Fantasy leagues, spread picks, as well as confidence points picks have become p</w:t>
+        <w:t xml:space="preserve">Fantasy leagues, spread picks, as well as confidence </w:t>
+      </w:r>
+      <w:proofErr w:type="gramStart"/>
+      <w:r>
+        <w:rPr>
+          <w:sz w:val="24"/>
+        </w:rPr>
+        <w:t>points</w:t>
+      </w:r>
+      <w:proofErr w:type="gramEnd"/>
+      <w:r>
+        <w:rPr>
+          <w:sz w:val="24"/>
+        </w:rPr>
+        <w:t xml:space="preserve"> picks have become p</w:t>
       </w:r>
       <w:r>
         <w:rPr>
@@ -850,7 +864,7 @@
         <w:rPr>
           <w:sz w:val="24"/>
         </w:rPr>
-        <w:t xml:space="preserve">many different </w:t>
+        <w:t xml:space="preserve">a variety of </w:t>
       </w:r>
       <w:r>
         <w:rPr>
@@ -1275,8 +1289,6 @@
         </w:rPr>
         <w:tab/>
       </w:r>
-      <w:bookmarkStart w:id="0" w:name="_GoBack"/>
-      <w:bookmarkEnd w:id="0"/>
     </w:p>
     <w:p>
       <w:pPr>
@@ -1303,7 +1315,19 @@
         <w:rPr>
           <w:sz w:val="24"/>
         </w:rPr>
-        <w:t xml:space="preserve"> to determine factors that influence the potential for upsets in the National Football League (NFL) though data mining techniques.</w:t>
+        <w:t xml:space="preserve"> to determine factors that influence the potential for upsets in the National Football League (NFL) th</w:t>
+      </w:r>
+      <w:r>
+        <w:rPr>
+          <w:sz w:val="24"/>
+        </w:rPr>
+        <w:t>r</w:t>
+      </w:r>
+      <w:r>
+        <w:rPr>
+          <w:sz w:val="24"/>
+        </w:rPr>
+        <w:t>ough data mining techniques.</w:t>
       </w:r>
       <w:r>
         <w:rPr>
@@ -1584,7 +1608,13 @@
         <w:rPr>
           <w:sz w:val="24"/>
         </w:rPr>
-        <w:t>-Sep: Initial data accumulation</w:t>
+        <w:t>-Sep: Initial data a</w:t>
+      </w:r>
+      <w:r>
+        <w:rPr>
+          <w:sz w:val="24"/>
+        </w:rPr>
+        <w:t>cquisition</w:t>
       </w:r>
     </w:p>
     <w:p>
@@ -1909,7 +1939,23 @@
             <w:color w:val="auto"/>
             <w:sz w:val="24"/>
           </w:rPr>
-          <w:t>http://www.ncdc.noaa.gov/</w:t>
+          <w:t>http://www.ncdc.noaa.</w:t>
+        </w:r>
+        <w:r>
+          <w:rPr>
+            <w:rStyle w:val="Hyperlink"/>
+            <w:color w:val="auto"/>
+            <w:sz w:val="24"/>
+          </w:rPr>
+          <w:t>g</w:t>
+        </w:r>
+        <w:r>
+          <w:rPr>
+            <w:rStyle w:val="Hyperlink"/>
+            <w:color w:val="auto"/>
+            <w:sz w:val="24"/>
+          </w:rPr>
+          <w:t>ov/</w:t>
         </w:r>
       </w:hyperlink>
     </w:p>
@@ -1951,7 +1997,21 @@
             <w:rStyle w:val="Hyperlink"/>
             <w:sz w:val="24"/>
           </w:rPr>
-          <w:t>http://www.pro-football-reference.com/boxscores/game_scores.cgi</w:t>
+          <w:t>http://www.pro-football-reference.com/boxscores/game_scores</w:t>
+        </w:r>
+        <w:r>
+          <w:rPr>
+            <w:rStyle w:val="Hyperlink"/>
+            <w:sz w:val="24"/>
+          </w:rPr>
+          <w:t>.</w:t>
+        </w:r>
+        <w:r>
+          <w:rPr>
+            <w:rStyle w:val="Hyperlink"/>
+            <w:sz w:val="24"/>
+          </w:rPr>
+          <w:t>cgi</w:t>
         </w:r>
       </w:hyperlink>
     </w:p>
@@ -2006,7 +2066,21 @@
             <w:rStyle w:val="Hyperlink"/>
             <w:sz w:val="24"/>
           </w:rPr>
-          <w:t>http://www.pro-football-reference.com/boxscores/200312070nwe.htm</w:t>
+          <w:t>http://www.pro-football-reference.com/boxscores/200312070</w:t>
+        </w:r>
+        <w:r>
+          <w:rPr>
+            <w:rStyle w:val="Hyperlink"/>
+            <w:sz w:val="24"/>
+          </w:rPr>
+          <w:t>n</w:t>
+        </w:r>
+        <w:r>
+          <w:rPr>
+            <w:rStyle w:val="Hyperlink"/>
+            <w:sz w:val="24"/>
+          </w:rPr>
+          <w:t>we.htm</w:t>
         </w:r>
       </w:hyperlink>
     </w:p>
@@ -2056,7 +2130,23 @@
             <w:color w:val="auto"/>
             <w:sz w:val="24"/>
           </w:rPr>
-          <w:t>https://en.wikipedia.org/wiki/2002_San_Francisco_49ers_season</w:t>
+          <w:t>https://en.wikipedia.org/wiki/2002_San</w:t>
+        </w:r>
+        <w:r>
+          <w:rPr>
+            <w:rStyle w:val="Hyperlink"/>
+            <w:color w:val="auto"/>
+            <w:sz w:val="24"/>
+          </w:rPr>
+          <w:t>_</w:t>
+        </w:r>
+        <w:r>
+          <w:rPr>
+            <w:rStyle w:val="Hyperlink"/>
+            <w:color w:val="auto"/>
+            <w:sz w:val="24"/>
+          </w:rPr>
+          <w:t>Francisco_49ers_season</w:t>
         </w:r>
       </w:hyperlink>
     </w:p>
@@ -2117,7 +2207,23 @@
             <w:color w:val="auto"/>
             <w:sz w:val="24"/>
           </w:rPr>
-          <w:t>http://www.nfl.com/teams/neworleans%20saints/schedule?team=NO&amp;season=2000&amp;seasonType=REG</w:t>
+          <w:t>http://www.nfl.com/teams/neworleans%20</w:t>
+        </w:r>
+        <w:r>
+          <w:rPr>
+            <w:rStyle w:val="Hyperlink"/>
+            <w:color w:val="auto"/>
+            <w:sz w:val="24"/>
+          </w:rPr>
+          <w:t>s</w:t>
+        </w:r>
+        <w:r>
+          <w:rPr>
+            <w:rStyle w:val="Hyperlink"/>
+            <w:color w:val="auto"/>
+            <w:sz w:val="24"/>
+          </w:rPr>
+          <w:t>aints/schedule?team=NO&amp;season=2000&amp;seasonType=REG</w:t>
         </w:r>
       </w:hyperlink>
     </w:p>
@@ -2160,7 +2266,23 @@
             <w:color w:val="auto"/>
             <w:sz w:val="24"/>
           </w:rPr>
-          <w:t>http://www.nfl.com/gamecenter/2011090800/2011/REG1/saints@packers#menu=gameinfo&amp;tab=recap</w:t>
+          <w:t>http://www.nfl.com/gamecenter/2011090800/2</w:t>
+        </w:r>
+        <w:r>
+          <w:rPr>
+            <w:rStyle w:val="Hyperlink"/>
+            <w:color w:val="auto"/>
+            <w:sz w:val="24"/>
+          </w:rPr>
+          <w:t>0</w:t>
+        </w:r>
+        <w:r>
+          <w:rPr>
+            <w:rStyle w:val="Hyperlink"/>
+            <w:color w:val="auto"/>
+            <w:sz w:val="24"/>
+          </w:rPr>
+          <w:t>11/REG1/saints@packers#menu=gameinfo&amp;tab=recap</w:t>
         </w:r>
       </w:hyperlink>
     </w:p>
@@ -2203,7 +2325,23 @@
             <w:color w:val="auto"/>
             <w:sz w:val="24"/>
           </w:rPr>
-          <w:t>http://www.footballdb.com/seasons/nfl/2000</w:t>
+          <w:t>http://www.footballdb.com/seasons/nfl/</w:t>
+        </w:r>
+        <w:r>
+          <w:rPr>
+            <w:rStyle w:val="Hyperlink"/>
+            <w:color w:val="auto"/>
+            <w:sz w:val="24"/>
+          </w:rPr>
+          <w:t>2</w:t>
+        </w:r>
+        <w:r>
+          <w:rPr>
+            <w:rStyle w:val="Hyperlink"/>
+            <w:color w:val="auto"/>
+            <w:sz w:val="24"/>
+          </w:rPr>
+          <w:t>000</w:t>
         </w:r>
       </w:hyperlink>
     </w:p>
@@ -2258,7 +2396,57 @@
             <w:color w:val="auto"/>
             <w:sz w:val="24"/>
           </w:rPr>
-          <w:t>http://www.footballlocks.com/archived_nfl_odds_lines_point_spreads.shtml</w:t>
+          <w:t>http://www.footballlocks.co</w:t>
+        </w:r>
+        <w:bookmarkStart w:id="0" w:name="_GoBack"/>
+        <w:bookmarkEnd w:id="0"/>
+        <w:r>
+          <w:rPr>
+            <w:rStyle w:val="Hyperlink"/>
+            <w:color w:val="auto"/>
+            <w:sz w:val="24"/>
+          </w:rPr>
+          <w:t>m</w:t>
+        </w:r>
+        <w:r>
+          <w:rPr>
+            <w:rStyle w:val="Hyperlink"/>
+            <w:color w:val="auto"/>
+            <w:sz w:val="24"/>
+          </w:rPr>
+          <w:t>/</w:t>
+        </w:r>
+        <w:r>
+          <w:rPr>
+            <w:rStyle w:val="Hyperlink"/>
+            <w:color w:val="auto"/>
+            <w:sz w:val="24"/>
+          </w:rPr>
+          <w:t>a</w:t>
+        </w:r>
+        <w:r>
+          <w:rPr>
+            <w:rStyle w:val="Hyperlink"/>
+            <w:color w:val="auto"/>
+            <w:sz w:val="24"/>
+          </w:rPr>
+          <w:t>rc</w:t>
+        </w:r>
+        <w:r>
+          <w:rPr>
+            <w:rStyle w:val="Hyperlink"/>
+            <w:color w:val="auto"/>
+            <w:sz w:val="24"/>
+          </w:rPr>
+          <w:t>h</w:t>
+        </w:r>
+        <w:r>
+          <w:rPr>
+            <w:rStyle w:val="Hyperlink"/>
+            <w:color w:val="auto"/>
+            <w:sz w:val="24"/>
+          </w:rPr>
+          <w:t>ived_nfl_odds_lines_point_spreads.shtml</w:t>
         </w:r>
       </w:hyperlink>
     </w:p>
@@ -2282,7 +2470,21 @@
             <w:rStyle w:val="Hyperlink"/>
             <w:sz w:val="24"/>
           </w:rPr>
-          <w:t>http://www.repole.com/sun4cast/data.html#dataprior</w:t>
+          <w:t>http://www.repole.com/sun4c</w:t>
+        </w:r>
+        <w:r>
+          <w:rPr>
+            <w:rStyle w:val="Hyperlink"/>
+            <w:sz w:val="24"/>
+          </w:rPr>
+          <w:t>a</w:t>
+        </w:r>
+        <w:r>
+          <w:rPr>
+            <w:rStyle w:val="Hyperlink"/>
+            <w:sz w:val="24"/>
+          </w:rPr>
+          <w:t>st/data.html#dataprior</w:t>
         </w:r>
       </w:hyperlink>
     </w:p>

</xml_diff>